<commit_message>
legend for main table 1
</commit_message>
<xml_diff>
--- a/manuscript/tables_main.docx
+++ b/manuscript/tables_main.docx
@@ -7,25 +7,7 @@
         <w:pStyle w:val="Title"/>
       </w:pPr>
       <w:r>
-        <w:t xml:space="preserve">Tables</w:t>
-      </w:r>
-      <w:r>
-        <w:t xml:space="preserve"> </w:t>
-      </w:r>
-      <w:r>
-        <w:t xml:space="preserve">for</w:t>
-      </w:r>
-      <w:r>
-        <w:t xml:space="preserve"> </w:t>
-      </w:r>
-      <w:r>
-        <w:t xml:space="preserve">main</w:t>
-      </w:r>
-      <w:r>
-        <w:t xml:space="preserve"> </w:t>
-      </w:r>
-      <w:r>
-        <w:t xml:space="preserve">manuscript</w:t>
+        <w:t xml:space="preserve">Tables for main manuscript</w:t>
       </w:r>
     </w:p>
     <w:p>
@@ -35,6 +17,7 @@
       <w:r>
         <w:rPr>
           <w:b/>
+          <w:bCs/>
         </w:rPr>
         <w:t xml:space="preserve">Table 1:</w:t>
       </w:r>
@@ -42,27 +25,28 @@
         <w:t xml:space="preserve"> </w:t>
       </w:r>
       <w:r>
-        <w:t xml:space="preserve">Sample sizes for meta-analyses</w:t>
+        <w:t xml:space="preserve">Sample sizes for GWAS meta-analyses. Fixed-effects analyses are listed separately for each population cluster (AFR, AMR, EAS, EUR, MID, and SAS) and totals are given for the multi-ancestry analysis (MR-MEGA). Neff/2 = half effective sample size.</w:t>
       </w:r>
     </w:p>
     <w:tbl>
       <w:tblPr>
         <w:tblStyle w:val="Table"/>
-        <w:tblW w:type="pct" w:w="0.0"/>
-        <w:tblLook w:firstRow="1"/>
+        <w:tblW w:type="auto" w:w="0"/>
+        <w:tblLook w:firstRow="1" w:lastRow="0" w:firstColumn="0" w:lastColumn="0" w:noHBand="0" w:noVBand="0" w:val="0020"/>
       </w:tblPr>
-      <w:tblGrid/>
+      <w:tblGrid>
+        <w:gridCol w:w="1584"/>
+        <w:gridCol w:w="1584"/>
+        <w:gridCol w:w="1584"/>
+        <w:gridCol w:w="1584"/>
+        <w:gridCol w:w="1584"/>
+      </w:tblGrid>
       <w:tr>
         <w:trPr>
-          <w:cnfStyle w:firstRow="1"/>
+          <w:tblHeader w:val="on"/>
         </w:trPr>
         <w:tc>
-          <w:tcPr>
-            <w:tcBorders>
-              <w:bottom w:val="single"/>
-            </w:tcBorders>
-            <w:vAlign w:val="bottom"/>
-          </w:tcPr>
+          <w:tcPr/>
           <w:p>
             <w:pPr>
               <w:pStyle w:val="Compact"/>
@@ -74,12 +58,7 @@
           </w:p>
         </w:tc>
         <w:tc>
-          <w:tcPr>
-            <w:tcBorders>
-              <w:bottom w:val="single"/>
-            </w:tcBorders>
-            <w:vAlign w:val="bottom"/>
-          </w:tcPr>
+          <w:tcPr/>
           <w:p>
             <w:pPr>
               <w:pStyle w:val="Compact"/>
@@ -91,12 +70,7 @@
           </w:p>
         </w:tc>
         <w:tc>
-          <w:tcPr>
-            <w:tcBorders>
-              <w:bottom w:val="single"/>
-            </w:tcBorders>
-            <w:vAlign w:val="bottom"/>
-          </w:tcPr>
+          <w:tcPr/>
           <w:p>
             <w:pPr>
               <w:pStyle w:val="Compact"/>
@@ -108,12 +82,7 @@
           </w:p>
         </w:tc>
         <w:tc>
-          <w:tcPr>
-            <w:tcBorders>
-              <w:bottom w:val="single"/>
-            </w:tcBorders>
-            <w:vAlign w:val="bottom"/>
-          </w:tcPr>
+          <w:tcPr/>
           <w:p>
             <w:pPr>
               <w:pStyle w:val="Compact"/>
@@ -125,12 +94,7 @@
           </w:p>
         </w:tc>
         <w:tc>
-          <w:tcPr>
-            <w:tcBorders>
-              <w:bottom w:val="single"/>
-            </w:tcBorders>
-            <w:vAlign w:val="bottom"/>
-          </w:tcPr>
+          <w:tcPr/>
           <w:p>
             <w:pPr>
               <w:pStyle w:val="Compact"/>
@@ -144,6 +108,7 @@
       </w:tr>
       <w:tr>
         <w:tc>
+          <w:tcPr/>
           <w:p>
             <w:pPr>
               <w:pStyle w:val="Compact"/>
@@ -155,6 +120,7 @@
           </w:p>
         </w:tc>
         <w:tc>
+          <w:tcPr/>
           <w:p>
             <w:pPr>
               <w:pStyle w:val="Compact"/>
@@ -166,6 +132,7 @@
           </w:p>
         </w:tc>
         <w:tc>
+          <w:tcPr/>
           <w:p>
             <w:pPr>
               <w:pStyle w:val="Compact"/>
@@ -177,6 +144,7 @@
           </w:p>
         </w:tc>
         <w:tc>
+          <w:tcPr/>
           <w:p>
             <w:pPr>
               <w:pStyle w:val="Compact"/>
@@ -188,19 +156,21 @@
           </w:p>
         </w:tc>
         <w:tc>
-          <w:p>
-            <w:pPr>
-              <w:pStyle w:val="Compact"/>
-              <w:jc w:val="right"/>
-            </w:pPr>
-            <w:r>
-              <w:t xml:space="preserve">39865.88</w:t>
+          <w:tcPr/>
+          <w:p>
+            <w:pPr>
+              <w:pStyle w:val="Compact"/>
+              <w:jc w:val="right"/>
+            </w:pPr>
+            <w:r>
+              <w:t xml:space="preserve">19932.94</w:t>
             </w:r>
           </w:p>
         </w:tc>
       </w:tr>
       <w:tr>
         <w:tc>
+          <w:tcPr/>
           <w:p>
             <w:pPr>
               <w:pStyle w:val="Compact"/>
@@ -212,6 +182,7 @@
           </w:p>
         </w:tc>
         <w:tc>
+          <w:tcPr/>
           <w:p>
             <w:pPr>
               <w:pStyle w:val="Compact"/>
@@ -223,6 +194,7 @@
           </w:p>
         </w:tc>
         <w:tc>
+          <w:tcPr/>
           <w:p>
             <w:pPr>
               <w:pStyle w:val="Compact"/>
@@ -234,6 +206,7 @@
           </w:p>
         </w:tc>
         <w:tc>
+          <w:tcPr/>
           <w:p>
             <w:pPr>
               <w:pStyle w:val="Compact"/>
@@ -245,19 +218,21 @@
           </w:p>
         </w:tc>
         <w:tc>
-          <w:p>
-            <w:pPr>
-              <w:pStyle w:val="Compact"/>
-              <w:jc w:val="right"/>
-            </w:pPr>
-            <w:r>
-              <w:t xml:space="preserve">25748.92</w:t>
+          <w:tcPr/>
+          <w:p>
+            <w:pPr>
+              <w:pStyle w:val="Compact"/>
+              <w:jc w:val="right"/>
+            </w:pPr>
+            <w:r>
+              <w:t xml:space="preserve">12874.46</w:t>
             </w:r>
           </w:p>
         </w:tc>
       </w:tr>
       <w:tr>
         <w:tc>
+          <w:tcPr/>
           <w:p>
             <w:pPr>
               <w:pStyle w:val="Compact"/>
@@ -269,6 +244,7 @@
           </w:p>
         </w:tc>
         <w:tc>
+          <w:tcPr/>
           <w:p>
             <w:pPr>
               <w:pStyle w:val="Compact"/>
@@ -280,6 +256,7 @@
           </w:p>
         </w:tc>
         <w:tc>
+          <w:tcPr/>
           <w:p>
             <w:pPr>
               <w:pStyle w:val="Compact"/>
@@ -291,6 +268,7 @@
           </w:p>
         </w:tc>
         <w:tc>
+          <w:tcPr/>
           <w:p>
             <w:pPr>
               <w:pStyle w:val="Compact"/>
@@ -302,19 +280,21 @@
           </w:p>
         </w:tc>
         <w:tc>
-          <w:p>
-            <w:pPr>
-              <w:pStyle w:val="Compact"/>
-              <w:jc w:val="right"/>
-            </w:pPr>
-            <w:r>
-              <w:t xml:space="preserve">15624.64</w:t>
+          <w:tcPr/>
+          <w:p>
+            <w:pPr>
+              <w:pStyle w:val="Compact"/>
+              <w:jc w:val="right"/>
+            </w:pPr>
+            <w:r>
+              <w:t xml:space="preserve">7812.32</w:t>
             </w:r>
           </w:p>
         </w:tc>
       </w:tr>
       <w:tr>
         <w:tc>
+          <w:tcPr/>
           <w:p>
             <w:pPr>
               <w:pStyle w:val="Compact"/>
@@ -326,6 +306,7 @@
           </w:p>
         </w:tc>
         <w:tc>
+          <w:tcPr/>
           <w:p>
             <w:pPr>
               <w:pStyle w:val="Compact"/>
@@ -337,6 +318,7 @@
           </w:p>
         </w:tc>
         <w:tc>
+          <w:tcPr/>
           <w:p>
             <w:pPr>
               <w:pStyle w:val="Compact"/>
@@ -348,6 +330,7 @@
           </w:p>
         </w:tc>
         <w:tc>
+          <w:tcPr/>
           <w:p>
             <w:pPr>
               <w:pStyle w:val="Compact"/>
@@ -359,19 +342,21 @@
           </w:p>
         </w:tc>
         <w:tc>
-          <w:p>
-            <w:pPr>
-              <w:pStyle w:val="Compact"/>
-              <w:jc w:val="right"/>
-            </w:pPr>
-            <w:r>
-              <w:t xml:space="preserve">483572.56</w:t>
+          <w:tcPr/>
+          <w:p>
+            <w:pPr>
+              <w:pStyle w:val="Compact"/>
+              <w:jc w:val="right"/>
+            </w:pPr>
+            <w:r>
+              <w:t xml:space="preserve">241786.28</w:t>
             </w:r>
           </w:p>
         </w:tc>
       </w:tr>
       <w:tr>
         <w:tc>
+          <w:tcPr/>
           <w:p>
             <w:pPr>
               <w:pStyle w:val="Compact"/>
@@ -383,6 +368,7 @@
           </w:p>
         </w:tc>
         <w:tc>
+          <w:tcPr/>
           <w:p>
             <w:pPr>
               <w:pStyle w:val="Compact"/>
@@ -394,6 +380,7 @@
           </w:p>
         </w:tc>
         <w:tc>
+          <w:tcPr/>
           <w:p>
             <w:pPr>
               <w:pStyle w:val="Compact"/>
@@ -405,6 +392,7 @@
           </w:p>
         </w:tc>
         <w:tc>
+          <w:tcPr/>
           <w:p>
             <w:pPr>
               <w:pStyle w:val="Compact"/>
@@ -416,19 +404,21 @@
           </w:p>
         </w:tc>
         <w:tc>
-          <w:p>
-            <w:pPr>
-              <w:pStyle w:val="Compact"/>
-              <w:jc w:val="right"/>
-            </w:pPr>
-            <w:r>
-              <w:t xml:space="preserve">1023.26</w:t>
+          <w:tcPr/>
+          <w:p>
+            <w:pPr>
+              <w:pStyle w:val="Compact"/>
+              <w:jc w:val="right"/>
+            </w:pPr>
+            <w:r>
+              <w:t xml:space="preserve">511.63</w:t>
             </w:r>
           </w:p>
         </w:tc>
       </w:tr>
       <w:tr>
         <w:tc>
+          <w:tcPr/>
           <w:p>
             <w:pPr>
               <w:pStyle w:val="Compact"/>
@@ -440,6 +430,7 @@
           </w:p>
         </w:tc>
         <w:tc>
+          <w:tcPr/>
           <w:p>
             <w:pPr>
               <w:pStyle w:val="Compact"/>
@@ -451,6 +442,7 @@
           </w:p>
         </w:tc>
         <w:tc>
+          <w:tcPr/>
           <w:p>
             <w:pPr>
               <w:pStyle w:val="Compact"/>
@@ -462,6 +454,7 @@
           </w:p>
         </w:tc>
         <w:tc>
+          <w:tcPr/>
           <w:p>
             <w:pPr>
               <w:pStyle w:val="Compact"/>
@@ -473,19 +466,21 @@
           </w:p>
         </w:tc>
         <w:tc>
-          <w:p>
-            <w:pPr>
-              <w:pStyle w:val="Compact"/>
-              <w:jc w:val="right"/>
-            </w:pPr>
-            <w:r>
-              <w:t xml:space="preserve">5814.01</w:t>
+          <w:tcPr/>
+          <w:p>
+            <w:pPr>
+              <w:pStyle w:val="Compact"/>
+              <w:jc w:val="right"/>
+            </w:pPr>
+            <w:r>
+              <w:t xml:space="preserve">2907.00</w:t>
             </w:r>
           </w:p>
         </w:tc>
       </w:tr>
       <w:tr>
         <w:tc>
+          <w:tcPr/>
           <w:p>
             <w:pPr>
               <w:pStyle w:val="Compact"/>
@@ -497,6 +492,7 @@
           </w:p>
         </w:tc>
         <w:tc>
+          <w:tcPr/>
           <w:p>
             <w:pPr>
               <w:pStyle w:val="Compact"/>
@@ -508,6 +504,7 @@
           </w:p>
         </w:tc>
         <w:tc>
+          <w:tcPr/>
           <w:p>
             <w:pPr>
               <w:pStyle w:val="Compact"/>
@@ -519,6 +516,7 @@
           </w:p>
         </w:tc>
         <w:tc>
+          <w:tcPr/>
           <w:p>
             <w:pPr>
               <w:pStyle w:val="Compact"/>
@@ -530,19 +528,21 @@
           </w:p>
         </w:tc>
         <w:tc>
-          <w:p>
-            <w:pPr>
-              <w:pStyle w:val="Compact"/>
-              <w:jc w:val="right"/>
-            </w:pPr>
-            <w:r>
-              <w:t xml:space="preserve">15310.33</w:t>
+          <w:tcPr/>
+          <w:p>
+            <w:pPr>
+              <w:pStyle w:val="Compact"/>
+              <w:jc w:val="right"/>
+            </w:pPr>
+            <w:r>
+              <w:t xml:space="preserve">7655.16</w:t>
             </w:r>
           </w:p>
         </w:tc>
       </w:tr>
       <w:tr>
         <w:tc>
+          <w:tcPr/>
           <w:p>
             <w:pPr>
               <w:pStyle w:val="Compact"/>
@@ -554,6 +554,7 @@
           </w:p>
         </w:tc>
         <w:tc>
+          <w:tcPr/>
           <w:p>
             <w:pPr>
               <w:pStyle w:val="Compact"/>
@@ -565,6 +566,7 @@
           </w:p>
         </w:tc>
         <w:tc>
+          <w:tcPr/>
           <w:p>
             <w:pPr>
               <w:pStyle w:val="Compact"/>
@@ -576,6 +578,7 @@
           </w:p>
         </w:tc>
         <w:tc>
+          <w:tcPr/>
           <w:p>
             <w:pPr>
               <w:pStyle w:val="Compact"/>
@@ -587,19 +590,21 @@
           </w:p>
         </w:tc>
         <w:tc>
-          <w:p>
-            <w:pPr>
-              <w:pStyle w:val="Compact"/>
-              <w:jc w:val="right"/>
-            </w:pPr>
-            <w:r>
-              <w:t xml:space="preserve">171785.76</w:t>
+          <w:tcPr/>
+          <w:p>
+            <w:pPr>
+              <w:pStyle w:val="Compact"/>
+              <w:jc w:val="right"/>
+            </w:pPr>
+            <w:r>
+              <w:t xml:space="preserve">85892.88</w:t>
             </w:r>
           </w:p>
         </w:tc>
       </w:tr>
       <w:tr>
         <w:tc>
+          <w:tcPr/>
           <w:p>
             <w:pPr>
               <w:pStyle w:val="Compact"/>
@@ -611,6 +616,7 @@
           </w:p>
         </w:tc>
         <w:tc>
+          <w:tcPr/>
           <w:p>
             <w:pPr>
               <w:pStyle w:val="Compact"/>
@@ -622,6 +628,7 @@
           </w:p>
         </w:tc>
         <w:tc>
+          <w:tcPr/>
           <w:p>
             <w:pPr>
               <w:pStyle w:val="Compact"/>
@@ -633,6 +640,7 @@
           </w:p>
         </w:tc>
         <w:tc>
+          <w:tcPr/>
           <w:p>
             <w:pPr>
               <w:pStyle w:val="Compact"/>
@@ -644,19 +652,21 @@
           </w:p>
         </w:tc>
         <w:tc>
-          <w:p>
-            <w:pPr>
-              <w:pStyle w:val="Compact"/>
-              <w:jc w:val="right"/>
-            </w:pPr>
-            <w:r>
-              <w:t xml:space="preserve">3784.87</w:t>
+          <w:tcPr/>
+          <w:p>
+            <w:pPr>
+              <w:pStyle w:val="Compact"/>
+              <w:jc w:val="right"/>
+            </w:pPr>
+            <w:r>
+              <w:t xml:space="preserve">1892.43</w:t>
             </w:r>
           </w:p>
         </w:tc>
       </w:tr>
       <w:tr>
         <w:tc>
+          <w:tcPr/>
           <w:p>
             <w:pPr>
               <w:pStyle w:val="Compact"/>
@@ -668,6 +678,7 @@
           </w:p>
         </w:tc>
         <w:tc>
+          <w:tcPr/>
           <w:p>
             <w:pPr>
               <w:pStyle w:val="Compact"/>
@@ -679,6 +690,7 @@
           </w:p>
         </w:tc>
         <w:tc>
+          <w:tcPr/>
           <w:p>
             <w:pPr>
               <w:pStyle w:val="Compact"/>
@@ -690,6 +702,7 @@
           </w:p>
         </w:tc>
         <w:tc>
+          <w:tcPr/>
           <w:p>
             <w:pPr>
               <w:pStyle w:val="Compact"/>
@@ -701,19 +714,21 @@
           </w:p>
         </w:tc>
         <w:tc>
-          <w:p>
-            <w:pPr>
-              <w:pStyle w:val="Compact"/>
-              <w:jc w:val="right"/>
-            </w:pPr>
-            <w:r>
-              <w:t xml:space="preserve">27437.14</w:t>
+          <w:tcPr/>
+          <w:p>
+            <w:pPr>
+              <w:pStyle w:val="Compact"/>
+              <w:jc w:val="right"/>
+            </w:pPr>
+            <w:r>
+              <w:t xml:space="preserve">13718.57</w:t>
             </w:r>
           </w:p>
         </w:tc>
       </w:tr>
       <w:tr>
         <w:tc>
+          <w:tcPr/>
           <w:p>
             <w:pPr>
               <w:pStyle w:val="Compact"/>
@@ -725,6 +740,7 @@
           </w:p>
         </w:tc>
         <w:tc>
+          <w:tcPr/>
           <w:p>
             <w:pPr>
               <w:pStyle w:val="Compact"/>
@@ -736,6 +752,7 @@
           </w:p>
         </w:tc>
         <w:tc>
+          <w:tcPr/>
           <w:p>
             <w:pPr>
               <w:pStyle w:val="Compact"/>
@@ -747,6 +764,7 @@
           </w:p>
         </w:tc>
         <w:tc>
+          <w:tcPr/>
           <w:p>
             <w:pPr>
               <w:pStyle w:val="Compact"/>
@@ -758,19 +776,21 @@
           </w:p>
         </w:tc>
         <w:tc>
-          <w:p>
-            <w:pPr>
-              <w:pStyle w:val="Compact"/>
-              <w:jc w:val="right"/>
-            </w:pPr>
-            <w:r>
-              <w:t xml:space="preserve">210276.81</w:t>
+          <w:tcPr/>
+          <w:p>
+            <w:pPr>
+              <w:pStyle w:val="Compact"/>
+              <w:jc w:val="right"/>
+            </w:pPr>
+            <w:r>
+              <w:t xml:space="preserve">105138.40</w:t>
             </w:r>
           </w:p>
         </w:tc>
       </w:tr>
       <w:tr>
         <w:tc>
+          <w:tcPr/>
           <w:p>
             <w:pPr>
               <w:pStyle w:val="Compact"/>
@@ -782,6 +802,7 @@
           </w:p>
         </w:tc>
         <w:tc>
+          <w:tcPr/>
           <w:p>
             <w:pPr>
               <w:pStyle w:val="Compact"/>
@@ -793,6 +814,7 @@
           </w:p>
         </w:tc>
         <w:tc>
+          <w:tcPr/>
           <w:p>
             <w:pPr>
               <w:pStyle w:val="Compact"/>
@@ -804,6 +826,7 @@
           </w:p>
         </w:tc>
         <w:tc>
+          <w:tcPr/>
           <w:p>
             <w:pPr>
               <w:pStyle w:val="Compact"/>
@@ -815,19 +838,21 @@
           </w:p>
         </w:tc>
         <w:tc>
-          <w:p>
-            <w:pPr>
-              <w:pStyle w:val="Compact"/>
-              <w:jc w:val="right"/>
-            </w:pPr>
-            <w:r>
-              <w:t xml:space="preserve">690.16</w:t>
+          <w:tcPr/>
+          <w:p>
+            <w:pPr>
+              <w:pStyle w:val="Compact"/>
+              <w:jc w:val="right"/>
+            </w:pPr>
+            <w:r>
+              <w:t xml:space="preserve">345.08</w:t>
             </w:r>
           </w:p>
         </w:tc>
       </w:tr>
       <w:tr>
         <w:tc>
+          <w:tcPr/>
           <w:p>
             <w:pPr>
               <w:pStyle w:val="Compact"/>
@@ -839,6 +864,7 @@
           </w:p>
         </w:tc>
         <w:tc>
+          <w:tcPr/>
           <w:p>
             <w:pPr>
               <w:pStyle w:val="Compact"/>
@@ -850,6 +876,7 @@
           </w:p>
         </w:tc>
         <w:tc>
+          <w:tcPr/>
           <w:p>
             <w:pPr>
               <w:pStyle w:val="Compact"/>
@@ -861,6 +888,7 @@
           </w:p>
         </w:tc>
         <w:tc>
+          <w:tcPr/>
           <w:p>
             <w:pPr>
               <w:pStyle w:val="Compact"/>
@@ -872,19 +900,21 @@
           </w:p>
         </w:tc>
         <w:tc>
-          <w:p>
-            <w:pPr>
-              <w:pStyle w:val="Compact"/>
-              <w:jc w:val="right"/>
-            </w:pPr>
-            <w:r>
-              <w:t xml:space="preserve">3644.95</w:t>
+          <w:tcPr/>
+          <w:p>
+            <w:pPr>
+              <w:pStyle w:val="Compact"/>
+              <w:jc w:val="right"/>
+            </w:pPr>
+            <w:r>
+              <w:t xml:space="preserve">1822.48</w:t>
             </w:r>
           </w:p>
         </w:tc>
       </w:tr>
       <w:tr>
         <w:tc>
+          <w:tcPr/>
           <w:p>
             <w:pPr>
               <w:pStyle w:val="Compact"/>
@@ -896,6 +926,7 @@
           </w:p>
         </w:tc>
         <w:tc>
+          <w:tcPr/>
           <w:p>
             <w:pPr>
               <w:pStyle w:val="Compact"/>
@@ -907,6 +938,7 @@
           </w:p>
         </w:tc>
         <w:tc>
+          <w:tcPr/>
           <w:p>
             <w:pPr>
               <w:pStyle w:val="Compact"/>
@@ -918,6 +950,7 @@
           </w:p>
         </w:tc>
         <w:tc>
+          <w:tcPr/>
           <w:p>
             <w:pPr>
               <w:pStyle w:val="Compact"/>
@@ -929,19 +962,21 @@
           </w:p>
         </w:tc>
         <w:tc>
-          <w:p>
-            <w:pPr>
-              <w:pStyle w:val="Compact"/>
-              <w:jc w:val="right"/>
-            </w:pPr>
-            <w:r>
-              <w:t xml:space="preserve">571649.26</w:t>
+          <w:tcPr/>
+          <w:p>
+            <w:pPr>
+              <w:pStyle w:val="Compact"/>
+              <w:jc w:val="right"/>
+            </w:pPr>
+            <w:r>
+              <w:t xml:space="preserve">285824.63</w:t>
             </w:r>
           </w:p>
         </w:tc>
       </w:tr>
       <w:tr>
         <w:tc>
+          <w:tcPr/>
           <w:p>
             <w:pPr>
               <w:pStyle w:val="Compact"/>
@@ -953,6 +988,7 @@
           </w:p>
         </w:tc>
         <w:tc>
+          <w:tcPr/>
           <w:p>
             <w:pPr>
               <w:pStyle w:val="Compact"/>
@@ -964,6 +1000,7 @@
           </w:p>
         </w:tc>
         <w:tc>
+          <w:tcPr/>
           <w:p>
             <w:pPr>
               <w:pStyle w:val="Compact"/>
@@ -975,6 +1012,7 @@
           </w:p>
         </w:tc>
         <w:tc>
+          <w:tcPr/>
           <w:p>
             <w:pPr>
               <w:pStyle w:val="Compact"/>
@@ -986,19 +1024,21 @@
           </w:p>
         </w:tc>
         <w:tc>
-          <w:p>
-            <w:pPr>
-              <w:pStyle w:val="Compact"/>
-              <w:jc w:val="right"/>
-            </w:pPr>
-            <w:r>
-              <w:t xml:space="preserve">200410.54</w:t>
+          <w:tcPr/>
+          <w:p>
+            <w:pPr>
+              <w:pStyle w:val="Compact"/>
+              <w:jc w:val="right"/>
+            </w:pPr>
+            <w:r>
+              <w:t xml:space="preserve">100205.27</w:t>
             </w:r>
           </w:p>
         </w:tc>
       </w:tr>
       <w:tr>
         <w:tc>
+          <w:tcPr/>
           <w:p>
             <w:pPr>
               <w:pStyle w:val="Compact"/>
@@ -1010,6 +1050,7 @@
           </w:p>
         </w:tc>
         <w:tc>
+          <w:tcPr/>
           <w:p>
             <w:pPr>
               <w:pStyle w:val="Compact"/>
@@ -1021,6 +1062,7 @@
           </w:p>
         </w:tc>
         <w:tc>
+          <w:tcPr/>
           <w:p>
             <w:pPr>
               <w:pStyle w:val="Compact"/>
@@ -1032,6 +1074,7 @@
           </w:p>
         </w:tc>
         <w:tc>
+          <w:tcPr/>
           <w:p>
             <w:pPr>
               <w:pStyle w:val="Compact"/>
@@ -1043,19 +1086,24 @@
           </w:p>
         </w:tc>
         <w:tc>
-          <w:p>
-            <w:pPr>
-              <w:pStyle w:val="Compact"/>
-              <w:jc w:val="right"/>
-            </w:pPr>
-            <w:r>
-              <w:t xml:space="preserve">261413.97</w:t>
+          <w:tcPr/>
+          <w:p>
+            <w:pPr>
+              <w:pStyle w:val="Compact"/>
+              <w:jc w:val="right"/>
+            </w:pPr>
+            <w:r>
+              <w:t xml:space="preserve">130706.98</w:t>
             </w:r>
           </w:p>
         </w:tc>
       </w:tr>
     </w:tbl>
-    <w:sectPr/>
+    <w:sectPr>
+      <w:footnotePr>
+        <w:numRestart w:val="eachSect"/>
+      </w:footnotePr>
+    </w:sectPr>
   </w:body>
 </w:document>
 </file>
@@ -1086,17 +1134,14 @@
 <file path=word/numbering.xml><?xml version="1.0" encoding="utf-8"?>
 <w:numbering xmlns:w="http://schemas.openxmlformats.org/wordprocessingml/2006/main">
   <w:abstractNum w:abstractNumId="990">
-    <w:nsid w:val="2c1ae401"/>
+    <w:nsid w:val="0000A990"/>
     <w:multiLevelType w:val="multilevel"/>
     <w:lvl w:ilvl="0">
       <w:numFmt w:val="bullet"/>
       <w:lvlText w:val=" "/>
       <w:lvlJc w:val="left"/>
       <w:pPr>
-        <w:tabs>
-          <w:tab w:val="num" w:pos="0"/>
-        </w:tabs>
-        <w:ind w:left="480" w:hanging="480"/>
+        <w:ind w:left="720" w:hanging="360"/>
       </w:pPr>
     </w:lvl>
     <w:lvl w:ilvl="1">
@@ -1104,10 +1149,7 @@
       <w:lvlText w:val=" "/>
       <w:lvlJc w:val="left"/>
       <w:pPr>
-        <w:tabs>
-          <w:tab w:val="num" w:pos="720"/>
-        </w:tabs>
-        <w:ind w:left="1200" w:hanging="480"/>
+        <w:ind w:left="1440" w:hanging="360"/>
       </w:pPr>
     </w:lvl>
     <w:lvl w:ilvl="2">
@@ -1115,10 +1157,7 @@
       <w:lvlText w:val=" "/>
       <w:lvlJc w:val="left"/>
       <w:pPr>
-        <w:tabs>
-          <w:tab w:val="num" w:pos="1440"/>
-        </w:tabs>
-        <w:ind w:left="1920" w:hanging="480"/>
+        <w:ind w:left="2160" w:hanging="360"/>
       </w:pPr>
     </w:lvl>
     <w:lvl w:ilvl="3">
@@ -1126,10 +1165,7 @@
       <w:lvlText w:val=" "/>
       <w:lvlJc w:val="left"/>
       <w:pPr>
-        <w:tabs>
-          <w:tab w:val="num" w:pos="2160"/>
-        </w:tabs>
-        <w:ind w:left="2640" w:hanging="480"/>
+        <w:ind w:left="2880" w:hanging="360"/>
       </w:pPr>
     </w:lvl>
     <w:lvl w:ilvl="4">
@@ -1137,10 +1173,7 @@
       <w:lvlText w:val=" "/>
       <w:lvlJc w:val="left"/>
       <w:pPr>
-        <w:tabs>
-          <w:tab w:val="num" w:pos="2880"/>
-        </w:tabs>
-        <w:ind w:left="3360" w:hanging="480"/>
+        <w:ind w:left="3600" w:hanging="360"/>
       </w:pPr>
     </w:lvl>
     <w:lvl w:ilvl="5">
@@ -1148,10 +1181,7 @@
       <w:lvlText w:val=" "/>
       <w:lvlJc w:val="left"/>
       <w:pPr>
-        <w:tabs>
-          <w:tab w:val="num" w:pos="3600"/>
-        </w:tabs>
-        <w:ind w:left="4080" w:hanging="480"/>
+        <w:ind w:left="4320" w:hanging="360"/>
       </w:pPr>
     </w:lvl>
     <w:lvl w:ilvl="6">
@@ -1159,10 +1189,7 @@
       <w:lvlText w:val=" "/>
       <w:lvlJc w:val="left"/>
       <w:pPr>
-        <w:tabs>
-          <w:tab w:val="num" w:pos="4320"/>
-        </w:tabs>
-        <w:ind w:left="4800" w:hanging="480"/>
+        <w:ind w:left="5040" w:hanging="360"/>
       </w:pPr>
     </w:lvl>
     <w:lvl w:ilvl="7">
@@ -1170,10 +1197,7 @@
       <w:lvlText w:val=" "/>
       <w:lvlJc w:val="left"/>
       <w:pPr>
-        <w:tabs>
-          <w:tab w:val="num" w:pos="5040"/>
-        </w:tabs>
-        <w:ind w:left="5520" w:hanging="480"/>
+        <w:ind w:left="5760" w:hanging="360"/>
       </w:pPr>
     </w:lvl>
     <w:lvl w:ilvl="8">
@@ -1181,10 +1205,7 @@
       <w:lvlText w:val=" "/>
       <w:lvlJc w:val="left"/>
       <w:pPr>
-        <w:tabs>
-          <w:tab w:val="num" w:pos="5760"/>
-        </w:tabs>
-        <w:ind w:left="6240" w:hanging="480"/>
+        <w:ind w:left="6480" w:hanging="360"/>
       </w:pPr>
     </w:lvl>
   </w:abstractNum>
@@ -1199,10 +1220,10 @@
   <w:docDefaults>
     <w:rPrDefault>
       <w:rPr>
-        <w:rFonts w:asciiTheme="minorHAnsi" w:eastAsiaTheme="minorHAnsi" w:hAnsiTheme="minorHAnsi" w:cstheme="minorBidi"/>
+        <w:rFonts w:asciiTheme="minorHAnsi" w:cstheme="minorBidi" w:eastAsiaTheme="minorHAnsi" w:hAnsiTheme="minorHAnsi"/>
         <w:sz w:val="24"/>
         <w:szCs w:val="24"/>
-        <w:lang w:val="en-US" w:eastAsia="en-US" w:bidi="ar-SA"/>
+        <w:lang w:bidi="ar-SA" w:eastAsia="en-US" w:val="en-US"/>
       </w:rPr>
     </w:rPrDefault>
     <w:pPrDefault>
@@ -1211,91 +1232,145 @@
       </w:pPr>
     </w:pPrDefault>
   </w:docDefaults>
-  <w:latentStyles w:defLockedState="0" w:defUIPriority="0" w:defSemiHidden="0" w:defUnhideWhenUsed="0" w:defQFormat="0" w:count="276"/>
-  <w:style w:type="paragraph" w:default="1" w:styleId="Normal">
+  <w:latentStyles w:count="276" w:defLockedState="0" w:defQFormat="0" w:defSemiHidden="0" w:defUIPriority="0" w:defUnhideWhenUsed="0"/>
+  <w:style w:default="1" w:styleId="Normal" w:type="paragraph">
     <w:name w:val="Normal"/>
     <w:qFormat/>
   </w:style>
-  <w:style w:type="paragraph" w:styleId="BodyText">
+  <w:style w:styleId="BodyText" w:type="paragraph">
     <w:name w:val="Body Text"/>
     <w:basedOn w:val="Normal"/>
     <w:link w:val="BodyTextChar"/>
+    <w:qFormat/>
     <w:pPr>
-      <w:spacing w:before="180" w:after="180"/>
+      <w:spacing w:after="180" w:before="180"/>
     </w:pPr>
-    <w:qFormat/>
-  </w:style>
-  <w:style w:type="paragraph" w:customStyle="1" w:styleId="FirstParagraph">
+  </w:style>
+  <w:style w:customStyle="1" w:styleId="FirstParagraph" w:type="paragraph">
     <w:name w:val="First Paragraph"/>
     <w:basedOn w:val="BodyText"/>
     <w:next w:val="BodyText"/>
     <w:qFormat/>
   </w:style>
-  <w:style w:type="paragraph" w:customStyle="1" w:styleId="Compact">
+  <w:style w:customStyle="1" w:styleId="Compact" w:type="paragraph">
     <w:name w:val="Compact"/>
     <w:basedOn w:val="BodyText"/>
     <w:qFormat/>
     <w:pPr>
-      <w:spacing w:before="36" w:after="36"/>
+      <w:spacing w:after="36" w:before="36"/>
     </w:pPr>
   </w:style>
-  <w:style w:type="paragraph" w:styleId="Title">
+  <w:style w:styleId="Title" w:type="paragraph">
     <w:name w:val="Title"/>
     <w:basedOn w:val="Normal"/>
     <w:next w:val="BodyText"/>
+    <w:link w:val="TitleChar"/>
+    <w:uiPriority w:val="10"/>
     <w:qFormat/>
+    <w:rsid w:val="00A10FD9"/>
     <w:pPr>
-      <w:keepNext/>
-      <w:keepLines/>
-      <w:spacing w:before="480" w:after="240"/>
+      <w:spacing w:after="80" w:line="240" w:lineRule="auto"/>
+      <w:contextualSpacing/>
       <w:jc w:val="center"/>
     </w:pPr>
     <w:rPr>
-      <w:rFonts w:asciiTheme="majorHAnsi" w:eastAsiaTheme="majorEastAsia" w:hAnsiTheme="majorHAnsi" w:cstheme="majorBidi"/>
-      <w:b/>
-      <w:bCs/>
-      <w:color w:val="345A8A" w:themeColor="accent1" w:themeShade="B5"/>
-      <w:sz w:val="36"/>
-      <w:szCs w:val="36"/>
-    </w:rPr>
-  </w:style>
-  <w:style w:type="paragraph" w:styleId="Subtitle">
+      <w:rFonts w:asciiTheme="majorHAnsi" w:cstheme="majorBidi" w:eastAsiaTheme="majorEastAsia" w:hAnsiTheme="majorHAnsi"/>
+      <w:sz w:val="56"/>
+      <w:szCs w:val="56"/>
+    </w:rPr>
+  </w:style>
+  <w:style w:customStyle="1" w:styleId="TitleChar" w:type="character">
+    <w:name w:val="Title Char"/>
+    <w:basedOn w:val="DefaultParagraphFont"/>
+    <w:link w:val="Title"/>
+    <w:uiPriority w:val="10"/>
+    <w:rsid w:val="00A10FD9"/>
+    <w:rPr>
+      <w:rFonts w:asciiTheme="majorHAnsi" w:cstheme="majorBidi" w:eastAsiaTheme="majorEastAsia" w:hAnsiTheme="majorHAnsi"/>
+      <w:sz w:val="56"/>
+      <w:szCs w:val="56"/>
+    </w:rPr>
+  </w:style>
+  <w:style w:styleId="Subtitle" w:type="paragraph">
     <w:name w:val="Subtitle"/>
+    <w:basedOn w:val="Title"/>
+    <w:next w:val="BodyText"/>
+    <w:link w:val="SubtitleChar"/>
+    <w:uiPriority w:val="11"/>
+    <w:qFormat/>
+    <w:rsid w:val="00A10FD9"/>
+    <w:pPr>
+      <w:numPr>
+        <w:ilvl w:val="1"/>
+      </w:numPr>
+    </w:pPr>
+    <w:rPr>
+      <w:rFonts w:cstheme="majorBidi" w:eastAsiaTheme="majorEastAsia"/>
+      <w:spacing w:val="15"/>
+      <w:sz w:val="28"/>
+      <w:szCs w:val="28"/>
+    </w:rPr>
+  </w:style>
+  <w:style w:customStyle="1" w:styleId="SubtitleChar" w:type="character">
+    <w:name w:val="Subtitle Char"/>
+    <w:basedOn w:val="DefaultParagraphFont"/>
+    <w:link w:val="Subtitle"/>
+    <w:uiPriority w:val="11"/>
+    <w:rsid w:val="00A10FD9"/>
+    <w:rPr>
+      <w:rFonts w:cstheme="majorBidi" w:eastAsiaTheme="majorEastAsia"/>
+      <w:color w:themeColor="text1" w:themeTint="A6" w:val="595959"/>
+      <w:spacing w:val="15"/>
+      <w:sz w:val="28"/>
+      <w:szCs w:val="28"/>
+    </w:rPr>
+  </w:style>
+  <w:style w:customStyle="1" w:styleId="Author" w:type="paragraph">
+    <w:name w:val="Author"/>
     <w:basedOn w:val="Title"/>
     <w:next w:val="BodyText"/>
     <w:qFormat/>
     <w:pPr>
       <w:keepNext/>
       <w:keepLines/>
-      <w:spacing w:before="240" w:after="240"/>
-      <w:jc w:val="center"/>
     </w:pPr>
     <w:rPr>
-      <w:sz w:val="30"/>
-      <w:szCs w:val="30"/>
-    </w:rPr>
-  </w:style>
-  <w:style w:type="paragraph" w:customStyle="1" w:styleId="Author">
-    <w:name w:val="Author"/>
+      <w:sz w:val="24"/>
+      <w:szCs w:val="24"/>
+    </w:rPr>
+  </w:style>
+  <w:style w:styleId="Date" w:type="paragraph">
+    <w:name w:val="Date"/>
+    <w:basedOn w:val="Title"/>
     <w:next w:val="BodyText"/>
     <w:qFormat/>
     <w:pPr>
       <w:keepNext/>
       <w:keepLines/>
-      <w:jc w:val="center"/>
     </w:pPr>
-  </w:style>
-  <w:style w:type="paragraph" w:styleId="Date">
-    <w:name w:val="Date"/>
-    <w:next w:val="BodyText"/>
+    <w:rPr>
+      <w:sz w:val="24"/>
+      <w:szCs w:val="24"/>
+    </w:rPr>
+  </w:style>
+  <w:style w:customStyle="1" w:styleId="AbstractTitle" w:type="paragraph">
+    <w:name w:val="Abstract Title"/>
+    <w:basedOn w:val="Normal"/>
+    <w:next w:val="Abstract"/>
     <w:qFormat/>
     <w:pPr>
       <w:keepNext/>
       <w:keepLines/>
+      <w:spacing w:after="0" w:before="300"/>
       <w:jc w:val="center"/>
     </w:pPr>
-  </w:style>
-  <w:style w:type="paragraph" w:customStyle="1" w:styleId="Abstract">
+    <w:rPr>
+      <w:b/>
+      <w:sz w:val="20"/>
+      <w:szCs w:val="20"/>
+    </w:rPr>
+  </w:style>
+  <w:style w:customStyle="1" w:styleId="Abstract" w:type="paragraph">
     <w:name w:val="Abstract"/>
     <w:basedOn w:val="Normal"/>
     <w:next w:val="BodyText"/>
@@ -1303,14 +1378,14 @@
     <w:pPr>
       <w:keepNext/>
       <w:keepLines/>
-      <w:spacing w:before="300" w:after="300"/>
+      <w:spacing w:after="300" w:before="100"/>
     </w:pPr>
     <w:rPr>
       <w:sz w:val="20"/>
       <w:szCs w:val="20"/>
     </w:rPr>
   </w:style>
-  <w:style w:type="paragraph" w:styleId="Bibliography">
+  <w:style w:styleId="Bibliography" w:type="paragraph">
     <w:name w:val="Bibliography"/>
     <w:basedOn w:val="Normal"/>
     <w:next w:val="Bibliography"/>
@@ -1318,195 +1393,325 @@
     <w:pPr/>
     <w:rPr/>
   </w:style>
-  <w:style w:type="paragraph" w:styleId="Heading1">
-    <w:name w:val="Heading 1"/>
+  <w:style w:styleId="Heading1" w:type="paragraph">
+    <w:name w:val="heading 1"/>
     <w:basedOn w:val="Normal"/>
     <w:next w:val="BodyText"/>
+    <w:link w:val="Heading1Char"/>
     <w:uiPriority w:val="9"/>
     <w:qFormat/>
+    <w:rsid w:val="00A10FD9"/>
     <w:pPr>
       <w:keepNext/>
       <w:keepLines/>
-      <w:spacing w:before="480" w:after="0"/>
+      <w:spacing w:after="80" w:before="360"/>
       <w:outlineLvl w:val="0"/>
     </w:pPr>
     <w:rPr>
-      <w:rFonts w:asciiTheme="majorHAnsi" w:eastAsiaTheme="majorEastAsia" w:hAnsiTheme="majorHAnsi" w:cstheme="majorBidi"/>
-      <w:b/>
-      <w:bCs/>
-      <w:color w:val="4F81BD" w:themeColor="accent1"/>
-      <w:sz w:val="32"/>
-      <w:szCs w:val="32"/>
-    </w:rPr>
-  </w:style>
-  <w:style w:type="paragraph" w:styleId="Heading2">
-    <w:name w:val="Heading 2"/>
+      <w:rFonts w:asciiTheme="majorHAnsi" w:cstheme="majorBidi" w:eastAsiaTheme="majorEastAsia" w:hAnsiTheme="majorHAnsi"/>
+      <w:color w:themeColor="accent1" w:themeShade="BF" w:val="0F4761"/>
+      <w:sz w:val="40"/>
+      <w:szCs w:val="40"/>
+    </w:rPr>
+  </w:style>
+  <w:style w:styleId="Heading2" w:type="paragraph">
+    <w:name w:val="heading 2"/>
     <w:basedOn w:val="Normal"/>
     <w:next w:val="BodyText"/>
+    <w:link w:val="Heading2Char"/>
     <w:uiPriority w:val="9"/>
+    <w:semiHidden/>
     <w:unhideWhenUsed/>
     <w:qFormat/>
+    <w:rsid w:val="00A10FD9"/>
     <w:pPr>
       <w:keepNext/>
       <w:keepLines/>
-      <w:spacing w:before="200" w:after="0"/>
+      <w:spacing w:after="80" w:before="160"/>
       <w:outlineLvl w:val="1"/>
     </w:pPr>
     <w:rPr>
-      <w:rFonts w:asciiTheme="majorHAnsi" w:eastAsiaTheme="majorEastAsia" w:hAnsiTheme="majorHAnsi" w:cstheme="majorBidi"/>
-      <w:b/>
-      <w:bCs/>
-      <w:color w:val="4F81BD" w:themeColor="accent1"/>
-      <w:sz w:val="28"/>
-      <w:szCs w:val="28"/>
-    </w:rPr>
-  </w:style>
-  <w:style w:type="paragraph" w:styleId="Heading3">
-    <w:name w:val="Heading 3"/>
+      <w:rFonts w:asciiTheme="majorHAnsi" w:cstheme="majorBidi" w:eastAsiaTheme="majorEastAsia" w:hAnsiTheme="majorHAnsi"/>
+      <w:color w:themeColor="accent1" w:themeShade="BF" w:val="0F4761"/>
+      <w:sz w:val="32"/>
+      <w:szCs w:val="32"/>
+    </w:rPr>
+  </w:style>
+  <w:style w:styleId="Heading3" w:type="paragraph">
+    <w:name w:val="heading 3"/>
     <w:basedOn w:val="Normal"/>
     <w:next w:val="BodyText"/>
+    <w:link w:val="Heading3Char"/>
     <w:uiPriority w:val="9"/>
+    <w:semiHidden/>
     <w:unhideWhenUsed/>
     <w:qFormat/>
+    <w:rsid w:val="00A10FD9"/>
     <w:pPr>
       <w:keepNext/>
       <w:keepLines/>
-      <w:spacing w:before="200" w:after="0"/>
+      <w:spacing w:after="80" w:before="160"/>
       <w:outlineLvl w:val="2"/>
     </w:pPr>
     <w:rPr>
-      <w:rFonts w:asciiTheme="majorHAnsi" w:eastAsiaTheme="majorEastAsia" w:hAnsiTheme="majorHAnsi" w:cstheme="majorBidi"/>
-      <w:b/>
-      <w:bCs/>
-      <w:color w:val="4F81BD" w:themeColor="accent1"/>
-      <w:sz w:val="24"/>
-      <w:szCs w:val="24"/>
-    </w:rPr>
-  </w:style>
-  <w:style w:type="paragraph" w:styleId="Heading4">
-    <w:name w:val="Heading 4"/>
+      <w:rFonts w:cstheme="majorBidi" w:eastAsiaTheme="majorEastAsia"/>
+      <w:color w:themeColor="accent1" w:themeShade="BF" w:val="0F4761"/>
+      <w:sz w:val="28"/>
+      <w:szCs w:val="28"/>
+    </w:rPr>
+  </w:style>
+  <w:style w:styleId="Heading4" w:type="paragraph">
+    <w:name w:val="heading 4"/>
     <w:basedOn w:val="Normal"/>
     <w:next w:val="BodyText"/>
+    <w:link w:val="Heading4Char"/>
     <w:uiPriority w:val="9"/>
+    <w:semiHidden/>
     <w:unhideWhenUsed/>
     <w:qFormat/>
+    <w:rsid w:val="00A10FD9"/>
     <w:pPr>
       <w:keepNext/>
       <w:keepLines/>
-      <w:spacing w:before="200" w:after="0"/>
+      <w:spacing w:after="40" w:before="80"/>
       <w:outlineLvl w:val="3"/>
     </w:pPr>
     <w:rPr>
-      <w:rFonts w:asciiTheme="majorHAnsi" w:eastAsiaTheme="majorEastAsia" w:hAnsiTheme="majorHAnsi" w:cstheme="majorBidi"/>
+      <w:rFonts w:cstheme="majorBidi" w:eastAsiaTheme="majorEastAsia"/>
       <w:i/>
-      <w:bCs/>
-      <w:color w:val="4F81BD" w:themeColor="accent1"/>
-      <w:sz w:val="24"/>
-      <w:szCs w:val="24"/>
-    </w:rPr>
-  </w:style>
-  <w:style w:type="paragraph" w:styleId="Heading5">
-    <w:name w:val="Heading 5"/>
+      <w:iCs/>
+      <w:color w:themeColor="accent1" w:themeShade="BF" w:val="0F4761"/>
+    </w:rPr>
+  </w:style>
+  <w:style w:styleId="Heading5" w:type="paragraph">
+    <w:name w:val="heading 5"/>
     <w:basedOn w:val="Normal"/>
     <w:next w:val="BodyText"/>
+    <w:link w:val="Heading5Char"/>
     <w:uiPriority w:val="9"/>
+    <w:semiHidden/>
     <w:unhideWhenUsed/>
     <w:qFormat/>
+    <w:rsid w:val="00A10FD9"/>
     <w:pPr>
       <w:keepNext/>
       <w:keepLines/>
-      <w:spacing w:before="200" w:after="0"/>
+      <w:spacing w:after="40" w:before="80"/>
       <w:outlineLvl w:val="4"/>
     </w:pPr>
     <w:rPr>
-      <w:rFonts w:asciiTheme="majorHAnsi" w:eastAsiaTheme="majorEastAsia" w:hAnsiTheme="majorHAnsi" w:cstheme="majorBidi"/>
-      <w:iCs/>
-      <w:color w:val="4F81BD" w:themeColor="accent1"/>
-      <w:sz w:val="24"/>
-      <w:szCs w:val="24"/>
-    </w:rPr>
-  </w:style>
-  <w:style w:type="paragraph" w:styleId="Heading6">
-    <w:name w:val="Heading 6"/>
+      <w:rFonts w:cstheme="majorBidi" w:eastAsiaTheme="majorEastAsia"/>
+      <w:color w:themeColor="accent1" w:themeShade="BF" w:val="0F4761"/>
+    </w:rPr>
+  </w:style>
+  <w:style w:styleId="Heading6" w:type="paragraph">
+    <w:name w:val="heading 6"/>
     <w:basedOn w:val="Normal"/>
     <w:next w:val="BodyText"/>
+    <w:link w:val="Heading6Char"/>
     <w:uiPriority w:val="9"/>
+    <w:semiHidden/>
     <w:unhideWhenUsed/>
     <w:qFormat/>
+    <w:rsid w:val="00A10FD9"/>
     <w:pPr>
       <w:keepNext/>
       <w:keepLines/>
-      <w:spacing w:before="200" w:after="0"/>
+      <w:spacing w:after="0" w:before="40"/>
       <w:outlineLvl w:val="5"/>
     </w:pPr>
     <w:rPr>
-      <w:rFonts w:asciiTheme="majorHAnsi" w:eastAsiaTheme="majorEastAsia" w:hAnsiTheme="majorHAnsi" w:cstheme="majorBidi"/>
-      <w:color w:val="4F81BD" w:themeColor="accent1"/>
-      <w:sz w:val="24"/>
-      <w:szCs w:val="24"/>
-    </w:rPr>
-  </w:style>
-  <w:style w:type="paragraph" w:styleId="Heading7">
-    <w:name w:val="Heading 7"/>
+      <w:rFonts w:cstheme="majorBidi" w:eastAsiaTheme="majorEastAsia"/>
+      <w:i/>
+      <w:iCs/>
+      <w:color w:themeColor="text1" w:themeTint="A6" w:val="595959"/>
+    </w:rPr>
+  </w:style>
+  <w:style w:styleId="Heading7" w:type="paragraph">
+    <w:name w:val="heading 7"/>
     <w:basedOn w:val="Normal"/>
     <w:next w:val="BodyText"/>
+    <w:link w:val="Heading7Char"/>
     <w:uiPriority w:val="9"/>
+    <w:semiHidden/>
     <w:unhideWhenUsed/>
     <w:qFormat/>
+    <w:rsid w:val="00A10FD9"/>
     <w:pPr>
       <w:keepNext/>
       <w:keepLines/>
-      <w:spacing w:before="200" w:after="0"/>
+      <w:spacing w:after="0" w:before="40"/>
       <w:outlineLvl w:val="6"/>
     </w:pPr>
     <w:rPr>
-      <w:rFonts w:asciiTheme="majorHAnsi" w:eastAsiaTheme="majorEastAsia" w:hAnsiTheme="majorHAnsi" w:cstheme="majorBidi"/>
-      <w:color w:val="4F81BD" w:themeColor="accent1"/>
-      <w:sz w:val="24"/>
-      <w:szCs w:val="24"/>
-    </w:rPr>
-  </w:style>
-  <w:style w:type="paragraph" w:styleId="Heading8">
-    <w:name w:val="Heading 8"/>
+      <w:rFonts w:cstheme="majorBidi" w:eastAsiaTheme="majorEastAsia"/>
+      <w:color w:themeColor="text1" w:themeTint="A6" w:val="595959"/>
+    </w:rPr>
+  </w:style>
+  <w:style w:styleId="Heading8" w:type="paragraph">
+    <w:name w:val="heading 8"/>
     <w:basedOn w:val="Normal"/>
     <w:next w:val="BodyText"/>
+    <w:link w:val="Heading8Char"/>
     <w:uiPriority w:val="9"/>
+    <w:semiHidden/>
     <w:unhideWhenUsed/>
     <w:qFormat/>
+    <w:rsid w:val="00A10FD9"/>
     <w:pPr>
       <w:keepNext/>
       <w:keepLines/>
-      <w:spacing w:before="200" w:after="0"/>
+      <w:spacing w:after="0"/>
       <w:outlineLvl w:val="7"/>
     </w:pPr>
     <w:rPr>
-      <w:rFonts w:asciiTheme="majorHAnsi" w:eastAsiaTheme="majorEastAsia" w:hAnsiTheme="majorHAnsi" w:cstheme="majorBidi"/>
-      <w:color w:val="4F81BD" w:themeColor="accent1"/>
-      <w:sz w:val="24"/>
-      <w:szCs w:val="24"/>
-    </w:rPr>
-  </w:style>
-  <w:style w:type="paragraph" w:styleId="Heading9">
-    <w:name w:val="Heading 9"/>
+      <w:rFonts w:cstheme="majorBidi" w:eastAsiaTheme="majorEastAsia"/>
+      <w:i/>
+      <w:iCs/>
+      <w:color w:themeColor="text1" w:themeTint="D8" w:val="272727"/>
+    </w:rPr>
+  </w:style>
+  <w:style w:styleId="Heading9" w:type="paragraph">
+    <w:name w:val="heading 9"/>
     <w:basedOn w:val="Normal"/>
     <w:next w:val="BodyText"/>
+    <w:link w:val="Heading9Char"/>
     <w:uiPriority w:val="9"/>
+    <w:semiHidden/>
     <w:unhideWhenUsed/>
     <w:qFormat/>
+    <w:rsid w:val="00A10FD9"/>
     <w:pPr>
       <w:keepNext/>
       <w:keepLines/>
-      <w:spacing w:before="200" w:after="0"/>
+      <w:spacing w:after="0"/>
       <w:outlineLvl w:val="8"/>
     </w:pPr>
     <w:rPr>
-      <w:rFonts w:asciiTheme="majorHAnsi" w:eastAsiaTheme="majorEastAsia" w:hAnsiTheme="majorHAnsi" w:cstheme="majorBidi"/>
-      <w:color w:val="4F81BD" w:themeColor="accent1"/>
-      <w:sz w:val="24"/>
-      <w:szCs w:val="24"/>
-    </w:rPr>
-  </w:style>
-  <w:style w:type="paragraph" w:styleId="BlockText">
+      <w:rFonts w:cstheme="majorBidi" w:eastAsiaTheme="majorEastAsia"/>
+      <w:color w:themeColor="text1" w:themeTint="D8" w:val="272727"/>
+    </w:rPr>
+  </w:style>
+  <w:style w:customStyle="1" w:styleId="Heading1Char" w:type="character">
+    <w:name w:val="Heading 1 Char"/>
+    <w:basedOn w:val="DefaultParagraphFont"/>
+    <w:link w:val="Heading1"/>
+    <w:uiPriority w:val="9"/>
+    <w:rsid w:val="00A10FD9"/>
+    <w:rPr>
+      <w:rFonts w:asciiTheme="majorHAnsi" w:cstheme="majorBidi" w:eastAsiaTheme="majorEastAsia" w:hAnsiTheme="majorHAnsi"/>
+      <w:color w:themeColor="accent1" w:themeShade="BF" w:val="0F4761"/>
+      <w:sz w:val="40"/>
+      <w:szCs w:val="40"/>
+    </w:rPr>
+  </w:style>
+  <w:style w:customStyle="1" w:styleId="Heading2Char" w:type="character">
+    <w:name w:val="Heading 2 Char"/>
+    <w:basedOn w:val="DefaultParagraphFont"/>
+    <w:link w:val="Heading2"/>
+    <w:uiPriority w:val="9"/>
+    <w:semiHidden/>
+    <w:rsid w:val="00A10FD9"/>
+    <w:rPr>
+      <w:rFonts w:asciiTheme="majorHAnsi" w:cstheme="majorBidi" w:eastAsiaTheme="majorEastAsia" w:hAnsiTheme="majorHAnsi"/>
+      <w:color w:themeColor="accent1" w:themeShade="BF" w:val="0F4761"/>
+      <w:sz w:val="32"/>
+      <w:szCs w:val="32"/>
+    </w:rPr>
+  </w:style>
+  <w:style w:customStyle="1" w:styleId="Heading3Char" w:type="character">
+    <w:name w:val="Heading 3 Char"/>
+    <w:basedOn w:val="DefaultParagraphFont"/>
+    <w:link w:val="Heading3"/>
+    <w:uiPriority w:val="9"/>
+    <w:semiHidden/>
+    <w:rsid w:val="00A10FD9"/>
+    <w:rPr>
+      <w:rFonts w:cstheme="majorBidi" w:eastAsiaTheme="majorEastAsia"/>
+      <w:color w:themeColor="accent1" w:themeShade="BF" w:val="0F4761"/>
+      <w:sz w:val="28"/>
+      <w:szCs w:val="28"/>
+    </w:rPr>
+  </w:style>
+  <w:style w:customStyle="1" w:styleId="Heading4Char" w:type="character">
+    <w:name w:val="Heading 4 Char"/>
+    <w:basedOn w:val="DefaultParagraphFont"/>
+    <w:link w:val="Heading4"/>
+    <w:uiPriority w:val="9"/>
+    <w:semiHidden/>
+    <w:rsid w:val="00A10FD9"/>
+    <w:rPr>
+      <w:rFonts w:cstheme="majorBidi" w:eastAsiaTheme="majorEastAsia"/>
+      <w:i/>
+      <w:iCs/>
+      <w:color w:themeColor="accent1" w:themeShade="BF" w:val="0F4761"/>
+    </w:rPr>
+  </w:style>
+  <w:style w:customStyle="1" w:styleId="Heading5Char" w:type="character">
+    <w:name w:val="Heading 5 Char"/>
+    <w:basedOn w:val="DefaultParagraphFont"/>
+    <w:link w:val="Heading5"/>
+    <w:uiPriority w:val="9"/>
+    <w:semiHidden/>
+    <w:rsid w:val="00A10FD9"/>
+    <w:rPr>
+      <w:rFonts w:cstheme="majorBidi" w:eastAsiaTheme="majorEastAsia"/>
+      <w:color w:themeColor="accent1" w:themeShade="BF" w:val="0F4761"/>
+    </w:rPr>
+  </w:style>
+  <w:style w:customStyle="1" w:styleId="Heading6Char" w:type="character">
+    <w:name w:val="Heading 6 Char"/>
+    <w:basedOn w:val="DefaultParagraphFont"/>
+    <w:link w:val="Heading6"/>
+    <w:uiPriority w:val="9"/>
+    <w:semiHidden/>
+    <w:rsid w:val="00A10FD9"/>
+    <w:rPr>
+      <w:rFonts w:cstheme="majorBidi" w:eastAsiaTheme="majorEastAsia"/>
+      <w:i/>
+      <w:iCs/>
+      <w:color w:themeColor="text1" w:themeTint="A6" w:val="595959"/>
+    </w:rPr>
+  </w:style>
+  <w:style w:customStyle="1" w:styleId="Heading7Char" w:type="character">
+    <w:name w:val="Heading 7 Char"/>
+    <w:basedOn w:val="DefaultParagraphFont"/>
+    <w:link w:val="Heading7"/>
+    <w:uiPriority w:val="9"/>
+    <w:semiHidden/>
+    <w:rsid w:val="00A10FD9"/>
+    <w:rPr>
+      <w:rFonts w:cstheme="majorBidi" w:eastAsiaTheme="majorEastAsia"/>
+      <w:color w:themeColor="text1" w:themeTint="A6" w:val="595959"/>
+    </w:rPr>
+  </w:style>
+  <w:style w:customStyle="1" w:styleId="Heading8Char" w:type="character">
+    <w:name w:val="Heading 8 Char"/>
+    <w:basedOn w:val="DefaultParagraphFont"/>
+    <w:link w:val="Heading8"/>
+    <w:uiPriority w:val="9"/>
+    <w:semiHidden/>
+    <w:rsid w:val="00A10FD9"/>
+    <w:rPr>
+      <w:rFonts w:cstheme="majorBidi" w:eastAsiaTheme="majorEastAsia"/>
+      <w:i/>
+      <w:iCs/>
+      <w:color w:themeColor="text1" w:themeTint="D8" w:val="272727"/>
+    </w:rPr>
+  </w:style>
+  <w:style w:customStyle="1" w:styleId="Heading9Char" w:type="character">
+    <w:name w:val="Heading 9 Char"/>
+    <w:basedOn w:val="DefaultParagraphFont"/>
+    <w:link w:val="Heading9"/>
+    <w:uiPriority w:val="9"/>
+    <w:semiHidden/>
+    <w:rsid w:val="00A10FD9"/>
+    <w:rPr>
+      <w:rFonts w:cstheme="majorBidi" w:eastAsiaTheme="majorEastAsia"/>
+      <w:color w:themeColor="text1" w:themeTint="D8" w:val="272727"/>
+    </w:rPr>
+  </w:style>
+  <w:style w:styleId="BlockText" w:type="paragraph">
     <w:name w:val="Block Text"/>
     <w:basedOn w:val="BodyText"/>
     <w:next w:val="BodyText"/>
@@ -1514,11 +1719,11 @@
     <w:unhideWhenUsed/>
     <w:qFormat/>
     <w:pPr>
-      <w:spacing w:before="100" w:after="100"/>
+      <w:spacing w:after="100" w:before="100"/>
       <w:ind w:firstLine="0" w:left="480" w:right="480"/>
     </w:pPr>
   </w:style>
-  <w:style w:type="paragraph" w:styleId="FootnoteText">
+  <w:style w:styleId="FootnoteText" w:type="paragraph">
     <w:name w:val="Footnote Text"/>
     <w:basedOn w:val="Normal"/>
     <w:next w:val="FootnoteText"/>
@@ -1526,28 +1731,55 @@
     <w:unhideWhenUsed/>
     <w:qFormat/>
   </w:style>
-  <w:style w:type="character" w:default="1" w:styleId="DefaultParagraphFont">
+  <w:style w:styleId="FootnoteBlockText" w:type="paragraph">
+    <w:name w:val="Footnote Block Text"/>
+    <w:basedOn w:val="FootnoteText"/>
+    <w:next w:val="FootnoteText"/>
+    <w:uiPriority w:val="9"/>
+    <w:unhideWhenUsed/>
+    <w:qFormat/>
+    <w:pPr>
+      <w:spacing w:after="100" w:before="100"/>
+      <w:ind w:firstLine="0" w:left="480" w:right="480"/>
+    </w:pPr>
+  </w:style>
+  <w:style w:default="1" w:styleId="DefaultParagraphFont" w:type="character">
     <w:name w:val="Default Paragraph Font"/>
     <w:semiHidden/>
     <w:unhideWhenUsed/>
   </w:style>
-  <w:style w:type="table" w:default="1" w:styleId="Table">
+  <w:style w:default="1" w:styleId="Table" w:type="table">
     <w:name w:val="Table"/>
     <w:basedOn w:val="TableNormal"/>
     <w:semiHidden/>
     <w:unhideWhenUsed/>
     <w:qFormat/>
     <w:tblPr>
-      <w:tblInd w:w="0" w:type="dxa"/>
+      <w:tblInd w:type="dxa" w:w="0"/>
       <w:tblCellMar>
-        <w:top w:w="0" w:type="dxa"/>
-        <w:left w:w="108" w:type="dxa"/>
-        <w:bottom w:w="0" w:type="dxa"/>
-        <w:right w:w="108" w:type="dxa"/>
+        <w:top w:type="dxa" w:w="0"/>
+        <w:left w:type="dxa" w:w="108"/>
+        <w:bottom w:type="dxa" w:w="0"/>
+        <w:right w:type="dxa" w:w="108"/>
       </w:tblCellMar>
     </w:tblPr>
-  </w:style>
-  <w:style w:type="paragraph" w:customStyle="1" w:styleId="DefinitionTerm">
+    <w:tblStylePr w:type="firstRow">
+      <w:tblPr>
+        <w:jc w:val="left"/>
+        <w:tblInd w:type="dxa" w:w="0"/>
+      </w:tblPr>
+      <w:trPr>
+        <w:jc w:val="left"/>
+      </w:trPr>
+      <w:tcPr>
+        <w:tcBorders>
+          <w:bottom w:val="single"/>
+        </w:tcBorders>
+        <w:vAlign w:val="bottom"/>
+      </w:tcPr>
+    </w:tblStylePr>
+  </w:style>
+  <w:style w:customStyle="1" w:styleId="DefinitionTerm" w:type="paragraph">
     <w:name w:val="Definition Term"/>
     <w:basedOn w:val="Normal"/>
     <w:next w:val="Definition"/>
@@ -1560,49 +1792,49 @@
       <w:b/>
     </w:rPr>
   </w:style>
-  <w:style w:type="paragraph" w:customStyle="1" w:styleId="Definition">
+  <w:style w:customStyle="1" w:styleId="Definition" w:type="paragraph">
     <w:name w:val="Definition"/>
     <w:basedOn w:val="Normal"/>
   </w:style>
-  <w:style w:type="paragraph" w:styleId="Caption">
+  <w:style w:styleId="Caption" w:type="paragraph">
     <w:name w:val="Caption"/>
     <w:basedOn w:val="Normal"/>
     <w:link w:val="BodyTextChar"/>
     <w:pPr>
-      <w:spacing w:before="0" w:after="120"/>
+      <w:spacing w:after="120" w:before="0"/>
     </w:pPr>
     <w:rPr>
       <w:i/>
     </w:rPr>
   </w:style>
-  <w:style w:type="paragraph" w:customStyle="1" w:styleId="TableCaption">
+  <w:style w:customStyle="1" w:styleId="TableCaption" w:type="paragraph">
     <w:name w:val="Table Caption"/>
     <w:basedOn w:val="Caption"/>
     <w:pPr>
       <w:keepNext/>
     </w:pPr>
   </w:style>
-  <w:style w:type="paragraph" w:customStyle="1" w:styleId="ImageCaption">
+  <w:style w:customStyle="1" w:styleId="ImageCaption" w:type="paragraph">
     <w:name w:val="Image Caption"/>
     <w:basedOn w:val="Caption"/>
   </w:style>
-  <w:style w:type="paragraph" w:customStyle="1" w:styleId="Figure">
+  <w:style w:customStyle="1" w:styleId="Figure" w:type="paragraph">
     <w:name w:val="Figure"/>
     <w:basedOn w:val="Normal"/>
   </w:style>
-  <w:style w:type="paragraph" w:customStyle="1" w:styleId="CaptionedFigure">
+  <w:style w:customStyle="1" w:styleId="CaptionedFigure" w:type="paragraph">
     <w:name w:val="Captioned Figure"/>
     <w:basedOn w:val="Figure"/>
     <w:pPr>
       <w:keepNext/>
     </w:pPr>
   </w:style>
-  <w:style w:type="character" w:customStyle="1" w:styleId="BodyTextChar">
+  <w:style w:customStyle="1" w:styleId="BodyTextChar" w:type="character">
     <w:name w:val="Body Text Char"/>
     <w:basedOn w:val="DefaultParagraphFont"/>
     <w:link w:val="BodyText"/>
   </w:style>
-  <w:style w:type="character" w:customStyle="1" w:styleId="VerbatimChar">
+  <w:style w:customStyle="1" w:styleId="VerbatimChar" w:type="character">
     <w:name w:val="Verbatim Char"/>
     <w:basedOn w:val="BodyTextChar"/>
     <w:rPr>
@@ -1610,21 +1842,25 @@
       <w:sz w:val="22"/>
     </w:rPr>
   </w:style>
-  <w:style w:type="character" w:styleId="FootnoteReference">
+  <w:style w:customStyle="1" w:styleId="SectionNumber" w:type="character">
+    <w:name w:val="Section Number"/>
+    <w:basedOn w:val="BodyTextChar"/>
+  </w:style>
+  <w:style w:styleId="FootnoteReference" w:type="character">
     <w:name w:val="Footnote Reference"/>
     <w:basedOn w:val="BodyTextChar"/>
     <w:rPr>
       <w:vertAlign w:val="superscript"/>
     </w:rPr>
   </w:style>
-  <w:style w:type="character" w:styleId="Hyperlink">
+  <w:style w:styleId="Hyperlink" w:type="character">
     <w:name w:val="Hyperlink"/>
     <w:basedOn w:val="BodyTextChar"/>
     <w:rPr>
-      <w:color w:val="4F81BD" w:themeColor="accent1"/>
-    </w:rPr>
-  </w:style>
-  <w:style w:type="paragraph" w:styleId="TOCHeading">
+      <w:color w:themeColor="accent1" w:val="4F81BD"/>
+    </w:rPr>
+  </w:style>
+  <w:style w:styleId="TOCHeading" w:type="paragraph">
     <w:name w:val="TOC Heading"/>
     <w:basedOn w:val="Heading1"/>
     <w:next w:val="BodyText"/>
@@ -1636,10 +1872,10 @@
       <w:outlineLvl w:val="9"/>
     </w:pPr>
     <w:rPr>
-      <w:rFonts w:asciiTheme="majorHAnsi" w:eastAsiaTheme="majorEastAsia" w:hAnsiTheme="majorHAnsi" w:cstheme="majorBidi"/>
+      <w:rFonts w:asciiTheme="majorHAnsi" w:cstheme="majorBidi" w:eastAsiaTheme="majorEastAsia" w:hAnsiTheme="majorHAnsi"/>
       <w:b w:val="0"/>
       <w:bCs w:val="0"/>
-      <w:color w:val="365F91" w:themeColor="accent1" w:themeShade="BF"/>
+      <w:color w:themeColor="accent1" w:themeShade="BF" w:val="365F91"/>
     </w:rPr>
   </w:style>
   <w:style w:type="paragraph" w:customStyle="1" w:styleId="SourceCode">
@@ -1655,9 +1891,9 @@
     <w:name w:val="KeywordTok"/>
     <w:basedOn w:val="VerbatimChar"/>
     <w:rPr>
+      <w:b/>
       <w:color w:val="204a87"/>
       <w:shd w:val="clear" w:fill="f8f8f8"/>
-      <w:b/>
     </w:rPr>
   </w:style>
   <w:style w:type="character" w:customStyle="1" w:styleId="DataTypeTok">
@@ -1696,7 +1932,7 @@
     <w:name w:val="ConstantTok"/>
     <w:basedOn w:val="VerbatimChar"/>
     <w:rPr>
-      <w:color w:val="000000"/>
+      <w:color w:val="8f5902"/>
       <w:shd w:val="clear" w:fill="f8f8f8"/>
     </w:rPr>
   </w:style>
@@ -1712,7 +1948,8 @@
     <w:name w:val="SpecialCharTok"/>
     <w:basedOn w:val="VerbatimChar"/>
     <w:rPr>
-      <w:color w:val="000000"/>
+      <w:b/>
+      <w:color w:val="ce5c00"/>
       <w:shd w:val="clear" w:fill="f8f8f8"/>
     </w:rPr>
   </w:style>
@@ -1751,39 +1988,39 @@
     <w:name w:val="CommentTok"/>
     <w:basedOn w:val="VerbatimChar"/>
     <w:rPr>
+      <w:i/>
       <w:color w:val="8f5902"/>
       <w:shd w:val="clear" w:fill="f8f8f8"/>
-      <w:i/>
     </w:rPr>
   </w:style>
   <w:style w:type="character" w:customStyle="1" w:styleId="DocumentationTok">
     <w:name w:val="DocumentationTok"/>
     <w:basedOn w:val="VerbatimChar"/>
     <w:rPr>
-      <w:color w:val="8f5902"/>
-      <w:shd w:val="clear" w:fill="f8f8f8"/>
       <w:b/>
       <w:i/>
+      <w:color w:val="8f5902"/>
+      <w:shd w:val="clear" w:fill="f8f8f8"/>
     </w:rPr>
   </w:style>
   <w:style w:type="character" w:customStyle="1" w:styleId="AnnotationTok">
     <w:name w:val="AnnotationTok"/>
     <w:basedOn w:val="VerbatimChar"/>
     <w:rPr>
-      <w:color w:val="8f5902"/>
-      <w:shd w:val="clear" w:fill="f8f8f8"/>
       <w:b/>
       <w:i/>
+      <w:color w:val="8f5902"/>
+      <w:shd w:val="clear" w:fill="f8f8f8"/>
     </w:rPr>
   </w:style>
   <w:style w:type="character" w:customStyle="1" w:styleId="CommentVarTok">
     <w:name w:val="CommentVarTok"/>
     <w:basedOn w:val="VerbatimChar"/>
     <w:rPr>
-      <w:color w:val="8f5902"/>
-      <w:shd w:val="clear" w:fill="f8f8f8"/>
       <w:b/>
       <w:i/>
+      <w:color w:val="8f5902"/>
+      <w:shd w:val="clear" w:fill="f8f8f8"/>
     </w:rPr>
   </w:style>
   <w:style w:type="character" w:customStyle="1" w:styleId="OtherTok">
@@ -1798,7 +2035,8 @@
     <w:name w:val="FunctionTok"/>
     <w:basedOn w:val="VerbatimChar"/>
     <w:rPr>
-      <w:color w:val="000000"/>
+      <w:b/>
+      <w:color w:val="204a87"/>
       <w:shd w:val="clear" w:fill="f8f8f8"/>
     </w:rPr>
   </w:style>
@@ -1814,18 +2052,18 @@
     <w:name w:val="ControlFlowTok"/>
     <w:basedOn w:val="VerbatimChar"/>
     <w:rPr>
+      <w:b/>
       <w:color w:val="204a87"/>
       <w:shd w:val="clear" w:fill="f8f8f8"/>
-      <w:b/>
     </w:rPr>
   </w:style>
   <w:style w:type="character" w:customStyle="1" w:styleId="OperatorTok">
     <w:name w:val="OperatorTok"/>
     <w:basedOn w:val="VerbatimChar"/>
     <w:rPr>
+      <w:b/>
       <w:color w:val="ce5c00"/>
       <w:shd w:val="clear" w:fill="f8f8f8"/>
-      <w:b/>
     </w:rPr>
   </w:style>
   <w:style w:type="character" w:customStyle="1" w:styleId="BuiltInTok">
@@ -1846,16 +2084,16 @@
     <w:name w:val="PreprocessorTok"/>
     <w:basedOn w:val="VerbatimChar"/>
     <w:rPr>
+      <w:i/>
       <w:color w:val="8f5902"/>
       <w:shd w:val="clear" w:fill="f8f8f8"/>
-      <w:i/>
     </w:rPr>
   </w:style>
   <w:style w:type="character" w:customStyle="1" w:styleId="AttributeTok">
     <w:name w:val="AttributeTok"/>
     <w:basedOn w:val="VerbatimChar"/>
     <w:rPr>
-      <w:color w:val="c4a000"/>
+      <w:color w:val="204a87"/>
       <w:shd w:val="clear" w:fill="f8f8f8"/>
     </w:rPr>
   </w:style>
@@ -1870,20 +2108,20 @@
     <w:name w:val="InformationTok"/>
     <w:basedOn w:val="VerbatimChar"/>
     <w:rPr>
-      <w:color w:val="8f5902"/>
-      <w:shd w:val="clear" w:fill="f8f8f8"/>
       <w:b/>
       <w:i/>
+      <w:color w:val="8f5902"/>
+      <w:shd w:val="clear" w:fill="f8f8f8"/>
     </w:rPr>
   </w:style>
   <w:style w:type="character" w:customStyle="1" w:styleId="WarningTok">
     <w:name w:val="WarningTok"/>
     <w:basedOn w:val="VerbatimChar"/>
     <w:rPr>
-      <w:color w:val="8f5902"/>
-      <w:shd w:val="clear" w:fill="f8f8f8"/>
       <w:b/>
       <w:i/>
+      <w:color w:val="8f5902"/>
+      <w:shd w:val="clear" w:fill="f8f8f8"/>
     </w:rPr>
   </w:style>
   <w:style w:type="character" w:customStyle="1" w:styleId="AlertTok">
@@ -1898,9 +2136,9 @@
     <w:name w:val="ErrorTok"/>
     <w:basedOn w:val="VerbatimChar"/>
     <w:rPr>
+      <w:b/>
       <w:color w:val="a40000"/>
       <w:shd w:val="clear" w:fill="f8f8f8"/>
-      <w:b/>
     </w:rPr>
   </w:style>
   <w:style w:type="character" w:customStyle="1" w:styleId="NormalTok">
@@ -1924,44 +2162,44 @@
         <a:sysClr val="window" lastClr="FFFFFF"/>
       </a:lt1>
       <a:dk2>
-        <a:srgbClr val="1F497D"/>
+        <a:srgbClr val="0E2841"/>
       </a:dk2>
       <a:lt2>
-        <a:srgbClr val="EEECE1"/>
+        <a:srgbClr val="E8E8E8"/>
       </a:lt2>
       <a:accent1>
-        <a:srgbClr val="4F81BD"/>
+        <a:srgbClr val="156082"/>
       </a:accent1>
       <a:accent2>
-        <a:srgbClr val="C0504D"/>
+        <a:srgbClr val="E97132"/>
       </a:accent2>
       <a:accent3>
-        <a:srgbClr val="9BBB59"/>
+        <a:srgbClr val="196B24"/>
       </a:accent3>
       <a:accent4>
-        <a:srgbClr val="8064A2"/>
+        <a:srgbClr val="0F9ED5"/>
       </a:accent4>
       <a:accent5>
-        <a:srgbClr val="4BACC6"/>
+        <a:srgbClr val="A02B93"/>
       </a:accent5>
       <a:accent6>
-        <a:srgbClr val="F79646"/>
+        <a:srgbClr val="4EA72E"/>
       </a:accent6>
       <a:hlink>
-        <a:srgbClr val="0000FF"/>
+        <a:srgbClr val="467886"/>
       </a:hlink>
       <a:folHlink>
-        <a:srgbClr val="800080"/>
+        <a:srgbClr val="96607D"/>
       </a:folHlink>
     </a:clrScheme>
     <a:fontScheme name="Office">
       <a:majorFont>
-        <a:latin typeface="Calibri"/>
+        <a:latin typeface="Aptos Display" panose="02110004020202020204"/>
         <a:ea typeface=""/>
         <a:cs typeface=""/>
-        <a:font script="Jpan" typeface="ＭＳ ゴシック"/>
+        <a:font script="Jpan" typeface="游ゴシック Light"/>
         <a:font script="Hang" typeface="맑은 고딕"/>
-        <a:font script="Hans" typeface="宋体"/>
+        <a:font script="Hans" typeface="等线 Light"/>
         <a:font script="Hant" typeface="新細明體"/>
         <a:font script="Arab" typeface="Times New Roman"/>
         <a:font script="Hebr" typeface="Times New Roman"/>
@@ -1988,14 +2226,32 @@
         <a:font script="Mong" typeface="Mongolian Baiti"/>
         <a:font script="Viet" typeface="Times New Roman"/>
         <a:font script="Uigh" typeface="Microsoft Uighur"/>
+        <a:font script="Geor" typeface="Sylfaen"/>
+        <a:font script="Armn" typeface="Arial"/>
+        <a:font script="Bugi" typeface="Leelawadee UI"/>
+        <a:font script="Bopo" typeface="Microsoft JhengHei"/>
+        <a:font script="Java" typeface="Javanese Text"/>
+        <a:font script="Lisu" typeface="Segoe UI"/>
+        <a:font script="Mymr" typeface="Myanmar Text"/>
+        <a:font script="Nkoo" typeface="Ebrima"/>
+        <a:font script="Olck" typeface="Nirmala UI"/>
+        <a:font script="Osma" typeface="Ebrima"/>
+        <a:font script="Phag" typeface="Phagspa"/>
+        <a:font script="Syrn" typeface="Estrangelo Edessa"/>
+        <a:font script="Syrj" typeface="Estrangelo Edessa"/>
+        <a:font script="Syre" typeface="Estrangelo Edessa"/>
+        <a:font script="Sora" typeface="Nirmala UI"/>
+        <a:font script="Tale" typeface="Microsoft Tai Le"/>
+        <a:font script="Talu" typeface="Microsoft New Tai Lue"/>
+        <a:font script="Tfng" typeface="Ebrima"/>
       </a:majorFont>
       <a:minorFont>
-        <a:latin typeface="Cambria"/>
+        <a:latin typeface="Aptos" panose="02110004020202020204"/>
         <a:ea typeface=""/>
         <a:cs typeface=""/>
-        <a:font script="Jpan" typeface="ＭＳ 明朝"/>
+        <a:font script="Jpan" typeface="游明朝"/>
         <a:font script="Hang" typeface="맑은 고딕"/>
-        <a:font script="Hans" typeface="宋体"/>
+        <a:font script="Hans" typeface="等线"/>
         <a:font script="Hant" typeface="新細明體"/>
         <a:font script="Arab" typeface="Arial"/>
         <a:font script="Hebr" typeface="Arial"/>
@@ -2022,6 +2278,24 @@
         <a:font script="Mong" typeface="Mongolian Baiti"/>
         <a:font script="Viet" typeface="Arial"/>
         <a:font script="Uigh" typeface="Microsoft Uighur"/>
+        <a:font script="Geor" typeface="Sylfaen"/>
+        <a:font script="Armn" typeface="Arial"/>
+        <a:font script="Bugi" typeface="Leelawadee UI"/>
+        <a:font script="Bopo" typeface="Microsoft JhengHei"/>
+        <a:font script="Java" typeface="Javanese Text"/>
+        <a:font script="Lisu" typeface="Segoe UI"/>
+        <a:font script="Mymr" typeface="Myanmar Text"/>
+        <a:font script="Nkoo" typeface="Ebrima"/>
+        <a:font script="Olck" typeface="Nirmala UI"/>
+        <a:font script="Osma" typeface="Ebrima"/>
+        <a:font script="Phag" typeface="Phagspa"/>
+        <a:font script="Syrn" typeface="Estrangelo Edessa"/>
+        <a:font script="Syrj" typeface="Estrangelo Edessa"/>
+        <a:font script="Syre" typeface="Estrangelo Edessa"/>
+        <a:font script="Sora" typeface="Nirmala UI"/>
+        <a:font script="Tale" typeface="Microsoft Tai Le"/>
+        <a:font script="Talu" typeface="Microsoft New Tai Lue"/>
+        <a:font script="Tfng" typeface="Ebrima"/>
       </a:minorFont>
     </a:fontScheme>
     <a:fmtScheme name="Office">
@@ -2033,200 +2307,141 @@
           <a:gsLst>
             <a:gs pos="0">
               <a:schemeClr val="phClr">
-                <a:tint val="50000"/>
-                <a:satMod val="300000"/>
+                <a:lumMod val="110000"/>
+                <a:satMod val="105000"/>
+                <a:tint val="67000"/>
               </a:schemeClr>
             </a:gs>
-            <a:gs pos="35000">
+            <a:gs pos="50000">
               <a:schemeClr val="phClr">
-                <a:tint val="37000"/>
-                <a:satMod val="300000"/>
+                <a:lumMod val="105000"/>
+                <a:satMod val="103000"/>
+                <a:tint val="73000"/>
               </a:schemeClr>
             </a:gs>
             <a:gs pos="100000">
               <a:schemeClr val="phClr">
-                <a:tint val="15000"/>
-                <a:satMod val="350000"/>
+                <a:lumMod val="105000"/>
+                <a:satMod val="109000"/>
+                <a:tint val="81000"/>
               </a:schemeClr>
             </a:gs>
           </a:gsLst>
-          <a:lin ang="16200000" scaled="1"/>
+          <a:lin ang="5400000" scaled="0"/>
         </a:gradFill>
         <a:gradFill rotWithShape="1">
           <a:gsLst>
             <a:gs pos="0">
               <a:schemeClr val="phClr">
-                <a:tint val="100000"/>
+                <a:satMod val="103000"/>
+                <a:lumMod val="102000"/>
+                <a:tint val="94000"/>
+              </a:schemeClr>
+            </a:gs>
+            <a:gs pos="50000">
+              <a:schemeClr val="phClr">
+                <a:satMod val="110000"/>
+                <a:lumMod val="100000"/>
                 <a:shade val="100000"/>
-                <a:satMod val="130000"/>
               </a:schemeClr>
             </a:gs>
             <a:gs pos="100000">
               <a:schemeClr val="phClr">
-                <a:tint val="50000"/>
-                <a:shade val="100000"/>
-                <a:satMod val="350000"/>
+                <a:lumMod val="99000"/>
+                <a:satMod val="120000"/>
+                <a:shade val="78000"/>
               </a:schemeClr>
             </a:gs>
           </a:gsLst>
-          <a:lin ang="16200000" scaled="0"/>
+          <a:lin ang="5400000" scaled="0"/>
         </a:gradFill>
       </a:fillStyleLst>
       <a:lnStyleLst>
-        <a:ln w="9525" cap="flat" cmpd="sng" algn="ctr">
-          <a:solidFill>
-            <a:schemeClr val="phClr">
-              <a:shade val="95000"/>
-              <a:satMod val="105000"/>
-            </a:schemeClr>
-          </a:solidFill>
-          <a:prstDash val="solid"/>
-        </a:ln>
-        <a:ln w="25400" cap="flat" cmpd="sng" algn="ctr">
+        <a:ln w="6350" cap="flat" cmpd="sng" algn="ctr">
           <a:solidFill>
             <a:schemeClr val="phClr"/>
           </a:solidFill>
           <a:prstDash val="solid"/>
+          <a:miter lim="800000"/>
         </a:ln>
-        <a:ln w="38100" cap="flat" cmpd="sng" algn="ctr">
+        <a:ln w="12700" cap="flat" cmpd="sng" algn="ctr">
           <a:solidFill>
             <a:schemeClr val="phClr"/>
           </a:solidFill>
           <a:prstDash val="solid"/>
+          <a:miter lim="800000"/>
+        </a:ln>
+        <a:ln w="19050" cap="flat" cmpd="sng" algn="ctr">
+          <a:solidFill>
+            <a:schemeClr val="phClr"/>
+          </a:solidFill>
+          <a:prstDash val="solid"/>
+          <a:miter lim="800000"/>
         </a:ln>
       </a:lnStyleLst>
       <a:effectStyleLst>
         <a:effectStyle>
+          <a:effectLst/>
+        </a:effectStyle>
+        <a:effectStyle>
+          <a:effectLst/>
+        </a:effectStyle>
+        <a:effectStyle>
           <a:effectLst>
-            <a:outerShdw blurRad="40000" dist="20000" dir="5400000" rotWithShape="0">
+            <a:outerShdw blurRad="57150" dist="19050" dir="5400000" algn="ctr" rotWithShape="0">
               <a:srgbClr val="000000">
-                <a:alpha val="38000"/>
+                <a:alpha val="63000"/>
               </a:srgbClr>
             </a:outerShdw>
           </a:effectLst>
-        </a:effectStyle>
-        <a:effectStyle>
-          <a:effectLst>
-            <a:outerShdw blurRad="40000" dist="23000" dir="5400000" rotWithShape="0">
-              <a:srgbClr val="000000">
-                <a:alpha val="35000"/>
-              </a:srgbClr>
-            </a:outerShdw>
-          </a:effectLst>
-        </a:effectStyle>
-        <a:effectStyle>
-          <a:effectLst>
-            <a:outerShdw blurRad="40000" dist="23000" dir="5400000" rotWithShape="0">
-              <a:srgbClr val="000000">
-                <a:alpha val="35000"/>
-              </a:srgbClr>
-            </a:outerShdw>
-          </a:effectLst>
-          <a:scene3d>
-            <a:camera prst="orthographicFront">
-              <a:rot lat="0" lon="0" rev="0"/>
-            </a:camera>
-            <a:lightRig rig="threePt" dir="t">
-              <a:rot lat="0" lon="0" rev="1200000"/>
-            </a:lightRig>
-          </a:scene3d>
-          <a:sp3d>
-            <a:bevelT w="63500" h="25400"/>
-          </a:sp3d>
         </a:effectStyle>
       </a:effectStyleLst>
       <a:bgFillStyleLst>
         <a:solidFill>
           <a:schemeClr val="phClr"/>
         </a:solidFill>
+        <a:solidFill>
+          <a:schemeClr val="phClr">
+            <a:tint val="95000"/>
+            <a:satMod val="170000"/>
+          </a:schemeClr>
+        </a:solidFill>
         <a:gradFill rotWithShape="1">
           <a:gsLst>
             <a:gs pos="0">
               <a:schemeClr val="phClr">
-                <a:tint val="40000"/>
-                <a:satMod val="350000"/>
+                <a:tint val="93000"/>
+                <a:satMod val="150000"/>
+                <a:shade val="98000"/>
+                <a:lumMod val="102000"/>
               </a:schemeClr>
             </a:gs>
-            <a:gs pos="40000">
+            <a:gs pos="50000">
               <a:schemeClr val="phClr">
-                <a:tint val="45000"/>
-                <a:shade val="99000"/>
-                <a:satMod val="350000"/>
+                <a:tint val="98000"/>
+                <a:satMod val="130000"/>
+                <a:shade val="90000"/>
+                <a:lumMod val="103000"/>
               </a:schemeClr>
             </a:gs>
             <a:gs pos="100000">
               <a:schemeClr val="phClr">
-                <a:shade val="20000"/>
-                <a:satMod val="255000"/>
+                <a:shade val="63000"/>
+                <a:satMod val="120000"/>
               </a:schemeClr>
             </a:gs>
           </a:gsLst>
-          <a:path path="circle">
-            <a:fillToRect l="50000" t="-80000" r="50000" b="180000"/>
-          </a:path>
-        </a:gradFill>
-        <a:gradFill rotWithShape="1">
-          <a:gsLst>
-            <a:gs pos="0">
-              <a:schemeClr val="phClr">
-                <a:tint val="80000"/>
-                <a:satMod val="300000"/>
-              </a:schemeClr>
-            </a:gs>
-            <a:gs pos="100000">
-              <a:schemeClr val="phClr">
-                <a:shade val="30000"/>
-                <a:satMod val="200000"/>
-              </a:schemeClr>
-            </a:gs>
-          </a:gsLst>
-          <a:path path="circle">
-            <a:fillToRect l="50000" t="50000" r="50000" b="50000"/>
-          </a:path>
+          <a:lin ang="5400000" scaled="0"/>
         </a:gradFill>
       </a:bgFillStyleLst>
     </a:fmtScheme>
   </a:themeElements>
-  <a:objectDefaults>
-    <a:spDef>
-      <a:spPr/>
-      <a:bodyPr/>
-      <a:lstStyle/>
-      <a:style>
-        <a:lnRef idx="1">
-          <a:schemeClr val="accent1"/>
-        </a:lnRef>
-        <a:fillRef idx="3">
-          <a:schemeClr val="accent1"/>
-        </a:fillRef>
-        <a:effectRef idx="2">
-          <a:schemeClr val="accent1"/>
-        </a:effectRef>
-        <a:fontRef idx="minor">
-          <a:schemeClr val="lt1"/>
-        </a:fontRef>
-      </a:style>
-    </a:spDef>
-    <a:lnDef>
-      <a:spPr/>
-      <a:bodyPr/>
-      <a:lstStyle/>
-      <a:style>
-        <a:lnRef idx="2">
-          <a:schemeClr val="accent1"/>
-        </a:lnRef>
-        <a:fillRef idx="0">
-          <a:schemeClr val="accent1"/>
-        </a:fillRef>
-        <a:effectRef idx="1">
-          <a:schemeClr val="accent1"/>
-        </a:effectRef>
-        <a:fontRef idx="minor">
-          <a:schemeClr val="tx1"/>
-        </a:fontRef>
-      </a:style>
-    </a:lnDef>
-  </a:objectDefaults>
+  <a:objectDefaults/>
   <a:extraClrSchemeLst/>
+  <a:extLst>
+    <a:ext uri="{05A4C25C-085E-4340-85A3-A5531E510DB2}">
+      <thm15:themeFamily xmlns:thm15="http://schemas.microsoft.com/office/thememl/2012/main" name="Office Theme" id="{2E142A2C-CD16-42D6-873A-C26D2A0506FA}" vid="{1BDDFF52-6CD6-40A5-AB3C-68EB2F1E4D0A}"/>
+    </a:ext>
+  </a:extLst>
 </a:theme>
 </file>
</xml_diff>

<commit_message>
number formatting for in-manuscript tables
</commit_message>
<xml_diff>
--- a/manuscript/tables_main.docx
+++ b/manuscript/tables_main.docx
@@ -25,7 +25,7 @@
         <w:t xml:space="preserve"> </w:t>
       </w:r>
       <w:r>
-        <w:t xml:space="preserve">Sample sizes for GWAS meta-analyses. Fixed-effects analyses are listed separately for each population cluster (AFR, AMR, EAS, EUR, MID, and SAS) and totals are given for the multi-ancestry analysis (MR-MEGA). Neff/2 = half effective sample size.</w:t>
+        <w:t xml:space="preserve">Sample sizes for GWAS meta-analyses. Fixed-effects analyses are listed separately for each population cluster (AFR, AMR, EAS, EUR, MID, and SAS) and totals are given for the multi-ancestry analysis (MR-MEGA). Neff/2 = half effective sample size. ATC = Anatomical Therapeutic Chemical classification subgroups (N06A: antidepressants; N06AA: non-selective monoamine reuptake inhibitors; N06AB: selective serotonin reuptake inhibitors).</w:t>
       </w:r>
     </w:p>
     <w:tbl>
@@ -139,31 +139,31 @@
               <w:jc w:val="right"/>
             </w:pPr>
             <w:r>
-              <w:t xml:space="preserve">14021</w:t>
-            </w:r>
-          </w:p>
-        </w:tc>
-        <w:tc>
-          <w:tcPr/>
-          <w:p>
-            <w:pPr>
-              <w:pStyle w:val="Compact"/>
-              <w:jc w:val="right"/>
-            </w:pPr>
-            <w:r>
-              <w:t xml:space="preserve">34482</w:t>
-            </w:r>
-          </w:p>
-        </w:tc>
-        <w:tc>
-          <w:tcPr/>
-          <w:p>
-            <w:pPr>
-              <w:pStyle w:val="Compact"/>
-              <w:jc w:val="right"/>
-            </w:pPr>
-            <w:r>
-              <w:t xml:space="preserve">19932.94</w:t>
+              <w:t xml:space="preserve">14,021</w:t>
+            </w:r>
+          </w:p>
+        </w:tc>
+        <w:tc>
+          <w:tcPr/>
+          <w:p>
+            <w:pPr>
+              <w:pStyle w:val="Compact"/>
+              <w:jc w:val="right"/>
+            </w:pPr>
+            <w:r>
+              <w:t xml:space="preserve">34,482</w:t>
+            </w:r>
+          </w:p>
+        </w:tc>
+        <w:tc>
+          <w:tcPr/>
+          <w:p>
+            <w:pPr>
+              <w:pStyle w:val="Compact"/>
+              <w:jc w:val="right"/>
+            </w:pPr>
+            <w:r>
+              <w:t xml:space="preserve">19,932.94</w:t>
             </w:r>
           </w:p>
         </w:tc>
@@ -201,31 +201,31 @@
               <w:jc w:val="right"/>
             </w:pPr>
             <w:r>
-              <w:t xml:space="preserve">8351</w:t>
-            </w:r>
-          </w:p>
-        </w:tc>
-        <w:tc>
-          <w:tcPr/>
-          <w:p>
-            <w:pPr>
-              <w:pStyle w:val="Compact"/>
-              <w:jc w:val="right"/>
-            </w:pPr>
-            <w:r>
-              <w:t xml:space="preserve">28099</w:t>
-            </w:r>
-          </w:p>
-        </w:tc>
-        <w:tc>
-          <w:tcPr/>
-          <w:p>
-            <w:pPr>
-              <w:pStyle w:val="Compact"/>
-              <w:jc w:val="right"/>
-            </w:pPr>
-            <w:r>
-              <w:t xml:space="preserve">12874.46</w:t>
+              <w:t xml:space="preserve">8,351</w:t>
+            </w:r>
+          </w:p>
+        </w:tc>
+        <w:tc>
+          <w:tcPr/>
+          <w:p>
+            <w:pPr>
+              <w:pStyle w:val="Compact"/>
+              <w:jc w:val="right"/>
+            </w:pPr>
+            <w:r>
+              <w:t xml:space="preserve">28,099</w:t>
+            </w:r>
+          </w:p>
+        </w:tc>
+        <w:tc>
+          <w:tcPr/>
+          <w:p>
+            <w:pPr>
+              <w:pStyle w:val="Compact"/>
+              <w:jc w:val="right"/>
+            </w:pPr>
+            <w:r>
+              <w:t xml:space="preserve">12,874.46</w:t>
             </w:r>
           </w:p>
         </w:tc>
@@ -263,31 +263,31 @@
               <w:jc w:val="right"/>
             </w:pPr>
             <w:r>
-              <w:t xml:space="preserve">4091</w:t>
-            </w:r>
-          </w:p>
-        </w:tc>
-        <w:tc>
-          <w:tcPr/>
-          <w:p>
-            <w:pPr>
-              <w:pStyle w:val="Compact"/>
-              <w:jc w:val="right"/>
-            </w:pPr>
-            <w:r>
-              <w:t xml:space="preserve">179842</w:t>
-            </w:r>
-          </w:p>
-        </w:tc>
-        <w:tc>
-          <w:tcPr/>
-          <w:p>
-            <w:pPr>
-              <w:pStyle w:val="Compact"/>
-              <w:jc w:val="right"/>
-            </w:pPr>
-            <w:r>
-              <w:t xml:space="preserve">7812.32</w:t>
+              <w:t xml:space="preserve">4,091</w:t>
+            </w:r>
+          </w:p>
+        </w:tc>
+        <w:tc>
+          <w:tcPr/>
+          <w:p>
+            <w:pPr>
+              <w:pStyle w:val="Compact"/>
+              <w:jc w:val="right"/>
+            </w:pPr>
+            <w:r>
+              <w:t xml:space="preserve">179,842</w:t>
+            </w:r>
+          </w:p>
+        </w:tc>
+        <w:tc>
+          <w:tcPr/>
+          <w:p>
+            <w:pPr>
+              <w:pStyle w:val="Compact"/>
+              <w:jc w:val="right"/>
+            </w:pPr>
+            <w:r>
+              <w:t xml:space="preserve">7,812.32</w:t>
             </w:r>
           </w:p>
         </w:tc>
@@ -325,31 +325,31 @@
               <w:jc w:val="right"/>
             </w:pPr>
             <w:r>
-              <w:t xml:space="preserve">213129</w:t>
-            </w:r>
-          </w:p>
-        </w:tc>
-        <w:tc>
-          <w:tcPr/>
-          <w:p>
-            <w:pPr>
-              <w:pStyle w:val="Compact"/>
-              <w:jc w:val="right"/>
-            </w:pPr>
-            <w:r>
-              <w:t xml:space="preserve">329556</w:t>
-            </w:r>
-          </w:p>
-        </w:tc>
-        <w:tc>
-          <w:tcPr/>
-          <w:p>
-            <w:pPr>
-              <w:pStyle w:val="Compact"/>
-              <w:jc w:val="right"/>
-            </w:pPr>
-            <w:r>
-              <w:t xml:space="preserve">241786.28</w:t>
+              <w:t xml:space="preserve">213,129</w:t>
+            </w:r>
+          </w:p>
+        </w:tc>
+        <w:tc>
+          <w:tcPr/>
+          <w:p>
+            <w:pPr>
+              <w:pStyle w:val="Compact"/>
+              <w:jc w:val="right"/>
+            </w:pPr>
+            <w:r>
+              <w:t xml:space="preserve">329,556</w:t>
+            </w:r>
+          </w:p>
+        </w:tc>
+        <w:tc>
+          <w:tcPr/>
+          <w:p>
+            <w:pPr>
+              <w:pStyle w:val="Compact"/>
+              <w:jc w:val="right"/>
+            </w:pPr>
+            <w:r>
+              <w:t xml:space="preserve">241,786.28</w:t>
             </w:r>
           </w:p>
         </w:tc>
@@ -399,7 +399,7 @@
               <w:jc w:val="right"/>
             </w:pPr>
             <w:r>
-              <w:t xml:space="preserve">1069</w:t>
+              <w:t xml:space="preserve">1,069</w:t>
             </w:r>
           </w:p>
         </w:tc>
@@ -449,31 +449,31 @@
               <w:jc w:val="right"/>
             </w:pPr>
             <w:r>
-              <w:t xml:space="preserve">1991</w:t>
-            </w:r>
-          </w:p>
-        </w:tc>
-        <w:tc>
-          <w:tcPr/>
-          <w:p>
-            <w:pPr>
-              <w:pStyle w:val="Compact"/>
-              <w:jc w:val="right"/>
-            </w:pPr>
-            <w:r>
-              <w:t xml:space="preserve">5597</w:t>
-            </w:r>
-          </w:p>
-        </w:tc>
-        <w:tc>
-          <w:tcPr/>
-          <w:p>
-            <w:pPr>
-              <w:pStyle w:val="Compact"/>
-              <w:jc w:val="right"/>
-            </w:pPr>
-            <w:r>
-              <w:t xml:space="preserve">2907.00</w:t>
+              <w:t xml:space="preserve">1,991</w:t>
+            </w:r>
+          </w:p>
+        </w:tc>
+        <w:tc>
+          <w:tcPr/>
+          <w:p>
+            <w:pPr>
+              <w:pStyle w:val="Compact"/>
+              <w:jc w:val="right"/>
+            </w:pPr>
+            <w:r>
+              <w:t xml:space="preserve">5,597</w:t>
+            </w:r>
+          </w:p>
+        </w:tc>
+        <w:tc>
+          <w:tcPr/>
+          <w:p>
+            <w:pPr>
+              <w:pStyle w:val="Compact"/>
+              <w:jc w:val="right"/>
+            </w:pPr>
+            <w:r>
+              <w:t xml:space="preserve">2,907.00</w:t>
             </w:r>
           </w:p>
         </w:tc>
@@ -511,31 +511,31 @@
               <w:jc w:val="right"/>
             </w:pPr>
             <w:r>
-              <w:t xml:space="preserve">4227</w:t>
-            </w:r>
-          </w:p>
-        </w:tc>
-        <w:tc>
-          <w:tcPr/>
-          <w:p>
-            <w:pPr>
-              <w:pStyle w:val="Compact"/>
-              <w:jc w:val="right"/>
-            </w:pPr>
-            <w:r>
-              <w:t xml:space="preserve">44277</w:t>
-            </w:r>
-          </w:p>
-        </w:tc>
-        <w:tc>
-          <w:tcPr/>
-          <w:p>
-            <w:pPr>
-              <w:pStyle w:val="Compact"/>
-              <w:jc w:val="right"/>
-            </w:pPr>
-            <w:r>
-              <w:t xml:space="preserve">7655.16</w:t>
+              <w:t xml:space="preserve">4,227</w:t>
+            </w:r>
+          </w:p>
+        </w:tc>
+        <w:tc>
+          <w:tcPr/>
+          <w:p>
+            <w:pPr>
+              <w:pStyle w:val="Compact"/>
+              <w:jc w:val="right"/>
+            </w:pPr>
+            <w:r>
+              <w:t xml:space="preserve">44,277</w:t>
+            </w:r>
+          </w:p>
+        </w:tc>
+        <w:tc>
+          <w:tcPr/>
+          <w:p>
+            <w:pPr>
+              <w:pStyle w:val="Compact"/>
+              <w:jc w:val="right"/>
+            </w:pPr>
+            <w:r>
+              <w:t xml:space="preserve">7,655.16</w:t>
             </w:r>
           </w:p>
         </w:tc>
@@ -573,31 +573,31 @@
               <w:jc w:val="right"/>
             </w:pPr>
             <w:r>
-              <w:t xml:space="preserve">51117</w:t>
-            </w:r>
-          </w:p>
-        </w:tc>
-        <w:tc>
-          <w:tcPr/>
-          <w:p>
-            <w:pPr>
-              <w:pStyle w:val="Compact"/>
-              <w:jc w:val="right"/>
-            </w:pPr>
-            <w:r>
-              <w:t xml:space="preserve">295841</w:t>
-            </w:r>
-          </w:p>
-        </w:tc>
-        <w:tc>
-          <w:tcPr/>
-          <w:p>
-            <w:pPr>
-              <w:pStyle w:val="Compact"/>
-              <w:jc w:val="right"/>
-            </w:pPr>
-            <w:r>
-              <w:t xml:space="preserve">85892.88</w:t>
+              <w:t xml:space="preserve">51,117</w:t>
+            </w:r>
+          </w:p>
+        </w:tc>
+        <w:tc>
+          <w:tcPr/>
+          <w:p>
+            <w:pPr>
+              <w:pStyle w:val="Compact"/>
+              <w:jc w:val="right"/>
+            </w:pPr>
+            <w:r>
+              <w:t xml:space="preserve">295,841</w:t>
+            </w:r>
+          </w:p>
+        </w:tc>
+        <w:tc>
+          <w:tcPr/>
+          <w:p>
+            <w:pPr>
+              <w:pStyle w:val="Compact"/>
+              <w:jc w:val="right"/>
+            </w:pPr>
+            <w:r>
+              <w:t xml:space="preserve">85,892.88</w:t>
             </w:r>
           </w:p>
         </w:tc>
@@ -635,31 +635,31 @@
               <w:jc w:val="right"/>
             </w:pPr>
             <w:r>
-              <w:t xml:space="preserve">1178</w:t>
-            </w:r>
-          </w:p>
-        </w:tc>
-        <w:tc>
-          <w:tcPr/>
-          <w:p>
-            <w:pPr>
-              <w:pStyle w:val="Compact"/>
-              <w:jc w:val="right"/>
-            </w:pPr>
-            <w:r>
-              <w:t xml:space="preserve">6399</w:t>
-            </w:r>
-          </w:p>
-        </w:tc>
-        <w:tc>
-          <w:tcPr/>
-          <w:p>
-            <w:pPr>
-              <w:pStyle w:val="Compact"/>
-              <w:jc w:val="right"/>
-            </w:pPr>
-            <w:r>
-              <w:t xml:space="preserve">1892.43</w:t>
+              <w:t xml:space="preserve">1,178</w:t>
+            </w:r>
+          </w:p>
+        </w:tc>
+        <w:tc>
+          <w:tcPr/>
+          <w:p>
+            <w:pPr>
+              <w:pStyle w:val="Compact"/>
+              <w:jc w:val="right"/>
+            </w:pPr>
+            <w:r>
+              <w:t xml:space="preserve">6,399</w:t>
+            </w:r>
+          </w:p>
+        </w:tc>
+        <w:tc>
+          <w:tcPr/>
+          <w:p>
+            <w:pPr>
+              <w:pStyle w:val="Compact"/>
+              <w:jc w:val="right"/>
+            </w:pPr>
+            <w:r>
+              <w:t xml:space="preserve">1,892.43</w:t>
             </w:r>
           </w:p>
         </w:tc>
@@ -697,31 +697,31 @@
               <w:jc w:val="right"/>
             </w:pPr>
             <w:r>
-              <w:t xml:space="preserve">8276</w:t>
-            </w:r>
-          </w:p>
-        </w:tc>
-        <w:tc>
-          <w:tcPr/>
-          <w:p>
-            <w:pPr>
-              <w:pStyle w:val="Compact"/>
-              <w:jc w:val="right"/>
-            </w:pPr>
-            <w:r>
-              <w:t xml:space="preserve">40228</w:t>
-            </w:r>
-          </w:p>
-        </w:tc>
-        <w:tc>
-          <w:tcPr/>
-          <w:p>
-            <w:pPr>
-              <w:pStyle w:val="Compact"/>
-              <w:jc w:val="right"/>
-            </w:pPr>
-            <w:r>
-              <w:t xml:space="preserve">13718.57</w:t>
+              <w:t xml:space="preserve">8,276</w:t>
+            </w:r>
+          </w:p>
+        </w:tc>
+        <w:tc>
+          <w:tcPr/>
+          <w:p>
+            <w:pPr>
+              <w:pStyle w:val="Compact"/>
+              <w:jc w:val="right"/>
+            </w:pPr>
+            <w:r>
+              <w:t xml:space="preserve">40,228</w:t>
+            </w:r>
+          </w:p>
+        </w:tc>
+        <w:tc>
+          <w:tcPr/>
+          <w:p>
+            <w:pPr>
+              <w:pStyle w:val="Compact"/>
+              <w:jc w:val="right"/>
+            </w:pPr>
+            <w:r>
+              <w:t xml:space="preserve">13,718.57</w:t>
             </w:r>
           </w:p>
         </w:tc>
@@ -759,31 +759,31 @@
               <w:jc w:val="right"/>
             </w:pPr>
             <w:r>
-              <w:t xml:space="preserve">65762</w:t>
-            </w:r>
-          </w:p>
-        </w:tc>
-        <w:tc>
-          <w:tcPr/>
-          <w:p>
-            <w:pPr>
-              <w:pStyle w:val="Compact"/>
-              <w:jc w:val="right"/>
-            </w:pPr>
-            <w:r>
-              <w:t xml:space="preserve">281196</w:t>
-            </w:r>
-          </w:p>
-        </w:tc>
-        <w:tc>
-          <w:tcPr/>
-          <w:p>
-            <w:pPr>
-              <w:pStyle w:val="Compact"/>
-              <w:jc w:val="right"/>
-            </w:pPr>
-            <w:r>
-              <w:t xml:space="preserve">105138.40</w:t>
+              <w:t xml:space="preserve">65,762</w:t>
+            </w:r>
+          </w:p>
+        </w:tc>
+        <w:tc>
+          <w:tcPr/>
+          <w:p>
+            <w:pPr>
+              <w:pStyle w:val="Compact"/>
+              <w:jc w:val="right"/>
+            </w:pPr>
+            <w:r>
+              <w:t xml:space="preserve">281,196</w:t>
+            </w:r>
+          </w:p>
+        </w:tc>
+        <w:tc>
+          <w:tcPr/>
+          <w:p>
+            <w:pPr>
+              <w:pStyle w:val="Compact"/>
+              <w:jc w:val="right"/>
+            </w:pPr>
+            <w:r>
+              <w:t xml:space="preserve">105,138.40</w:t>
             </w:r>
           </w:p>
         </w:tc>
@@ -833,7 +833,7 @@
               <w:jc w:val="right"/>
             </w:pPr>
             <w:r>
-              <w:t xml:space="preserve">1202</w:t>
+              <w:t xml:space="preserve">1,202</w:t>
             </w:r>
           </w:p>
         </w:tc>
@@ -883,31 +883,31 @@
               <w:jc w:val="right"/>
             </w:pPr>
             <w:r>
-              <w:t xml:space="preserve">1060</w:t>
-            </w:r>
-          </w:p>
-        </w:tc>
-        <w:tc>
-          <w:tcPr/>
-          <w:p>
-            <w:pPr>
-              <w:pStyle w:val="Compact"/>
-              <w:jc w:val="right"/>
-            </w:pPr>
-            <w:r>
-              <w:t xml:space="preserve">6517</w:t>
-            </w:r>
-          </w:p>
-        </w:tc>
-        <w:tc>
-          <w:tcPr/>
-          <w:p>
-            <w:pPr>
-              <w:pStyle w:val="Compact"/>
-              <w:jc w:val="right"/>
-            </w:pPr>
-            <w:r>
-              <w:t xml:space="preserve">1822.48</w:t>
+              <w:t xml:space="preserve">1,060</w:t>
+            </w:r>
+          </w:p>
+        </w:tc>
+        <w:tc>
+          <w:tcPr/>
+          <w:p>
+            <w:pPr>
+              <w:pStyle w:val="Compact"/>
+              <w:jc w:val="right"/>
+            </w:pPr>
+            <w:r>
+              <w:t xml:space="preserve">6,517</w:t>
+            </w:r>
+          </w:p>
+        </w:tc>
+        <w:tc>
+          <w:tcPr/>
+          <w:p>
+            <w:pPr>
+              <w:pStyle w:val="Compact"/>
+              <w:jc w:val="right"/>
+            </w:pPr>
+            <w:r>
+              <w:t xml:space="preserve">1,822.48</w:t>
             </w:r>
           </w:p>
         </w:tc>
@@ -945,31 +945,31 @@
               <w:jc w:val="right"/>
             </w:pPr>
             <w:r>
-              <w:t xml:space="preserve">241923</w:t>
-            </w:r>
-          </w:p>
-        </w:tc>
-        <w:tc>
-          <w:tcPr/>
-          <w:p>
-            <w:pPr>
-              <w:pStyle w:val="Compact"/>
-              <w:jc w:val="right"/>
-            </w:pPr>
-            <w:r>
-              <w:t xml:space="preserve">578645</w:t>
-            </w:r>
-          </w:p>
-        </w:tc>
-        <w:tc>
-          <w:tcPr/>
-          <w:p>
-            <w:pPr>
-              <w:pStyle w:val="Compact"/>
-              <w:jc w:val="right"/>
-            </w:pPr>
-            <w:r>
-              <w:t xml:space="preserve">285824.63</w:t>
+              <w:t xml:space="preserve">241,923</w:t>
+            </w:r>
+          </w:p>
+        </w:tc>
+        <w:tc>
+          <w:tcPr/>
+          <w:p>
+            <w:pPr>
+              <w:pStyle w:val="Compact"/>
+              <w:jc w:val="right"/>
+            </w:pPr>
+            <w:r>
+              <w:t xml:space="preserve">578,645</w:t>
+            </w:r>
+          </w:p>
+        </w:tc>
+        <w:tc>
+          <w:tcPr/>
+          <w:p>
+            <w:pPr>
+              <w:pStyle w:val="Compact"/>
+              <w:jc w:val="right"/>
+            </w:pPr>
+            <w:r>
+              <w:t xml:space="preserve">285,824.63</w:t>
             </w:r>
           </w:p>
         </w:tc>
@@ -1007,31 +1007,31 @@
               <w:jc w:val="right"/>
             </w:pPr>
             <w:r>
-              <w:t xml:space="preserve">59080</w:t>
-            </w:r>
-          </w:p>
-        </w:tc>
-        <w:tc>
-          <w:tcPr/>
-          <w:p>
-            <w:pPr>
-              <w:pStyle w:val="Compact"/>
-              <w:jc w:val="right"/>
-            </w:pPr>
-            <w:r>
-              <w:t xml:space="preserve">384869</w:t>
-            </w:r>
-          </w:p>
-        </w:tc>
-        <w:tc>
-          <w:tcPr/>
-          <w:p>
-            <w:pPr>
-              <w:pStyle w:val="Compact"/>
-              <w:jc w:val="right"/>
-            </w:pPr>
-            <w:r>
-              <w:t xml:space="preserve">100205.27</w:t>
+              <w:t xml:space="preserve">59,080</w:t>
+            </w:r>
+          </w:p>
+        </w:tc>
+        <w:tc>
+          <w:tcPr/>
+          <w:p>
+            <w:pPr>
+              <w:pStyle w:val="Compact"/>
+              <w:jc w:val="right"/>
+            </w:pPr>
+            <w:r>
+              <w:t xml:space="preserve">384,869</w:t>
+            </w:r>
+          </w:p>
+        </w:tc>
+        <w:tc>
+          <w:tcPr/>
+          <w:p>
+            <w:pPr>
+              <w:pStyle w:val="Compact"/>
+              <w:jc w:val="right"/>
+            </w:pPr>
+            <w:r>
+              <w:t xml:space="preserve">100,205.27</w:t>
             </w:r>
           </w:p>
         </w:tc>
@@ -1069,31 +1069,31 @@
               <w:jc w:val="right"/>
             </w:pPr>
             <w:r>
-              <w:t xml:space="preserve">80934</w:t>
-            </w:r>
-          </w:p>
-        </w:tc>
-        <w:tc>
-          <w:tcPr/>
-          <w:p>
-            <w:pPr>
-              <w:pStyle w:val="Compact"/>
-              <w:jc w:val="right"/>
-            </w:pPr>
-            <w:r>
-              <w:t xml:space="preserve">363887</w:t>
-            </w:r>
-          </w:p>
-        </w:tc>
-        <w:tc>
-          <w:tcPr/>
-          <w:p>
-            <w:pPr>
-              <w:pStyle w:val="Compact"/>
-              <w:jc w:val="right"/>
-            </w:pPr>
-            <w:r>
-              <w:t xml:space="preserve">130706.98</w:t>
+              <w:t xml:space="preserve">80,934</w:t>
+            </w:r>
+          </w:p>
+        </w:tc>
+        <w:tc>
+          <w:tcPr/>
+          <w:p>
+            <w:pPr>
+              <w:pStyle w:val="Compact"/>
+              <w:jc w:val="right"/>
+            </w:pPr>
+            <w:r>
+              <w:t xml:space="preserve">363,887</w:t>
+            </w:r>
+          </w:p>
+        </w:tc>
+        <w:tc>
+          <w:tcPr/>
+          <w:p>
+            <w:pPr>
+              <w:pStyle w:val="Compact"/>
+              <w:jc w:val="right"/>
+            </w:pPr>
+            <w:r>
+              <w:t xml:space="preserve">130,706.98</w:t>
             </w:r>
           </w:p>
         </w:tc>

</xml_diff>

<commit_message>
sample sizes table: count number of cohorts for each meta analysis
</commit_message>
<xml_diff>
--- a/manuscript/tables_main.docx
+++ b/manuscript/tables_main.docx
@@ -35,11 +35,12 @@
         <w:tblLook w:firstRow="1" w:lastRow="0" w:firstColumn="0" w:lastColumn="0" w:noHBand="0" w:noVBand="0" w:val="0020"/>
       </w:tblPr>
       <w:tblGrid>
-        <w:gridCol w:w="1584"/>
-        <w:gridCol w:w="1584"/>
-        <w:gridCol w:w="1584"/>
-        <w:gridCol w:w="1584"/>
-        <w:gridCol w:w="1584"/>
+        <w:gridCol w:w="1320"/>
+        <w:gridCol w:w="1320"/>
+        <w:gridCol w:w="1320"/>
+        <w:gridCol w:w="1320"/>
+        <w:gridCol w:w="1320"/>
+        <w:gridCol w:w="1320"/>
       </w:tblGrid>
       <w:tr>
         <w:trPr>
@@ -77,6 +78,18 @@
               <w:jc w:val="right"/>
             </w:pPr>
             <w:r>
+              <w:t xml:space="preserve">N studies</w:t>
+            </w:r>
+          </w:p>
+        </w:tc>
+        <w:tc>
+          <w:tcPr/>
+          <w:p>
+            <w:pPr>
+              <w:pStyle w:val="Compact"/>
+              <w:jc w:val="right"/>
+            </w:pPr>
+            <w:r>
               <w:t xml:space="preserve">Cases</w:t>
             </w:r>
           </w:p>
@@ -139,6 +152,18 @@
               <w:jc w:val="right"/>
             </w:pPr>
             <w:r>
+              <w:t xml:space="preserve">2</w:t>
+            </w:r>
+          </w:p>
+        </w:tc>
+        <w:tc>
+          <w:tcPr/>
+          <w:p>
+            <w:pPr>
+              <w:pStyle w:val="Compact"/>
+              <w:jc w:val="right"/>
+            </w:pPr>
+            <w:r>
               <w:t xml:space="preserve">14,021</w:t>
             </w:r>
           </w:p>
@@ -201,6 +226,18 @@
               <w:jc w:val="right"/>
             </w:pPr>
             <w:r>
+              <w:t xml:space="preserve">2</w:t>
+            </w:r>
+          </w:p>
+        </w:tc>
+        <w:tc>
+          <w:tcPr/>
+          <w:p>
+            <w:pPr>
+              <w:pStyle w:val="Compact"/>
+              <w:jc w:val="right"/>
+            </w:pPr>
+            <w:r>
               <w:t xml:space="preserve">8,351</w:t>
             </w:r>
           </w:p>
@@ -263,6 +300,18 @@
               <w:jc w:val="right"/>
             </w:pPr>
             <w:r>
+              <w:t xml:space="preserve">3</w:t>
+            </w:r>
+          </w:p>
+        </w:tc>
+        <w:tc>
+          <w:tcPr/>
+          <w:p>
+            <w:pPr>
+              <w:pStyle w:val="Compact"/>
+              <w:jc w:val="right"/>
+            </w:pPr>
+            <w:r>
               <w:t xml:space="preserve">4,091</w:t>
             </w:r>
           </w:p>
@@ -325,6 +374,18 @@
               <w:jc w:val="right"/>
             </w:pPr>
             <w:r>
+              <w:t xml:space="preserve">4</w:t>
+            </w:r>
+          </w:p>
+        </w:tc>
+        <w:tc>
+          <w:tcPr/>
+          <w:p>
+            <w:pPr>
+              <w:pStyle w:val="Compact"/>
+              <w:jc w:val="right"/>
+            </w:pPr>
+            <w:r>
               <w:t xml:space="preserve">213,129</w:t>
             </w:r>
           </w:p>
@@ -387,6 +448,18 @@
               <w:jc w:val="right"/>
             </w:pPr>
             <w:r>
+              <w:t xml:space="preserve">2</w:t>
+            </w:r>
+          </w:p>
+        </w:tc>
+        <w:tc>
+          <w:tcPr/>
+          <w:p>
+            <w:pPr>
+              <w:pStyle w:val="Compact"/>
+              <w:jc w:val="right"/>
+            </w:pPr>
+            <w:r>
               <w:t xml:space="preserve">340</w:t>
             </w:r>
           </w:p>
@@ -449,6 +522,18 @@
               <w:jc w:val="right"/>
             </w:pPr>
             <w:r>
+              <w:t xml:space="preserve">2</w:t>
+            </w:r>
+          </w:p>
+        </w:tc>
+        <w:tc>
+          <w:tcPr/>
+          <w:p>
+            <w:pPr>
+              <w:pStyle w:val="Compact"/>
+              <w:jc w:val="right"/>
+            </w:pPr>
+            <w:r>
               <w:t xml:space="preserve">1,991</w:t>
             </w:r>
           </w:p>
@@ -511,6 +596,18 @@
               <w:jc w:val="right"/>
             </w:pPr>
             <w:r>
+              <w:t xml:space="preserve">2</w:t>
+            </w:r>
+          </w:p>
+        </w:tc>
+        <w:tc>
+          <w:tcPr/>
+          <w:p>
+            <w:pPr>
+              <w:pStyle w:val="Compact"/>
+              <w:jc w:val="right"/>
+            </w:pPr>
+            <w:r>
               <w:t xml:space="preserve">4,227</w:t>
             </w:r>
           </w:p>
@@ -573,6 +670,18 @@
               <w:jc w:val="right"/>
             </w:pPr>
             <w:r>
+              <w:t xml:space="preserve">3</w:t>
+            </w:r>
+          </w:p>
+        </w:tc>
+        <w:tc>
+          <w:tcPr/>
+          <w:p>
+            <w:pPr>
+              <w:pStyle w:val="Compact"/>
+              <w:jc w:val="right"/>
+            </w:pPr>
+            <w:r>
               <w:t xml:space="preserve">51,117</w:t>
             </w:r>
           </w:p>
@@ -635,6 +744,18 @@
               <w:jc w:val="right"/>
             </w:pPr>
             <w:r>
+              <w:t xml:space="preserve">2</w:t>
+            </w:r>
+          </w:p>
+        </w:tc>
+        <w:tc>
+          <w:tcPr/>
+          <w:p>
+            <w:pPr>
+              <w:pStyle w:val="Compact"/>
+              <w:jc w:val="right"/>
+            </w:pPr>
+            <w:r>
               <w:t xml:space="preserve">1,178</w:t>
             </w:r>
           </w:p>
@@ -697,6 +818,18 @@
               <w:jc w:val="right"/>
             </w:pPr>
             <w:r>
+              <w:t xml:space="preserve">2</w:t>
+            </w:r>
+          </w:p>
+        </w:tc>
+        <w:tc>
+          <w:tcPr/>
+          <w:p>
+            <w:pPr>
+              <w:pStyle w:val="Compact"/>
+              <w:jc w:val="right"/>
+            </w:pPr>
+            <w:r>
               <w:t xml:space="preserve">8,276</w:t>
             </w:r>
           </w:p>
@@ -759,6 +892,18 @@
               <w:jc w:val="right"/>
             </w:pPr>
             <w:r>
+              <w:t xml:space="preserve">3</w:t>
+            </w:r>
+          </w:p>
+        </w:tc>
+        <w:tc>
+          <w:tcPr/>
+          <w:p>
+            <w:pPr>
+              <w:pStyle w:val="Compact"/>
+              <w:jc w:val="right"/>
+            </w:pPr>
+            <w:r>
               <w:t xml:space="preserve">65,762</w:t>
             </w:r>
           </w:p>
@@ -821,6 +966,18 @@
               <w:jc w:val="right"/>
             </w:pPr>
             <w:r>
+              <w:t xml:space="preserve">2</w:t>
+            </w:r>
+          </w:p>
+        </w:tc>
+        <w:tc>
+          <w:tcPr/>
+          <w:p>
+            <w:pPr>
+              <w:pStyle w:val="Compact"/>
+              <w:jc w:val="right"/>
+            </w:pPr>
+            <w:r>
               <w:t xml:space="preserve">202</w:t>
             </w:r>
           </w:p>
@@ -883,6 +1040,18 @@
               <w:jc w:val="right"/>
             </w:pPr>
             <w:r>
+              <w:t xml:space="preserve">2</w:t>
+            </w:r>
+          </w:p>
+        </w:tc>
+        <w:tc>
+          <w:tcPr/>
+          <w:p>
+            <w:pPr>
+              <w:pStyle w:val="Compact"/>
+              <w:jc w:val="right"/>
+            </w:pPr>
+            <w:r>
               <w:t xml:space="preserve">1,060</w:t>
             </w:r>
           </w:p>
@@ -945,6 +1114,18 @@
               <w:jc w:val="right"/>
             </w:pPr>
             <w:r>
+              <w:t xml:space="preserve">15</w:t>
+            </w:r>
+          </w:p>
+        </w:tc>
+        <w:tc>
+          <w:tcPr/>
+          <w:p>
+            <w:pPr>
+              <w:pStyle w:val="Compact"/>
+              <w:jc w:val="right"/>
+            </w:pPr>
+            <w:r>
               <w:t xml:space="preserve">241,923</w:t>
             </w:r>
           </w:p>
@@ -1007,6 +1188,18 @@
               <w:jc w:val="right"/>
             </w:pPr>
             <w:r>
+              <w:t xml:space="preserve">10</w:t>
+            </w:r>
+          </w:p>
+        </w:tc>
+        <w:tc>
+          <w:tcPr/>
+          <w:p>
+            <w:pPr>
+              <w:pStyle w:val="Compact"/>
+              <w:jc w:val="right"/>
+            </w:pPr>
+            <w:r>
               <w:t xml:space="preserve">59,080</w:t>
             </w:r>
           </w:p>
@@ -1058,6 +1251,18 @@
             </w:pPr>
             <w:r>
               <w:t xml:space="preserve">MR-MEGA</w:t>
+            </w:r>
+          </w:p>
+        </w:tc>
+        <w:tc>
+          <w:tcPr/>
+          <w:p>
+            <w:pPr>
+              <w:pStyle w:val="Compact"/>
+              <w:jc w:val="right"/>
+            </w:pPr>
+            <w:r>
+              <w:t xml:space="preserve">11</w:t>
             </w:r>
           </w:p>
         </w:tc>

</xml_diff>

<commit_message>
main manuscript table for drug enrichment results
</commit_message>
<xml_diff>
--- a/manuscript/tables_main.docx
+++ b/manuscript/tables_main.docx
@@ -1299,6 +1299,419 @@
             </w:pPr>
             <w:r>
               <w:t xml:space="preserve">130,706.98</w:t>
+            </w:r>
+          </w:p>
+        </w:tc>
+      </w:tr>
+    </w:tbl>
+    <w:p>
+      <w:pPr>
+        <w:pStyle w:val="BodyText"/>
+      </w:pPr>
+      <w:r>
+        <w:rPr>
+          <w:b/>
+          <w:bCs/>
+        </w:rPr>
+        <w:t xml:space="preserve">Table 2:</w:t>
+      </w:r>
+      <w:r>
+        <w:t xml:space="preserve"> </w:t>
+      </w:r>
+      <w:r>
+        <w:t xml:space="preserve">Drug target enrichment. ATC = Anatomical</w:t>
+      </w:r>
+      <w:r>
+        <w:t xml:space="preserve"> </w:t>
+      </w:r>
+      <w:r>
+        <w:t xml:space="preserve">Therapeutic Chemical classification subgroup. AUC = Area Under the Curve. Q = Significance corrected for multiple testing (Benjamini &amp; Hochberg).</w:t>
+      </w:r>
+    </w:p>
+    <w:tbl>
+      <w:tblPr>
+        <w:tblStyle w:val="Table"/>
+        <w:tblW w:type="auto" w:w="0"/>
+        <w:tblLook w:firstRow="1" w:lastRow="0" w:firstColumn="0" w:lastColumn="0" w:noHBand="0" w:noVBand="0" w:val="0020"/>
+      </w:tblPr>
+      <w:tblGrid>
+        <w:gridCol w:w="1584"/>
+        <w:gridCol w:w="1584"/>
+        <w:gridCol w:w="1584"/>
+        <w:gridCol w:w="1584"/>
+        <w:gridCol w:w="1584"/>
+      </w:tblGrid>
+      <w:tr>
+        <w:trPr>
+          <w:tblHeader w:val="on"/>
+        </w:trPr>
+        <w:tc>
+          <w:tcPr/>
+          <w:p>
+            <w:pPr>
+              <w:pStyle w:val="Compact"/>
+              <w:jc w:val="left"/>
+            </w:pPr>
+            <w:r>
+              <w:t xml:space="preserve">ATC</w:t>
+            </w:r>
+          </w:p>
+        </w:tc>
+        <w:tc>
+          <w:tcPr/>
+          <w:p>
+            <w:pPr>
+              <w:pStyle w:val="Compact"/>
+              <w:jc w:val="left"/>
+            </w:pPr>
+            <w:r>
+              <w:t xml:space="preserve">Name</w:t>
+            </w:r>
+          </w:p>
+        </w:tc>
+        <w:tc>
+          <w:tcPr/>
+          <w:p>
+            <w:pPr>
+              <w:pStyle w:val="Compact"/>
+              <w:jc w:val="right"/>
+            </w:pPr>
+            <w:r>
+              <w:t xml:space="preserve">N</w:t>
+            </w:r>
+          </w:p>
+        </w:tc>
+        <w:tc>
+          <w:tcPr/>
+          <w:p>
+            <w:pPr>
+              <w:pStyle w:val="Compact"/>
+              <w:jc w:val="right"/>
+            </w:pPr>
+            <w:r>
+              <w:t xml:space="preserve">AUC</w:t>
+            </w:r>
+          </w:p>
+        </w:tc>
+        <w:tc>
+          <w:tcPr/>
+          <w:p>
+            <w:pPr>
+              <w:pStyle w:val="Compact"/>
+              <w:jc w:val="right"/>
+            </w:pPr>
+            <w:r>
+              <w:t xml:space="preserve">Q value</w:t>
+            </w:r>
+          </w:p>
+        </w:tc>
+      </w:tr>
+      <w:tr>
+        <w:tc>
+          <w:tcPr/>
+          <w:p>
+            <w:pPr>
+              <w:pStyle w:val="Compact"/>
+              <w:jc w:val="left"/>
+            </w:pPr>
+            <w:r>
+              <w:t xml:space="preserve">N05A</w:t>
+            </w:r>
+          </w:p>
+        </w:tc>
+        <w:tc>
+          <w:tcPr/>
+          <w:p>
+            <w:pPr>
+              <w:pStyle w:val="Compact"/>
+              <w:jc w:val="left"/>
+            </w:pPr>
+            <w:r>
+              <w:t xml:space="preserve">Antipsychotics</w:t>
+            </w:r>
+          </w:p>
+        </w:tc>
+        <w:tc>
+          <w:tcPr/>
+          <w:p>
+            <w:pPr>
+              <w:pStyle w:val="Compact"/>
+              <w:jc w:val="right"/>
+            </w:pPr>
+            <w:r>
+              <w:t xml:space="preserve">66</w:t>
+            </w:r>
+          </w:p>
+        </w:tc>
+        <w:tc>
+          <w:tcPr/>
+          <w:p>
+            <w:pPr>
+              <w:pStyle w:val="Compact"/>
+              <w:jc w:val="right"/>
+            </w:pPr>
+            <w:r>
+              <w:t xml:space="preserve">0.6456991</w:t>
+            </w:r>
+          </w:p>
+        </w:tc>
+        <w:tc>
+          <w:tcPr/>
+          <w:p>
+            <w:pPr>
+              <w:pStyle w:val="Compact"/>
+              <w:jc w:val="right"/>
+            </w:pPr>
+            <w:r>
+              <w:t xml:space="preserve">0.0096398</w:t>
+            </w:r>
+          </w:p>
+        </w:tc>
+      </w:tr>
+      <w:tr>
+        <w:tc>
+          <w:tcPr/>
+          <w:p>
+            <w:pPr>
+              <w:pStyle w:val="Compact"/>
+              <w:jc w:val="left"/>
+            </w:pPr>
+            <w:r>
+              <w:t xml:space="preserve">J01M</w:t>
+            </w:r>
+          </w:p>
+        </w:tc>
+        <w:tc>
+          <w:tcPr/>
+          <w:p>
+            <w:pPr>
+              <w:pStyle w:val="Compact"/>
+              <w:jc w:val="left"/>
+            </w:pPr>
+            <w:r>
+              <w:t xml:space="preserve">Quinolone Antibacterials</w:t>
+            </w:r>
+          </w:p>
+        </w:tc>
+        <w:tc>
+          <w:tcPr/>
+          <w:p>
+            <w:pPr>
+              <w:pStyle w:val="Compact"/>
+              <w:jc w:val="right"/>
+            </w:pPr>
+            <w:r>
+              <w:t xml:space="preserve">28</w:t>
+            </w:r>
+          </w:p>
+        </w:tc>
+        <w:tc>
+          <w:tcPr/>
+          <w:p>
+            <w:pPr>
+              <w:pStyle w:val="Compact"/>
+              <w:jc w:val="right"/>
+            </w:pPr>
+            <w:r>
+              <w:t xml:space="preserve">0.7640544</w:t>
+            </w:r>
+          </w:p>
+        </w:tc>
+        <w:tc>
+          <w:tcPr/>
+          <w:p>
+            <w:pPr>
+              <w:pStyle w:val="Compact"/>
+              <w:jc w:val="right"/>
+            </w:pPr>
+            <w:r>
+              <w:t xml:space="preserve">0.0096398</w:t>
+            </w:r>
+          </w:p>
+        </w:tc>
+      </w:tr>
+      <w:tr>
+        <w:tc>
+          <w:tcPr/>
+          <w:p>
+            <w:pPr>
+              <w:pStyle w:val="Compact"/>
+              <w:jc w:val="left"/>
+            </w:pPr>
+            <w:r>
+              <w:t xml:space="preserve">J01MA</w:t>
+            </w:r>
+          </w:p>
+        </w:tc>
+        <w:tc>
+          <w:tcPr/>
+          <w:p>
+            <w:pPr>
+              <w:pStyle w:val="Compact"/>
+              <w:jc w:val="left"/>
+            </w:pPr>
+            <w:r>
+              <w:t xml:space="preserve">Fluoroquinolones</w:t>
+            </w:r>
+          </w:p>
+        </w:tc>
+        <w:tc>
+          <w:tcPr/>
+          <w:p>
+            <w:pPr>
+              <w:pStyle w:val="Compact"/>
+              <w:jc w:val="right"/>
+            </w:pPr>
+            <w:r>
+              <w:t xml:space="preserve">20</w:t>
+            </w:r>
+          </w:p>
+        </w:tc>
+        <w:tc>
+          <w:tcPr/>
+          <w:p>
+            <w:pPr>
+              <w:pStyle w:val="Compact"/>
+              <w:jc w:val="right"/>
+            </w:pPr>
+            <w:r>
+              <w:t xml:space="preserve">0.7802542</w:t>
+            </w:r>
+          </w:p>
+        </w:tc>
+        <w:tc>
+          <w:tcPr/>
+          <w:p>
+            <w:pPr>
+              <w:pStyle w:val="Compact"/>
+              <w:jc w:val="right"/>
+            </w:pPr>
+            <w:r>
+              <w:t xml:space="preserve">0.0336333</w:t>
+            </w:r>
+          </w:p>
+        </w:tc>
+      </w:tr>
+      <w:tr>
+        <w:tc>
+          <w:tcPr/>
+          <w:p>
+            <w:pPr>
+              <w:pStyle w:val="Compact"/>
+              <w:jc w:val="left"/>
+            </w:pPr>
+            <w:r>
+              <w:t xml:space="preserve">N05</w:t>
+            </w:r>
+          </w:p>
+        </w:tc>
+        <w:tc>
+          <w:tcPr/>
+          <w:p>
+            <w:pPr>
+              <w:pStyle w:val="Compact"/>
+              <w:jc w:val="left"/>
+            </w:pPr>
+            <w:r>
+              <w:t xml:space="preserve">Psycholeptics</w:t>
+            </w:r>
+          </w:p>
+        </w:tc>
+        <w:tc>
+          <w:tcPr/>
+          <w:p>
+            <w:pPr>
+              <w:pStyle w:val="Compact"/>
+              <w:jc w:val="right"/>
+            </w:pPr>
+            <w:r>
+              <w:t xml:space="preserve">171</w:t>
+            </w:r>
+          </w:p>
+        </w:tc>
+        <w:tc>
+          <w:tcPr/>
+          <w:p>
+            <w:pPr>
+              <w:pStyle w:val="Compact"/>
+              <w:jc w:val="right"/>
+            </w:pPr>
+            <w:r>
+              <w:t xml:space="preserve">0.5866233</w:t>
+            </w:r>
+          </w:p>
+        </w:tc>
+        <w:tc>
+          <w:tcPr/>
+          <w:p>
+            <w:pPr>
+              <w:pStyle w:val="Compact"/>
+              <w:jc w:val="right"/>
+            </w:pPr>
+            <w:r>
+              <w:t xml:space="preserve">0.0350475</w:t>
+            </w:r>
+          </w:p>
+        </w:tc>
+      </w:tr>
+      <w:tr>
+        <w:tc>
+          <w:tcPr/>
+          <w:p>
+            <w:pPr>
+              <w:pStyle w:val="Compact"/>
+              <w:jc w:val="left"/>
+            </w:pPr>
+            <w:r>
+              <w:t xml:space="preserve">S01A</w:t>
+            </w:r>
+          </w:p>
+        </w:tc>
+        <w:tc>
+          <w:tcPr/>
+          <w:p>
+            <w:pPr>
+              <w:pStyle w:val="Compact"/>
+              <w:jc w:val="left"/>
+            </w:pPr>
+            <w:r>
+              <w:t xml:space="preserve">Antiinfectives</w:t>
+            </w:r>
+          </w:p>
+        </w:tc>
+        <w:tc>
+          <w:tcPr/>
+          <w:p>
+            <w:pPr>
+              <w:pStyle w:val="Compact"/>
+              <w:jc w:val="right"/>
+            </w:pPr>
+            <w:r>
+              <w:t xml:space="preserve">61</w:t>
+            </w:r>
+          </w:p>
+        </w:tc>
+        <w:tc>
+          <w:tcPr/>
+          <w:p>
+            <w:pPr>
+              <w:pStyle w:val="Compact"/>
+              <w:jc w:val="right"/>
+            </w:pPr>
+            <w:r>
+              <w:t xml:space="preserve">0.6332489</w:t>
+            </w:r>
+          </w:p>
+        </w:tc>
+        <w:tc>
+          <w:tcPr/>
+          <w:p>
+            <w:pPr>
+              <w:pStyle w:val="Compact"/>
+              <w:jc w:val="right"/>
+            </w:pPr>
+            <w:r>
+              <w:t xml:space="preserve">0.0350475</w:t>
             </w:r>
           </w:p>
         </w:tc>

</xml_diff>

<commit_message>
main manuscript table for comparisons to MDD GWAS
</commit_message>
<xml_diff>
--- a/manuscript/tables_main.docx
+++ b/manuscript/tables_main.docx
@@ -1712,6 +1712,224 @@
             </w:pPr>
             <w:r>
               <w:t xml:space="preserve">0.0350475</w:t>
+            </w:r>
+          </w:p>
+        </w:tc>
+      </w:tr>
+    </w:tbl>
+    <w:p>
+      <w:pPr>
+        <w:pStyle w:val="BodyText"/>
+      </w:pPr>
+      <w:r>
+        <w:rPr>
+          <w:b/>
+          <w:bCs/>
+        </w:rPr>
+        <w:t xml:space="preserve">Table 3:</w:t>
+      </w:r>
+      <w:r>
+        <w:t xml:space="preserve"> </w:t>
+      </w:r>
+      <w:r>
+        <w:t xml:space="preserve">Comparison of results to major depression GWAS.</w:t>
+      </w:r>
+    </w:p>
+    <w:tbl>
+      <w:tblPr>
+        <w:tblStyle w:val="Table"/>
+        <w:tblW w:type="pct" w:w="5000"/>
+        <w:tblLayout w:type="fixed"/>
+        <w:tblLook w:firstRow="1" w:lastRow="0" w:firstColumn="0" w:lastColumn="0" w:noHBand="0" w:noVBand="0" w:val="0020"/>
+      </w:tblPr>
+      <w:tblGrid>
+        <w:gridCol w:w="1203"/>
+        <w:gridCol w:w="1584"/>
+        <w:gridCol w:w="1964"/>
+        <w:gridCol w:w="1203"/>
+        <w:gridCol w:w="1964"/>
+      </w:tblGrid>
+      <w:tr>
+        <w:trPr>
+          <w:tblHeader w:val="on"/>
+        </w:trPr>
+        <w:tc>
+          <w:tcPr/>
+          <w:p>
+            <w:pPr>
+              <w:pStyle w:val="Compact"/>
+            </w:pPr>
+          </w:p>
+        </w:tc>
+        <w:tc>
+          <w:tcPr/>
+          <w:p>
+            <w:pPr>
+              <w:pStyle w:val="Compact"/>
+              <w:jc w:val="left"/>
+            </w:pPr>
+            <w:r>
+              <w:t xml:space="preserve">N06A (MR-MEGA)</w:t>
+            </w:r>
+          </w:p>
+        </w:tc>
+        <w:tc>
+          <w:tcPr/>
+          <w:p>
+            <w:pPr>
+              <w:pStyle w:val="Compact"/>
+              <w:jc w:val="left"/>
+            </w:pPr>
+            <w:r>
+              <w:t xml:space="preserve">N06A (EUR)</w:t>
+            </w:r>
+          </w:p>
+        </w:tc>
+        <w:tc>
+          <w:tcPr/>
+          <w:p>
+            <w:pPr>
+              <w:pStyle w:val="Compact"/>
+              <w:jc w:val="left"/>
+            </w:pPr>
+            <w:r>
+              <w:t xml:space="preserve">N06AA (EUR)</w:t>
+            </w:r>
+          </w:p>
+        </w:tc>
+        <w:tc>
+          <w:tcPr/>
+          <w:p>
+            <w:pPr>
+              <w:pStyle w:val="Compact"/>
+              <w:jc w:val="left"/>
+            </w:pPr>
+            <w:r>
+              <w:t xml:space="preserve">N06AB (EUR)</w:t>
+            </w:r>
+          </w:p>
+        </w:tc>
+      </w:tr>
+      <w:tr>
+        <w:tc>
+          <w:tcPr/>
+          <w:p>
+            <w:pPr>
+              <w:pStyle w:val="Compact"/>
+              <w:jc w:val="left"/>
+            </w:pPr>
+            <w:r>
+              <w:t xml:space="preserve">positional_mapping</w:t>
+            </w:r>
+          </w:p>
+        </w:tc>
+        <w:tc>
+          <w:tcPr/>
+          <w:p>
+            <w:pPr>
+              <w:pStyle w:val="Compact"/>
+              <w:jc w:val="left"/>
+            </w:pPr>
+            <w:r>
+              <w:t xml:space="preserve">NA</w:t>
+            </w:r>
+          </w:p>
+        </w:tc>
+        <w:tc>
+          <w:tcPr/>
+          <w:p>
+            <w:pPr>
+              <w:pStyle w:val="Compact"/>
+              <w:jc w:val="left"/>
+            </w:pPr>
+            <w:r>
+              <w:t xml:space="preserve">25/255 (9.8%) p-value=2.58e-15</w:t>
+            </w:r>
+          </w:p>
+        </w:tc>
+        <w:tc>
+          <w:tcPr/>
+          <w:p>
+            <w:pPr>
+              <w:pStyle w:val="Compact"/>
+              <w:jc w:val="left"/>
+            </w:pPr>
+            <w:r>
+              <w:t xml:space="preserve">0/9 (0%) p-value=1</w:t>
+            </w:r>
+          </w:p>
+        </w:tc>
+        <w:tc>
+          <w:tcPr/>
+          <w:p>
+            <w:pPr>
+              <w:pStyle w:val="Compact"/>
+              <w:jc w:val="left"/>
+            </w:pPr>
+            <w:r>
+              <w:t xml:space="preserve">4/14 (28.57%) p-value=2.32e-05</w:t>
+            </w:r>
+          </w:p>
+        </w:tc>
+      </w:tr>
+      <w:tr>
+        <w:tc>
+          <w:tcPr/>
+          <w:p>
+            <w:pPr>
+              <w:pStyle w:val="Compact"/>
+              <w:jc w:val="left"/>
+            </w:pPr>
+            <w:r>
+              <w:t xml:space="preserve">fine_mapping</w:t>
+            </w:r>
+          </w:p>
+        </w:tc>
+        <w:tc>
+          <w:tcPr/>
+          <w:p>
+            <w:pPr>
+              <w:pStyle w:val="Compact"/>
+              <w:jc w:val="left"/>
+            </w:pPr>
+            <w:r>
+              <w:t xml:space="preserve">1/2 (50%) p-value=0.0249</w:t>
+            </w:r>
+          </w:p>
+        </w:tc>
+        <w:tc>
+          <w:tcPr/>
+          <w:p>
+            <w:pPr>
+              <w:pStyle w:val="Compact"/>
+              <w:jc w:val="left"/>
+            </w:pPr>
+            <w:r>
+              <w:t xml:space="preserve">NA</w:t>
+            </w:r>
+          </w:p>
+        </w:tc>
+        <w:tc>
+          <w:tcPr/>
+          <w:p>
+            <w:pPr>
+              <w:pStyle w:val="Compact"/>
+              <w:jc w:val="left"/>
+            </w:pPr>
+            <w:r>
+              <w:t xml:space="preserve">NA</w:t>
+            </w:r>
+          </w:p>
+        </w:tc>
+        <w:tc>
+          <w:tcPr/>
+          <w:p>
+            <w:pPr>
+              <w:pStyle w:val="Compact"/>
+              <w:jc w:val="left"/>
+            </w:pPr>
+            <w:r>
+              <w:t xml:space="preserve">NA</w:t>
             </w:r>
           </w:p>
         </w:tc>

</xml_diff>

<commit_message>
main manuscript tables: missing value formatting and rounding
</commit_message>
<xml_diff>
--- a/manuscript/tables_main.docx
+++ b/manuscript/tables_main.docx
@@ -1389,7 +1389,7 @@
               <w:jc w:val="right"/>
             </w:pPr>
             <w:r>
-              <w:t xml:space="preserve">AUC</w:t>
+              <w:t xml:space="preserve">round(AUC, 3)</w:t>
             </w:r>
           </w:p>
         </w:tc>
@@ -1451,19 +1451,19 @@
               <w:jc w:val="right"/>
             </w:pPr>
             <w:r>
-              <w:t xml:space="preserve">0.6456991</w:t>
-            </w:r>
-          </w:p>
-        </w:tc>
-        <w:tc>
-          <w:tcPr/>
-          <w:p>
-            <w:pPr>
-              <w:pStyle w:val="Compact"/>
-              <w:jc w:val="right"/>
-            </w:pPr>
-            <w:r>
-              <w:t xml:space="preserve">0.0096398</w:t>
+              <w:t xml:space="preserve">0.646</w:t>
+            </w:r>
+          </w:p>
+        </w:tc>
+        <w:tc>
+          <w:tcPr/>
+          <w:p>
+            <w:pPr>
+              <w:pStyle w:val="Compact"/>
+              <w:jc w:val="right"/>
+            </w:pPr>
+            <w:r>
+              <w:t xml:space="preserve">0.010</w:t>
             </w:r>
           </w:p>
         </w:tc>
@@ -1513,19 +1513,19 @@
               <w:jc w:val="right"/>
             </w:pPr>
             <w:r>
-              <w:t xml:space="preserve">0.7640544</w:t>
-            </w:r>
-          </w:p>
-        </w:tc>
-        <w:tc>
-          <w:tcPr/>
-          <w:p>
-            <w:pPr>
-              <w:pStyle w:val="Compact"/>
-              <w:jc w:val="right"/>
-            </w:pPr>
-            <w:r>
-              <w:t xml:space="preserve">0.0096398</w:t>
+              <w:t xml:space="preserve">0.764</w:t>
+            </w:r>
+          </w:p>
+        </w:tc>
+        <w:tc>
+          <w:tcPr/>
+          <w:p>
+            <w:pPr>
+              <w:pStyle w:val="Compact"/>
+              <w:jc w:val="right"/>
+            </w:pPr>
+            <w:r>
+              <w:t xml:space="preserve">0.010</w:t>
             </w:r>
           </w:p>
         </w:tc>
@@ -1575,19 +1575,19 @@
               <w:jc w:val="right"/>
             </w:pPr>
             <w:r>
-              <w:t xml:space="preserve">0.7802542</w:t>
-            </w:r>
-          </w:p>
-        </w:tc>
-        <w:tc>
-          <w:tcPr/>
-          <w:p>
-            <w:pPr>
-              <w:pStyle w:val="Compact"/>
-              <w:jc w:val="right"/>
-            </w:pPr>
-            <w:r>
-              <w:t xml:space="preserve">0.0336333</w:t>
+              <w:t xml:space="preserve">0.780</w:t>
+            </w:r>
+          </w:p>
+        </w:tc>
+        <w:tc>
+          <w:tcPr/>
+          <w:p>
+            <w:pPr>
+              <w:pStyle w:val="Compact"/>
+              <w:jc w:val="right"/>
+            </w:pPr>
+            <w:r>
+              <w:t xml:space="preserve">0.034</w:t>
             </w:r>
           </w:p>
         </w:tc>
@@ -1637,19 +1637,19 @@
               <w:jc w:val="right"/>
             </w:pPr>
             <w:r>
-              <w:t xml:space="preserve">0.5866233</w:t>
-            </w:r>
-          </w:p>
-        </w:tc>
-        <w:tc>
-          <w:tcPr/>
-          <w:p>
-            <w:pPr>
-              <w:pStyle w:val="Compact"/>
-              <w:jc w:val="right"/>
-            </w:pPr>
-            <w:r>
-              <w:t xml:space="preserve">0.0350475</w:t>
+              <w:t xml:space="preserve">0.587</w:t>
+            </w:r>
+          </w:p>
+        </w:tc>
+        <w:tc>
+          <w:tcPr/>
+          <w:p>
+            <w:pPr>
+              <w:pStyle w:val="Compact"/>
+              <w:jc w:val="right"/>
+            </w:pPr>
+            <w:r>
+              <w:t xml:space="preserve">0.035</w:t>
             </w:r>
           </w:p>
         </w:tc>
@@ -1699,19 +1699,19 @@
               <w:jc w:val="right"/>
             </w:pPr>
             <w:r>
-              <w:t xml:space="preserve">0.6332489</w:t>
-            </w:r>
-          </w:p>
-        </w:tc>
-        <w:tc>
-          <w:tcPr/>
-          <w:p>
-            <w:pPr>
-              <w:pStyle w:val="Compact"/>
-              <w:jc w:val="right"/>
-            </w:pPr>
-            <w:r>
-              <w:t xml:space="preserve">0.0350475</w:t>
+              <w:t xml:space="preserve">0.633</w:t>
+            </w:r>
+          </w:p>
+        </w:tc>
+        <w:tc>
+          <w:tcPr/>
+          <w:p>
+            <w:pPr>
+              <w:pStyle w:val="Compact"/>
+              <w:jc w:val="right"/>
+            </w:pPr>
+            <w:r>
+              <w:t xml:space="preserve">0.035</w:t>
             </w:r>
           </w:p>
         </w:tc>
@@ -1831,7 +1831,7 @@
               <w:jc w:val="left"/>
             </w:pPr>
             <w:r>
-              <w:t xml:space="preserve">NA</w:t>
+              <w:t xml:space="preserve">—</w:t>
             </w:r>
           </w:p>
         </w:tc>
@@ -1905,31 +1905,31 @@
               <w:jc w:val="left"/>
             </w:pPr>
             <w:r>
-              <w:t xml:space="preserve">NA</w:t>
-            </w:r>
-          </w:p>
-        </w:tc>
-        <w:tc>
-          <w:tcPr/>
-          <w:p>
-            <w:pPr>
-              <w:pStyle w:val="Compact"/>
-              <w:jc w:val="left"/>
-            </w:pPr>
-            <w:r>
-              <w:t xml:space="preserve">NA</w:t>
-            </w:r>
-          </w:p>
-        </w:tc>
-        <w:tc>
-          <w:tcPr/>
-          <w:p>
-            <w:pPr>
-              <w:pStyle w:val="Compact"/>
-              <w:jc w:val="left"/>
-            </w:pPr>
-            <w:r>
-              <w:t xml:space="preserve">NA</w:t>
+              <w:t xml:space="preserve">—</w:t>
+            </w:r>
+          </w:p>
+        </w:tc>
+        <w:tc>
+          <w:tcPr/>
+          <w:p>
+            <w:pPr>
+              <w:pStyle w:val="Compact"/>
+              <w:jc w:val="left"/>
+            </w:pPr>
+            <w:r>
+              <w:t xml:space="preserve">—</w:t>
+            </w:r>
+          </w:p>
+        </w:tc>
+        <w:tc>
+          <w:tcPr/>
+          <w:p>
+            <w:pPr>
+              <w:pStyle w:val="Compact"/>
+              <w:jc w:val="left"/>
+            </w:pPr>
+            <w:r>
+              <w:t xml:space="preserve">—</w:t>
             </w:r>
           </w:p>
         </w:tc>

</xml_diff>

<commit_message>
update table legend for comparison with mdd
</commit_message>
<xml_diff>
--- a/manuscript/tables_main.docx
+++ b/manuscript/tables_main.docx
@@ -7,7 +7,25 @@
         <w:pStyle w:val="Title"/>
       </w:pPr>
       <w:r>
-        <w:t xml:space="preserve">Tables for main manuscript</w:t>
+        <w:t xml:space="preserve">Tables</w:t>
+      </w:r>
+      <w:r>
+        <w:t xml:space="preserve"> </w:t>
+      </w:r>
+      <w:r>
+        <w:t xml:space="preserve">for</w:t>
+      </w:r>
+      <w:r>
+        <w:t xml:space="preserve"> </w:t>
+      </w:r>
+      <w:r>
+        <w:t xml:space="preserve">main</w:t>
+      </w:r>
+      <w:r>
+        <w:t xml:space="preserve"> </w:t>
+      </w:r>
+      <w:r>
+        <w:t xml:space="preserve">manuscript</w:t>
       </w:r>
     </w:p>
     <w:p>
@@ -1732,7 +1750,7 @@
         <w:t xml:space="preserve"> </w:t>
       </w:r>
       <w:r>
-        <w:t xml:space="preserve">Comparison of results to major depression GWAS.</w:t>
+        <w:t xml:space="preserve">Comparison of results to major depression GWAS. Overlap of anti-depressant exposure associated genes with genes identified in MDD GWAS (Adams et al. 2025). The denominator is total number of genes identified by each method in the antidepressant exposure GWAS. The numerator is the number of those genes also identified by that method in the MDD GWAS. The columns represent the anti-depressant meta-analysis or cross-ancestry if using a multi-ancestry method.</w:t>
       </w:r>
     </w:p>
     <w:tbl>
@@ -1939,6 +1957,9 @@
       <w:footnotePr>
         <w:numRestart w:val="eachSect"/>
       </w:footnotePr>
+      <w:pgSz w:h="15840" w:w="12240"/>
+      <w:pgMar w:bottom="1440" w:footer="720" w:gutter="0" w:header="720" w:left="1440" w:right="1440" w:top="1440"/>
+      <w:cols w:space="720"/>
     </w:sectPr>
   </w:body>
 </w:document>
@@ -1968,7 +1989,84 @@
 </file>
 
 <file path=word/numbering.xml><?xml version="1.0" encoding="utf-8"?>
-<w:numbering xmlns:w="http://schemas.openxmlformats.org/wordprocessingml/2006/main">
+<w:numbering xmlns:aink="http://schemas.microsoft.com/office/drawing/2016/ink" xmlns:am3d="http://schemas.microsoft.com/office/drawing/2017/model3d" xmlns:cx="http://schemas.microsoft.com/office/drawing/2014/chartex" xmlns:cx1="http://schemas.microsoft.com/office/drawing/2015/9/8/chartex" xmlns:cx2="http://schemas.microsoft.com/office/drawing/2015/10/21/chartex" xmlns:cx3="http://schemas.microsoft.com/office/drawing/2016/5/9/chartex" xmlns:cx4="http://schemas.microsoft.com/office/drawing/2016/5/10/chartex" xmlns:cx5="http://schemas.microsoft.com/office/drawing/2016/5/11/chartex" xmlns:cx6="http://schemas.microsoft.com/office/drawing/2016/5/12/chartex" xmlns:cx7="http://schemas.microsoft.com/office/drawing/2016/5/13/chartex" xmlns:cx8="http://schemas.microsoft.com/office/drawing/2016/5/14/chartex" xmlns:m="http://schemas.openxmlformats.org/officeDocument/2006/math" xmlns:mc="http://schemas.openxmlformats.org/markup-compatibility/2006" xmlns:o="urn:schemas-microsoft-com:office:office" xmlns:oel="http://schemas.microsoft.com/office/2019/extlst" xmlns:r="http://schemas.openxmlformats.org/officeDocument/2006/relationships" xmlns:v="urn:schemas-microsoft-com:vml" xmlns:w="http://schemas.openxmlformats.org/wordprocessingml/2006/main" xmlns:w10="urn:schemas-microsoft-com:office:word" xmlns:w14="http://schemas.microsoft.com/office/word/2010/wordml" xmlns:w15="http://schemas.microsoft.com/office/word/2012/wordml" xmlns:w16="http://schemas.microsoft.com/office/word/2018/wordml" xmlns:w16cex="http://schemas.microsoft.com/office/word/2018/wordml/cex" xmlns:w16cid="http://schemas.microsoft.com/office/word/2016/wordml/cid" xmlns:w16du="http://schemas.microsoft.com/office/word/2023/wordml/word16du" xmlns:w16sdtdh="http://schemas.microsoft.com/office/word/2020/wordml/sdtdatahash" xmlns:w16sdtfl="http://schemas.microsoft.com/office/word/2024/wordml/sdtformatlock" xmlns:w16se="http://schemas.microsoft.com/office/word/2015/wordml/symex" xmlns:wne="http://schemas.microsoft.com/office/word/2006/wordml" xmlns:wp="http://schemas.openxmlformats.org/drawingml/2006/wordprocessingDrawing" xmlns:wp14="http://schemas.microsoft.com/office/word/2010/wordprocessingDrawing" xmlns:wpc="http://schemas.microsoft.com/office/word/2010/wordprocessingCanvas" xmlns:wpg="http://schemas.microsoft.com/office/word/2010/wordprocessingGroup" xmlns:wpi="http://schemas.microsoft.com/office/word/2010/wordprocessingInk" xmlns:wps="http://schemas.microsoft.com/office/word/2010/wordprocessingShape" mc:Ignorable="w14 w15 w16se w16cid w16 w16cex w16sdtdh w16sdtfl w16du wp14">
+  <w:abstractNum w15:restartNumberingAfterBreak="0" w:abstractNumId="0">
+    <w:nsid w:val="0000A990"/>
+    <w:multiLevelType w:val="multilevel"/>
+    <w:tmpl w:val="29BA3C74"/>
+    <w:lvl w:ilvl="0">
+      <w:numFmt w:val="bullet"/>
+      <w:lvlText w:val=" "/>
+      <w:lvlJc w:val="left"/>
+      <w:pPr>
+        <w:ind w:hanging="360" w:left="720"/>
+      </w:pPr>
+    </w:lvl>
+    <w:lvl w:ilvl="1">
+      <w:numFmt w:val="bullet"/>
+      <w:lvlText w:val=" "/>
+      <w:lvlJc w:val="left"/>
+      <w:pPr>
+        <w:ind w:hanging="360" w:left="1440"/>
+      </w:pPr>
+    </w:lvl>
+    <w:lvl w:ilvl="2">
+      <w:numFmt w:val="bullet"/>
+      <w:lvlText w:val=" "/>
+      <w:lvlJc w:val="left"/>
+      <w:pPr>
+        <w:ind w:hanging="360" w:left="2160"/>
+      </w:pPr>
+    </w:lvl>
+    <w:lvl w:ilvl="3">
+      <w:numFmt w:val="bullet"/>
+      <w:lvlText w:val=" "/>
+      <w:lvlJc w:val="left"/>
+      <w:pPr>
+        <w:ind w:hanging="360" w:left="2880"/>
+      </w:pPr>
+    </w:lvl>
+    <w:lvl w:ilvl="4">
+      <w:numFmt w:val="bullet"/>
+      <w:lvlText w:val=" "/>
+      <w:lvlJc w:val="left"/>
+      <w:pPr>
+        <w:ind w:hanging="360" w:left="3600"/>
+      </w:pPr>
+    </w:lvl>
+    <w:lvl w:ilvl="5">
+      <w:numFmt w:val="bullet"/>
+      <w:lvlText w:val=" "/>
+      <w:lvlJc w:val="left"/>
+      <w:pPr>
+        <w:ind w:hanging="360" w:left="4320"/>
+      </w:pPr>
+    </w:lvl>
+    <w:lvl w:ilvl="6">
+      <w:numFmt w:val="bullet"/>
+      <w:lvlText w:val=" "/>
+      <w:lvlJc w:val="left"/>
+      <w:pPr>
+        <w:ind w:hanging="360" w:left="5040"/>
+      </w:pPr>
+    </w:lvl>
+    <w:lvl w:ilvl="7">
+      <w:numFmt w:val="bullet"/>
+      <w:lvlText w:val=" "/>
+      <w:lvlJc w:val="left"/>
+      <w:pPr>
+        <w:ind w:hanging="360" w:left="5760"/>
+      </w:pPr>
+    </w:lvl>
+    <w:lvl w:ilvl="8">
+      <w:numFmt w:val="bullet"/>
+      <w:lvlText w:val=" "/>
+      <w:lvlJc w:val="left"/>
+      <w:pPr>
+        <w:ind w:hanging="360" w:left="6480"/>
+      </w:pPr>
+    </w:lvl>
+  </w:abstractNum>
   <w:abstractNum w:abstractNumId="990">
     <w:nsid w:val="0000A990"/>
     <w:multiLevelType w:val="multilevel"/>
@@ -2045,6 +2143,9 @@
       </w:pPr>
     </w:lvl>
   </w:abstractNum>
+  <w:num w16cid:durableId="32313223" w:numId="1">
+    <w:abstractNumId w:val="0"/>
+  </w:num>
   <w:num w:numId="1000">
     <w:abstractNumId w:val="990"/>
   </w:num>
@@ -2052,7 +2153,7 @@
 </file>
 
 <file path=word/styles.xml><?xml version="1.0" encoding="utf-8"?>
-<w:styles xmlns:r="http://schemas.openxmlformats.org/officeDocument/2006/relationships" xmlns:w="http://schemas.openxmlformats.org/wordprocessingml/2006/main">
+<w:styles xmlns:mc="http://schemas.openxmlformats.org/markup-compatibility/2006" xmlns:r="http://schemas.openxmlformats.org/officeDocument/2006/relationships" xmlns:w="http://schemas.openxmlformats.org/wordprocessingml/2006/main" xmlns:w14="http://schemas.microsoft.com/office/word/2010/wordml" xmlns:w15="http://schemas.microsoft.com/office/word/2012/wordml" xmlns:w16="http://schemas.microsoft.com/office/word/2018/wordml" xmlns:w16cex="http://schemas.microsoft.com/office/word/2018/wordml/cex" xmlns:w16cid="http://schemas.microsoft.com/office/word/2016/wordml/cid" xmlns:w16du="http://schemas.microsoft.com/office/word/2023/wordml/word16du" xmlns:w16sdtdh="http://schemas.microsoft.com/office/word/2020/wordml/sdtdatahash" xmlns:w16sdtfl="http://schemas.microsoft.com/office/word/2024/wordml/sdtformatlock" xmlns:w16se="http://schemas.microsoft.com/office/word/2015/wordml/symex" mc:Ignorable="w14 w15 w16se w16cid w16 w16cex w16sdtdh w16sdtfl w16du">
   <w:docDefaults>
     <w:rPrDefault>
       <w:rPr>
@@ -2068,166 +2169,253 @@
       </w:pPr>
     </w:pPrDefault>
   </w:docDefaults>
-  <w:latentStyles w:count="276" w:defLockedState="0" w:defQFormat="0" w:defSemiHidden="0" w:defUIPriority="0" w:defUnhideWhenUsed="0"/>
+  <w:latentStyles w:count="376" w:defLockedState="0" w:defQFormat="0" w:defSemiHidden="0" w:defUIPriority="0" w:defUnhideWhenUsed="0">
+    <w:lsdException w:name="Normal Table" w:semiHidden="1" w:unhideWhenUsed="1"/>
+    <w:lsdException w:name="Table Simple 1" w:semiHidden="1" w:unhideWhenUsed="1"/>
+    <w:lsdException w:name="Table Simple 2" w:semiHidden="1" w:unhideWhenUsed="1"/>
+    <w:lsdException w:name="Table Simple 3" w:semiHidden="1" w:unhideWhenUsed="1"/>
+    <w:lsdException w:name="Table Classic 1" w:semiHidden="1" w:unhideWhenUsed="1"/>
+    <w:lsdException w:name="Table Classic 2" w:semiHidden="1" w:unhideWhenUsed="1"/>
+    <w:lsdException w:name="Table Classic 3" w:semiHidden="1" w:unhideWhenUsed="1"/>
+    <w:lsdException w:name="Table Classic 4" w:semiHidden="1" w:unhideWhenUsed="1"/>
+    <w:lsdException w:name="Table Colorful 1" w:semiHidden="1" w:unhideWhenUsed="1"/>
+    <w:lsdException w:name="Table Colorful 2" w:semiHidden="1" w:unhideWhenUsed="1"/>
+    <w:lsdException w:name="Table Colorful 3" w:semiHidden="1" w:unhideWhenUsed="1"/>
+    <w:lsdException w:name="Table Columns 1" w:semiHidden="1" w:unhideWhenUsed="1"/>
+    <w:lsdException w:name="Table Columns 2" w:semiHidden="1" w:unhideWhenUsed="1"/>
+    <w:lsdException w:name="Table Columns 3" w:semiHidden="1" w:unhideWhenUsed="1"/>
+    <w:lsdException w:name="Table Columns 4" w:semiHidden="1" w:unhideWhenUsed="1"/>
+    <w:lsdException w:name="Table Columns 5" w:semiHidden="1" w:unhideWhenUsed="1"/>
+    <w:lsdException w:name="Table Grid 1" w:semiHidden="1" w:unhideWhenUsed="1"/>
+    <w:lsdException w:name="Table Grid 2" w:semiHidden="1" w:unhideWhenUsed="1"/>
+    <w:lsdException w:name="Table Grid 3" w:semiHidden="1" w:unhideWhenUsed="1"/>
+    <w:lsdException w:name="Table Grid 4" w:semiHidden="1" w:unhideWhenUsed="1"/>
+    <w:lsdException w:name="Table Grid 5" w:semiHidden="1" w:unhideWhenUsed="1"/>
+    <w:lsdException w:name="Table Grid 6" w:semiHidden="1" w:unhideWhenUsed="1"/>
+    <w:lsdException w:name="Table Grid 7" w:semiHidden="1" w:unhideWhenUsed="1"/>
+    <w:lsdException w:name="Table Grid 8" w:semiHidden="1" w:unhideWhenUsed="1"/>
+    <w:lsdException w:name="Table List 1" w:semiHidden="1" w:unhideWhenUsed="1"/>
+    <w:lsdException w:name="Table List 2" w:semiHidden="1" w:unhideWhenUsed="1"/>
+    <w:lsdException w:name="Table List 3" w:semiHidden="1" w:unhideWhenUsed="1"/>
+    <w:lsdException w:name="Table List 4" w:semiHidden="1" w:unhideWhenUsed="1"/>
+    <w:lsdException w:name="Table List 5" w:semiHidden="1" w:unhideWhenUsed="1"/>
+    <w:lsdException w:name="Table List 6" w:semiHidden="1" w:unhideWhenUsed="1"/>
+    <w:lsdException w:name="Table List 7" w:semiHidden="1" w:unhideWhenUsed="1"/>
+    <w:lsdException w:name="Table List 8" w:semiHidden="1" w:unhideWhenUsed="1"/>
+    <w:lsdException w:name="Table 3D effects 1" w:semiHidden="1" w:unhideWhenUsed="1"/>
+    <w:lsdException w:name="Table 3D effects 2" w:semiHidden="1" w:unhideWhenUsed="1"/>
+    <w:lsdException w:name="Table 3D effects 3" w:semiHidden="1" w:unhideWhenUsed="1"/>
+    <w:lsdException w:name="Table Contemporary" w:semiHidden="1" w:unhideWhenUsed="1"/>
+    <w:lsdException w:name="Table Elegant" w:semiHidden="1" w:unhideWhenUsed="1"/>
+    <w:lsdException w:name="Table Professional" w:semiHidden="1" w:unhideWhenUsed="1"/>
+    <w:lsdException w:name="Table Subtle 1" w:semiHidden="1" w:unhideWhenUsed="1"/>
+    <w:lsdException w:name="Table Subtle 2" w:semiHidden="1" w:unhideWhenUsed="1"/>
+    <w:lsdException w:name="Table Web 1" w:semiHidden="1" w:unhideWhenUsed="1"/>
+    <w:lsdException w:name="Table Web 2" w:semiHidden="1" w:unhideWhenUsed="1"/>
+    <w:lsdException w:name="Table Web 3" w:semiHidden="1" w:unhideWhenUsed="1"/>
+    <w:lsdException w:name="Table Theme" w:semiHidden="1" w:unhideWhenUsed="1"/>
+    <w:lsdException w:name="Light Shading"/>
+    <w:lsdException w:name="Light List"/>
+    <w:lsdException w:name="Light Grid"/>
+    <w:lsdException w:name="Medium Shading 1"/>
+    <w:lsdException w:name="Medium Shading 2"/>
+    <w:lsdException w:name="Medium List 1"/>
+    <w:lsdException w:name="Medium List 2"/>
+    <w:lsdException w:name="Medium Grid 1"/>
+    <w:lsdException w:name="Medium Grid 2"/>
+    <w:lsdException w:name="Medium Grid 3"/>
+    <w:lsdException w:name="Dark List"/>
+    <w:lsdException w:name="Colorful Shading"/>
+    <w:lsdException w:name="Colorful List"/>
+    <w:lsdException w:name="Colorful Grid"/>
+    <w:lsdException w:name="Light Shading Accent 1"/>
+    <w:lsdException w:name="Light List Accent 1"/>
+    <w:lsdException w:name="Light Grid Accent 1"/>
+    <w:lsdException w:name="Medium Shading 1 Accent 1"/>
+    <w:lsdException w:name="Medium Shading 2 Accent 1"/>
+    <w:lsdException w:name="Medium List 1 Accent 1"/>
+    <w:lsdException w:name="Medium List 2 Accent 1"/>
+    <w:lsdException w:name="Medium Grid 1 Accent 1"/>
+    <w:lsdException w:name="Medium Grid 2 Accent 1"/>
+    <w:lsdException w:name="Medium Grid 3 Accent 1"/>
+    <w:lsdException w:name="Dark List Accent 1"/>
+    <w:lsdException w:name="Colorful Shading Accent 1"/>
+    <w:lsdException w:name="Colorful List Accent 1"/>
+    <w:lsdException w:name="Colorful Grid Accent 1"/>
+    <w:lsdException w:name="Light Shading Accent 2"/>
+    <w:lsdException w:name="Light List Accent 2"/>
+    <w:lsdException w:name="Light Grid Accent 2"/>
+    <w:lsdException w:name="Medium Shading 1 Accent 2"/>
+    <w:lsdException w:name="Medium Shading 2 Accent 2"/>
+    <w:lsdException w:name="Medium List 1 Accent 2"/>
+    <w:lsdException w:name="Medium List 2 Accent 2"/>
+    <w:lsdException w:name="Medium Grid 1 Accent 2"/>
+    <w:lsdException w:name="Medium Grid 2 Accent 2"/>
+    <w:lsdException w:name="Medium Grid 3 Accent 2"/>
+    <w:lsdException w:name="Dark List Accent 2"/>
+    <w:lsdException w:name="Colorful Shading Accent 2"/>
+    <w:lsdException w:name="Colorful List Accent 2"/>
+    <w:lsdException w:name="Colorful Grid Accent 2"/>
+    <w:lsdException w:name="Light Shading Accent 3"/>
+    <w:lsdException w:name="Light List Accent 3"/>
+    <w:lsdException w:name="Light Grid Accent 3"/>
+    <w:lsdException w:name="Medium Shading 1 Accent 3"/>
+    <w:lsdException w:name="Medium Shading 2 Accent 3"/>
+    <w:lsdException w:name="Medium List 1 Accent 3"/>
+    <w:lsdException w:name="Medium List 2 Accent 3"/>
+    <w:lsdException w:name="Medium Grid 1 Accent 3"/>
+    <w:lsdException w:name="Medium Grid 2 Accent 3"/>
+    <w:lsdException w:name="Medium Grid 3 Accent 3"/>
+    <w:lsdException w:name="Dark List Accent 3"/>
+    <w:lsdException w:name="Colorful Shading Accent 3"/>
+    <w:lsdException w:name="Colorful List Accent 3"/>
+    <w:lsdException w:name="Colorful Grid Accent 3"/>
+    <w:lsdException w:name="Light Shading Accent 4"/>
+    <w:lsdException w:name="Light List Accent 4"/>
+    <w:lsdException w:name="Light Grid Accent 4"/>
+    <w:lsdException w:name="Medium Shading 1 Accent 4"/>
+    <w:lsdException w:name="Medium Shading 2 Accent 4"/>
+    <w:lsdException w:name="Medium List 1 Accent 4"/>
+    <w:lsdException w:name="Medium List 2 Accent 4"/>
+    <w:lsdException w:name="Medium Grid 1 Accent 4"/>
+    <w:lsdException w:name="Medium Grid 2 Accent 4"/>
+    <w:lsdException w:name="Medium Grid 3 Accent 4"/>
+    <w:lsdException w:name="Dark List Accent 4"/>
+    <w:lsdException w:name="Colorful Shading Accent 4"/>
+    <w:lsdException w:name="Colorful List Accent 4"/>
+    <w:lsdException w:name="Colorful Grid Accent 4"/>
+    <w:lsdException w:name="Light Shading Accent 5"/>
+    <w:lsdException w:name="Light List Accent 5"/>
+    <w:lsdException w:name="Light Grid Accent 5"/>
+    <w:lsdException w:name="Medium Shading 1 Accent 5"/>
+    <w:lsdException w:name="Medium Shading 2 Accent 5"/>
+    <w:lsdException w:name="Medium List 1 Accent 5"/>
+    <w:lsdException w:name="Medium List 2 Accent 5"/>
+    <w:lsdException w:name="Medium Grid 1 Accent 5"/>
+    <w:lsdException w:name="Medium Grid 2 Accent 5"/>
+    <w:lsdException w:name="Medium Grid 3 Accent 5"/>
+    <w:lsdException w:name="Dark List Accent 5"/>
+    <w:lsdException w:name="Colorful Shading Accent 5"/>
+    <w:lsdException w:name="Colorful List Accent 5"/>
+    <w:lsdException w:name="Colorful Grid Accent 5"/>
+    <w:lsdException w:name="Light Shading Accent 6"/>
+    <w:lsdException w:name="Light List Accent 6"/>
+    <w:lsdException w:name="Light Grid Accent 6"/>
+    <w:lsdException w:name="Medium Shading 1 Accent 6"/>
+    <w:lsdException w:name="Medium Shading 2 Accent 6"/>
+    <w:lsdException w:name="Medium List 1 Accent 6"/>
+    <w:lsdException w:name="Medium List 2 Accent 6"/>
+    <w:lsdException w:name="Medium Grid 1 Accent 6"/>
+    <w:lsdException w:name="Medium Grid 2 Accent 6"/>
+    <w:lsdException w:name="Medium Grid 3 Accent 6"/>
+    <w:lsdException w:name="Dark List Accent 6"/>
+    <w:lsdException w:name="Colorful Shading Accent 6"/>
+    <w:lsdException w:name="Colorful List Accent 6"/>
+    <w:lsdException w:name="Colorful Grid Accent 6"/>
+    <w:lsdException w:name="Grid Table 4" w:uiPriority="49"/>
+    <w:lsdException w:name="Grid Table 5 Dark" w:uiPriority="50"/>
+    <w:lsdException w:name="Grid Table 6 Colorful" w:uiPriority="51"/>
+    <w:lsdException w:name="Grid Table 7 Colorful" w:uiPriority="52"/>
+    <w:lsdException w:name="Grid Table 1 Light Accent 1" w:uiPriority="46"/>
+    <w:lsdException w:name="Grid Table 2 Accent 1" w:uiPriority="47"/>
+    <w:lsdException w:name="Grid Table 3 Accent 1" w:uiPriority="48"/>
+    <w:lsdException w:name="Grid Table 4 Accent 1" w:uiPriority="49"/>
+    <w:lsdException w:name="Grid Table 5 Dark Accent 1" w:uiPriority="50"/>
+    <w:lsdException w:name="Grid Table 6 Colorful Accent 1" w:uiPriority="51"/>
+    <w:lsdException w:name="Grid Table 7 Colorful Accent 1" w:uiPriority="52"/>
+    <w:lsdException w:name="Grid Table 1 Light Accent 2" w:uiPriority="46"/>
+    <w:lsdException w:name="Grid Table 2 Accent 2" w:uiPriority="47"/>
+    <w:lsdException w:name="Grid Table 3 Accent 2" w:uiPriority="48"/>
+    <w:lsdException w:name="Grid Table 4 Accent 2" w:uiPriority="49"/>
+    <w:lsdException w:name="Grid Table 5 Dark Accent 2" w:uiPriority="50"/>
+    <w:lsdException w:name="Grid Table 6 Colorful Accent 2" w:uiPriority="51"/>
+    <w:lsdException w:name="Grid Table 7 Colorful Accent 2" w:uiPriority="52"/>
+    <w:lsdException w:name="Grid Table 1 Light Accent 3" w:uiPriority="46"/>
+    <w:lsdException w:name="Grid Table 2 Accent 3" w:uiPriority="47"/>
+    <w:lsdException w:name="Grid Table 3 Accent 3" w:uiPriority="48"/>
+    <w:lsdException w:name="Grid Table 4 Accent 3" w:uiPriority="49"/>
+    <w:lsdException w:name="Grid Table 5 Dark Accent 3" w:uiPriority="50"/>
+    <w:lsdException w:name="Grid Table 6 Colorful Accent 3" w:uiPriority="51"/>
+    <w:lsdException w:name="Grid Table 7 Colorful Accent 3" w:uiPriority="52"/>
+    <w:lsdException w:name="Grid Table 1 Light Accent 4" w:uiPriority="46"/>
+    <w:lsdException w:name="Grid Table 2 Accent 4" w:uiPriority="47"/>
+    <w:lsdException w:name="Grid Table 3 Accent 4" w:uiPriority="48"/>
+    <w:lsdException w:name="Grid Table 4 Accent 4" w:uiPriority="49"/>
+    <w:lsdException w:name="Grid Table 5 Dark Accent 4" w:uiPriority="50"/>
+    <w:lsdException w:name="Grid Table 6 Colorful Accent 4" w:uiPriority="51"/>
+    <w:lsdException w:name="Grid Table 7 Colorful Accent 4" w:uiPriority="52"/>
+    <w:lsdException w:name="Grid Table 1 Light Accent 5" w:uiPriority="46"/>
+    <w:lsdException w:name="Grid Table 2 Accent 5" w:uiPriority="47"/>
+    <w:lsdException w:name="Grid Table 3 Accent 5" w:uiPriority="48"/>
+    <w:lsdException w:name="Grid Table 4 Accent 5" w:uiPriority="49"/>
+    <w:lsdException w:name="Grid Table 5 Dark Accent 5" w:uiPriority="50"/>
+    <w:lsdException w:name="Grid Table 6 Colorful Accent 5" w:uiPriority="51"/>
+    <w:lsdException w:name="Grid Table 7 Colorful Accent 5" w:uiPriority="52"/>
+    <w:lsdException w:name="Grid Table 1 Light Accent 6" w:uiPriority="46"/>
+    <w:lsdException w:name="Grid Table 2 Accent 6" w:uiPriority="47"/>
+    <w:lsdException w:name="Grid Table 3 Accent 6" w:uiPriority="48"/>
+    <w:lsdException w:name="Grid Table 4 Accent 6" w:uiPriority="49"/>
+    <w:lsdException w:name="Grid Table 5 Dark Accent 6" w:uiPriority="50"/>
+    <w:lsdException w:name="Grid Table 6 Colorful Accent 6" w:uiPriority="51"/>
+    <w:lsdException w:name="Grid Table 7 Colorful Accent 6" w:uiPriority="52"/>
+    <w:lsdException w:name="List Table 1 Light" w:uiPriority="46"/>
+    <w:lsdException w:name="List Table 2" w:uiPriority="47"/>
+    <w:lsdException w:name="List Table 3" w:uiPriority="48"/>
+    <w:lsdException w:name="List Table 4" w:uiPriority="49"/>
+    <w:lsdException w:name="List Table 5 Dark" w:uiPriority="50"/>
+    <w:lsdException w:name="List Table 6 Colorful" w:uiPriority="51"/>
+    <w:lsdException w:name="List Table 7 Colorful" w:uiPriority="52"/>
+    <w:lsdException w:name="List Table 1 Light Accent 1" w:uiPriority="46"/>
+    <w:lsdException w:name="List Table 2 Accent 1" w:uiPriority="47"/>
+    <w:lsdException w:name="List Table 3 Accent 1" w:uiPriority="48"/>
+    <w:lsdException w:name="List Table 4 Accent 1" w:uiPriority="49"/>
+    <w:lsdException w:name="List Table 5 Dark Accent 1" w:uiPriority="50"/>
+    <w:lsdException w:name="List Table 6 Colorful Accent 1" w:uiPriority="51"/>
+    <w:lsdException w:name="List Table 7 Colorful Accent 1" w:uiPriority="52"/>
+    <w:lsdException w:name="List Table 1 Light Accent 2" w:uiPriority="46"/>
+    <w:lsdException w:name="List Table 2 Accent 2" w:uiPriority="47"/>
+    <w:lsdException w:name="List Table 3 Accent 2" w:uiPriority="48"/>
+    <w:lsdException w:name="List Table 4 Accent 2" w:uiPriority="49"/>
+    <w:lsdException w:name="List Table 5 Dark Accent 2" w:uiPriority="50"/>
+    <w:lsdException w:name="List Table 6 Colorful Accent 2" w:uiPriority="51"/>
+    <w:lsdException w:name="List Table 7 Colorful Accent 2" w:uiPriority="52"/>
+    <w:lsdException w:name="List Table 1 Light Accent 3" w:uiPriority="46"/>
+    <w:lsdException w:name="List Table 2 Accent 3" w:uiPriority="47"/>
+    <w:lsdException w:name="List Table 3 Accent 3" w:uiPriority="48"/>
+    <w:lsdException w:name="List Table 4 Accent 3" w:uiPriority="49"/>
+    <w:lsdException w:name="List Table 5 Dark Accent 3" w:uiPriority="50"/>
+    <w:lsdException w:name="List Table 6 Colorful Accent 3" w:uiPriority="51"/>
+    <w:lsdException w:name="List Table 7 Colorful Accent 3" w:uiPriority="52"/>
+    <w:lsdException w:name="List Table 1 Light Accent 4" w:uiPriority="46"/>
+    <w:lsdException w:name="List Table 2 Accent 4" w:uiPriority="47"/>
+    <w:lsdException w:name="List Table 3 Accent 4" w:uiPriority="48"/>
+    <w:lsdException w:name="List Table 4 Accent 4" w:uiPriority="49"/>
+    <w:lsdException w:name="List Table 5 Dark Accent 4" w:uiPriority="50"/>
+    <w:lsdException w:name="List Table 6 Colorful Accent 4" w:uiPriority="51"/>
+    <w:lsdException w:name="List Table 7 Colorful Accent 4" w:uiPriority="52"/>
+    <w:lsdException w:name="List Table 1 Light Accent 5" w:uiPriority="46"/>
+    <w:lsdException w:name="List Table 2 Accent 5" w:uiPriority="47"/>
+    <w:lsdException w:name="List Table 3 Accent 5" w:uiPriority="48"/>
+    <w:lsdException w:name="List Table 4 Accent 5" w:uiPriority="49"/>
+    <w:lsdException w:name="List Table 5 Dark Accent 5" w:uiPriority="50"/>
+    <w:lsdException w:name="List Table 6 Colorful Accent 5" w:uiPriority="51"/>
+    <w:lsdException w:name="List Table 7 Colorful Accent 5" w:uiPriority="52"/>
+    <w:lsdException w:name="List Table 1 Light Accent 6" w:uiPriority="46"/>
+    <w:lsdException w:name="List Table 2 Accent 6" w:uiPriority="47"/>
+    <w:lsdException w:name="List Table 3 Accent 6" w:uiPriority="48"/>
+    <w:lsdException w:name="List Table 4 Accent 6" w:uiPriority="49"/>
+    <w:lsdException w:name="List Table 5 Dark Accent 6" w:uiPriority="50"/>
+    <w:lsdException w:name="List Table 6 Colorful Accent 6" w:uiPriority="51"/>
+    <w:lsdException w:name="List Table 7 Colorful Accent 6" w:uiPriority="52"/>
+    <w:lsdException w:name="Mention" w:semiHidden="1" w:uiPriority="99" w:unhideWhenUsed="1"/>
+    <w:lsdException w:name="Smart Hyperlink" w:semiHidden="1" w:uiPriority="99" w:unhideWhenUsed="1"/>
+    <w:lsdException w:name="Hashtag" w:semiHidden="1" w:uiPriority="99" w:unhideWhenUsed="1"/>
+    <w:lsdException w:name="Unresolved Mention" w:semiHidden="1" w:uiPriority="99" w:unhideWhenUsed="1"/>
+    <w:lsdException w:name="Smart Link" w:semiHidden="1" w:uiPriority="99" w:unhideWhenUsed="1"/>
+  </w:latentStyles>
   <w:style w:default="1" w:styleId="Normal" w:type="paragraph">
     <w:name w:val="Normal"/>
     <w:qFormat/>
-  </w:style>
-  <w:style w:styleId="BodyText" w:type="paragraph">
-    <w:name w:val="Body Text"/>
-    <w:basedOn w:val="Normal"/>
-    <w:link w:val="BodyTextChar"/>
-    <w:qFormat/>
-    <w:pPr>
-      <w:spacing w:after="180" w:before="180"/>
-    </w:pPr>
-  </w:style>
-  <w:style w:customStyle="1" w:styleId="FirstParagraph" w:type="paragraph">
-    <w:name w:val="First Paragraph"/>
-    <w:basedOn w:val="BodyText"/>
-    <w:next w:val="BodyText"/>
-    <w:qFormat/>
-  </w:style>
-  <w:style w:customStyle="1" w:styleId="Compact" w:type="paragraph">
-    <w:name w:val="Compact"/>
-    <w:basedOn w:val="BodyText"/>
-    <w:qFormat/>
-    <w:pPr>
-      <w:spacing w:after="36" w:before="36"/>
-    </w:pPr>
-  </w:style>
-  <w:style w:styleId="Title" w:type="paragraph">
-    <w:name w:val="Title"/>
-    <w:basedOn w:val="Normal"/>
-    <w:next w:val="BodyText"/>
-    <w:link w:val="TitleChar"/>
-    <w:uiPriority w:val="10"/>
-    <w:qFormat/>
-    <w:rsid w:val="00A10FD9"/>
-    <w:pPr>
-      <w:spacing w:after="80" w:line="240" w:lineRule="auto"/>
-      <w:contextualSpacing/>
-      <w:jc w:val="center"/>
-    </w:pPr>
-    <w:rPr>
-      <w:rFonts w:asciiTheme="majorHAnsi" w:cstheme="majorBidi" w:eastAsiaTheme="majorEastAsia" w:hAnsiTheme="majorHAnsi"/>
-      <w:sz w:val="56"/>
-      <w:szCs w:val="56"/>
-    </w:rPr>
-  </w:style>
-  <w:style w:customStyle="1" w:styleId="TitleChar" w:type="character">
-    <w:name w:val="Title Char"/>
-    <w:basedOn w:val="DefaultParagraphFont"/>
-    <w:link w:val="Title"/>
-    <w:uiPriority w:val="10"/>
-    <w:rsid w:val="00A10FD9"/>
-    <w:rPr>
-      <w:rFonts w:asciiTheme="majorHAnsi" w:cstheme="majorBidi" w:eastAsiaTheme="majorEastAsia" w:hAnsiTheme="majorHAnsi"/>
-      <w:sz w:val="56"/>
-      <w:szCs w:val="56"/>
-    </w:rPr>
-  </w:style>
-  <w:style w:styleId="Subtitle" w:type="paragraph">
-    <w:name w:val="Subtitle"/>
-    <w:basedOn w:val="Title"/>
-    <w:next w:val="BodyText"/>
-    <w:link w:val="SubtitleChar"/>
-    <w:uiPriority w:val="11"/>
-    <w:qFormat/>
-    <w:rsid w:val="00A10FD9"/>
-    <w:pPr>
-      <w:numPr>
-        <w:ilvl w:val="1"/>
-      </w:numPr>
-    </w:pPr>
-    <w:rPr>
-      <w:rFonts w:cstheme="majorBidi" w:eastAsiaTheme="majorEastAsia"/>
-      <w:spacing w:val="15"/>
-      <w:sz w:val="28"/>
-      <w:szCs w:val="28"/>
-    </w:rPr>
-  </w:style>
-  <w:style w:customStyle="1" w:styleId="SubtitleChar" w:type="character">
-    <w:name w:val="Subtitle Char"/>
-    <w:basedOn w:val="DefaultParagraphFont"/>
-    <w:link w:val="Subtitle"/>
-    <w:uiPriority w:val="11"/>
-    <w:rsid w:val="00A10FD9"/>
-    <w:rPr>
-      <w:rFonts w:cstheme="majorBidi" w:eastAsiaTheme="majorEastAsia"/>
-      <w:color w:themeColor="text1" w:themeTint="A6" w:val="595959"/>
-      <w:spacing w:val="15"/>
-      <w:sz w:val="28"/>
-      <w:szCs w:val="28"/>
-    </w:rPr>
-  </w:style>
-  <w:style w:customStyle="1" w:styleId="Author" w:type="paragraph">
-    <w:name w:val="Author"/>
-    <w:basedOn w:val="Title"/>
-    <w:next w:val="BodyText"/>
-    <w:qFormat/>
-    <w:pPr>
-      <w:keepNext/>
-      <w:keepLines/>
-    </w:pPr>
-    <w:rPr>
-      <w:sz w:val="24"/>
-      <w:szCs w:val="24"/>
-    </w:rPr>
-  </w:style>
-  <w:style w:styleId="Date" w:type="paragraph">
-    <w:name w:val="Date"/>
-    <w:basedOn w:val="Title"/>
-    <w:next w:val="BodyText"/>
-    <w:qFormat/>
-    <w:pPr>
-      <w:keepNext/>
-      <w:keepLines/>
-    </w:pPr>
-    <w:rPr>
-      <w:sz w:val="24"/>
-      <w:szCs w:val="24"/>
-    </w:rPr>
-  </w:style>
-  <w:style w:customStyle="1" w:styleId="AbstractTitle" w:type="paragraph">
-    <w:name w:val="Abstract Title"/>
-    <w:basedOn w:val="Normal"/>
-    <w:next w:val="Abstract"/>
-    <w:qFormat/>
-    <w:pPr>
-      <w:keepNext/>
-      <w:keepLines/>
-      <w:spacing w:after="0" w:before="300"/>
-      <w:jc w:val="center"/>
-    </w:pPr>
-    <w:rPr>
-      <w:b/>
-      <w:sz w:val="20"/>
-      <w:szCs w:val="20"/>
-    </w:rPr>
-  </w:style>
-  <w:style w:customStyle="1" w:styleId="Abstract" w:type="paragraph">
-    <w:name w:val="Abstract"/>
-    <w:basedOn w:val="Normal"/>
-    <w:next w:val="BodyText"/>
-    <w:qFormat/>
-    <w:pPr>
-      <w:keepNext/>
-      <w:keepLines/>
-      <w:spacing w:after="300" w:before="100"/>
-    </w:pPr>
-    <w:rPr>
-      <w:sz w:val="20"/>
-      <w:szCs w:val="20"/>
-    </w:rPr>
-  </w:style>
-  <w:style w:styleId="Bibliography" w:type="paragraph">
-    <w:name w:val="Bibliography"/>
-    <w:basedOn w:val="Normal"/>
-    <w:next w:val="Bibliography"/>
-    <w:qFormat/>
-    <w:pPr/>
-    <w:rPr/>
   </w:style>
   <w:style w:styleId="Heading1" w:type="paragraph">
     <w:name w:val="heading 1"/>
@@ -2428,6 +2616,184 @@
       <w:color w:themeColor="text1" w:themeTint="D8" w:val="272727"/>
     </w:rPr>
   </w:style>
+  <w:style w:default="1" w:styleId="DefaultParagraphFont" w:type="character">
+    <w:name w:val="Default Paragraph Font"/>
+    <w:uiPriority w:val="1"/>
+    <w:semiHidden/>
+    <w:unhideWhenUsed/>
+  </w:style>
+  <w:style w:default="1" w:styleId="TableNormal" w:type="table">
+    <w:name w:val="Normal Table"/>
+    <w:uiPriority w:val="99"/>
+    <w:semiHidden/>
+    <w:unhideWhenUsed/>
+    <w:tblPr>
+      <w:tblInd w:type="dxa" w:w="0"/>
+      <w:tblCellMar>
+        <w:top w:type="dxa" w:w="0"/>
+        <w:left w:type="dxa" w:w="108"/>
+        <w:bottom w:type="dxa" w:w="0"/>
+        <w:right w:type="dxa" w:w="108"/>
+      </w:tblCellMar>
+    </w:tblPr>
+  </w:style>
+  <w:style w:default="1" w:styleId="NoList" w:type="numbering">
+    <w:name w:val="No List"/>
+    <w:uiPriority w:val="99"/>
+    <w:semiHidden/>
+    <w:unhideWhenUsed/>
+  </w:style>
+  <w:style w:styleId="BodyText" w:type="paragraph">
+    <w:name w:val="Body Text"/>
+    <w:basedOn w:val="Normal"/>
+    <w:qFormat/>
+    <w:pPr>
+      <w:spacing w:after="180" w:before="180"/>
+    </w:pPr>
+  </w:style>
+  <w:style w:customStyle="1" w:styleId="FirstParagraph" w:type="paragraph">
+    <w:name w:val="First Paragraph"/>
+    <w:basedOn w:val="BodyText"/>
+    <w:next w:val="BodyText"/>
+    <w:qFormat/>
+  </w:style>
+  <w:style w:customStyle="1" w:styleId="Compact" w:type="paragraph">
+    <w:name w:val="Compact"/>
+    <w:basedOn w:val="BodyText"/>
+    <w:qFormat/>
+    <w:pPr>
+      <w:spacing w:after="36" w:before="36"/>
+    </w:pPr>
+  </w:style>
+  <w:style w:styleId="Title" w:type="paragraph">
+    <w:name w:val="Title"/>
+    <w:basedOn w:val="Normal"/>
+    <w:next w:val="BodyText"/>
+    <w:link w:val="TitleChar"/>
+    <w:uiPriority w:val="10"/>
+    <w:qFormat/>
+    <w:rsid w:val="00A10FD9"/>
+    <w:pPr>
+      <w:spacing w:after="80"/>
+      <w:contextualSpacing/>
+      <w:jc w:val="center"/>
+    </w:pPr>
+    <w:rPr>
+      <w:rFonts w:asciiTheme="majorHAnsi" w:cstheme="majorBidi" w:eastAsiaTheme="majorEastAsia" w:hAnsiTheme="majorHAnsi"/>
+      <w:sz w:val="56"/>
+      <w:szCs w:val="56"/>
+    </w:rPr>
+  </w:style>
+  <w:style w:customStyle="1" w:styleId="TitleChar" w:type="character">
+    <w:name w:val="Title Char"/>
+    <w:basedOn w:val="DefaultParagraphFont"/>
+    <w:link w:val="Title"/>
+    <w:uiPriority w:val="10"/>
+    <w:rsid w:val="00A10FD9"/>
+    <w:rPr>
+      <w:rFonts w:asciiTheme="majorHAnsi" w:cstheme="majorBidi" w:eastAsiaTheme="majorEastAsia" w:hAnsiTheme="majorHAnsi"/>
+      <w:sz w:val="56"/>
+      <w:szCs w:val="56"/>
+    </w:rPr>
+  </w:style>
+  <w:style w:styleId="Subtitle" w:type="paragraph">
+    <w:name w:val="Subtitle"/>
+    <w:basedOn w:val="Title"/>
+    <w:next w:val="BodyText"/>
+    <w:link w:val="SubtitleChar"/>
+    <w:uiPriority w:val="11"/>
+    <w:qFormat/>
+    <w:rsid w:val="00A10FD9"/>
+    <w:pPr>
+      <w:numPr>
+        <w:ilvl w:val="1"/>
+      </w:numPr>
+    </w:pPr>
+    <w:rPr>
+      <w:spacing w:val="15"/>
+      <w:sz w:val="28"/>
+      <w:szCs w:val="28"/>
+    </w:rPr>
+  </w:style>
+  <w:style w:customStyle="1" w:styleId="SubtitleChar" w:type="character">
+    <w:name w:val="Subtitle Char"/>
+    <w:basedOn w:val="DefaultParagraphFont"/>
+    <w:link w:val="Subtitle"/>
+    <w:uiPriority w:val="11"/>
+    <w:rsid w:val="00A10FD9"/>
+    <w:rPr>
+      <w:rFonts w:cstheme="majorBidi" w:eastAsiaTheme="majorEastAsia"/>
+      <w:color w:themeColor="text1" w:themeTint="A6" w:val="595959"/>
+      <w:spacing w:val="15"/>
+      <w:sz w:val="28"/>
+      <w:szCs w:val="28"/>
+    </w:rPr>
+  </w:style>
+  <w:style w:customStyle="1" w:styleId="Author" w:type="paragraph">
+    <w:name w:val="Author"/>
+    <w:basedOn w:val="Title"/>
+    <w:next w:val="BodyText"/>
+    <w:qFormat/>
+    <w:pPr>
+      <w:keepNext/>
+      <w:keepLines/>
+    </w:pPr>
+    <w:rPr>
+      <w:sz w:val="24"/>
+      <w:szCs w:val="24"/>
+    </w:rPr>
+  </w:style>
+  <w:style w:styleId="Date" w:type="paragraph">
+    <w:name w:val="Date"/>
+    <w:basedOn w:val="Title"/>
+    <w:next w:val="BodyText"/>
+    <w:qFormat/>
+    <w:pPr>
+      <w:keepNext/>
+      <w:keepLines/>
+    </w:pPr>
+    <w:rPr>
+      <w:sz w:val="24"/>
+      <w:szCs w:val="24"/>
+    </w:rPr>
+  </w:style>
+  <w:style w:customStyle="1" w:styleId="AbstractTitle" w:type="paragraph">
+    <w:name w:val="Abstract Title"/>
+    <w:basedOn w:val="Normal"/>
+    <w:next w:val="Abstract"/>
+    <w:qFormat/>
+    <w:pPr>
+      <w:keepNext/>
+      <w:keepLines/>
+      <w:spacing w:after="0" w:before="300"/>
+      <w:jc w:val="center"/>
+    </w:pPr>
+    <w:rPr>
+      <w:b/>
+      <w:sz w:val="20"/>
+      <w:szCs w:val="20"/>
+    </w:rPr>
+  </w:style>
+  <w:style w:customStyle="1" w:styleId="Abstract" w:type="paragraph">
+    <w:name w:val="Abstract"/>
+    <w:basedOn w:val="Normal"/>
+    <w:next w:val="BodyText"/>
+    <w:qFormat/>
+    <w:pPr>
+      <w:keepNext/>
+      <w:keepLines/>
+      <w:spacing w:after="300" w:before="100"/>
+    </w:pPr>
+    <w:rPr>
+      <w:sz w:val="20"/>
+      <w:szCs w:val="20"/>
+    </w:rPr>
+  </w:style>
+  <w:style w:styleId="Bibliography" w:type="paragraph">
+    <w:name w:val="Bibliography"/>
+    <w:basedOn w:val="Normal"/>
+    <w:qFormat/>
+  </w:style>
   <w:style w:customStyle="1" w:styleId="Heading1Char" w:type="character">
     <w:name w:val="Heading 1 Char"/>
     <w:basedOn w:val="DefaultParagraphFont"/>
@@ -2556,18 +2922,17 @@
     <w:qFormat/>
     <w:pPr>
       <w:spacing w:after="100" w:before="100"/>
-      <w:ind w:firstLine="0" w:left="480" w:right="480"/>
+      <w:ind w:left="480" w:right="480"/>
     </w:pPr>
   </w:style>
   <w:style w:styleId="FootnoteText" w:type="paragraph">
-    <w:name w:val="Footnote Text"/>
+    <w:name w:val="footnote text"/>
     <w:basedOn w:val="Normal"/>
-    <w:next w:val="FootnoteText"/>
     <w:uiPriority w:val="9"/>
     <w:unhideWhenUsed/>
     <w:qFormat/>
   </w:style>
-  <w:style w:styleId="FootnoteBlockText" w:type="paragraph">
+  <w:style w:customStyle="1" w:styleId="FootnoteBlockText" w:type="paragraph">
     <w:name w:val="Footnote Block Text"/>
     <w:basedOn w:val="FootnoteText"/>
     <w:next w:val="FootnoteText"/>
@@ -2576,17 +2941,11 @@
     <w:qFormat/>
     <w:pPr>
       <w:spacing w:after="100" w:before="100"/>
-      <w:ind w:firstLine="0" w:left="480" w:right="480"/>
+      <w:ind w:left="480" w:right="480"/>
     </w:pPr>
   </w:style>
-  <w:style w:default="1" w:styleId="DefaultParagraphFont" w:type="character">
-    <w:name w:val="Default Paragraph Font"/>
-    <w:semiHidden/>
-    <w:unhideWhenUsed/>
-  </w:style>
-  <w:style w:default="1" w:styleId="Table" w:type="table">
+  <w:style w:customStyle="1" w:styleId="Table" w:type="table">
     <w:name w:val="Table"/>
-    <w:basedOn w:val="TableNormal"/>
     <w:semiHidden/>
     <w:unhideWhenUsed/>
     <w:qFormat/>
@@ -2602,14 +2961,13 @@
     <w:tblStylePr w:type="firstRow">
       <w:tblPr>
         <w:jc w:val="left"/>
-        <w:tblInd w:type="dxa" w:w="0"/>
       </w:tblPr>
       <w:trPr>
         <w:jc w:val="left"/>
       </w:trPr>
       <w:tcPr>
         <w:tcBorders>
-          <w:bottom w:val="single"/>
+          <w:bottom w:color="auto" w:space="0" w:sz="0" w:val="single"/>
         </w:tcBorders>
         <w:vAlign w:val="bottom"/>
       </w:tcPr>
@@ -2633,11 +2991,11 @@
     <w:basedOn w:val="Normal"/>
   </w:style>
   <w:style w:styleId="Caption" w:type="paragraph">
-    <w:name w:val="Caption"/>
+    <w:name w:val="caption"/>
     <w:basedOn w:val="Normal"/>
-    <w:link w:val="BodyTextChar"/>
+    <w:link w:val="CaptionChar"/>
     <w:pPr>
-      <w:spacing w:after="120" w:before="0"/>
+      <w:spacing w:after="120"/>
     </w:pPr>
     <w:rPr>
       <w:i/>
@@ -2665,14 +3023,15 @@
       <w:keepNext/>
     </w:pPr>
   </w:style>
-  <w:style w:customStyle="1" w:styleId="BodyTextChar" w:type="character">
-    <w:name w:val="Body Text Char"/>
+  <w:style w:customStyle="1" w:styleId="CaptionChar" w:type="character">
+    <w:name w:val="Caption Char"/>
     <w:basedOn w:val="DefaultParagraphFont"/>
-    <w:link w:val="BodyText"/>
+    <w:link w:val="Caption"/>
   </w:style>
   <w:style w:customStyle="1" w:styleId="VerbatimChar" w:type="character">
     <w:name w:val="Verbatim Char"/>
-    <w:basedOn w:val="BodyTextChar"/>
+    <w:basedOn w:val="CaptionChar"/>
+    <w:link w:val="SourceCode"/>
     <w:rPr>
       <w:rFonts w:ascii="Consolas" w:hAnsi="Consolas"/>
       <w:sz w:val="22"/>
@@ -2680,20 +3039,20 @@
   </w:style>
   <w:style w:customStyle="1" w:styleId="SectionNumber" w:type="character">
     <w:name w:val="Section Number"/>
-    <w:basedOn w:val="BodyTextChar"/>
+    <w:basedOn w:val="CaptionChar"/>
   </w:style>
   <w:style w:styleId="FootnoteReference" w:type="character">
-    <w:name w:val="Footnote Reference"/>
-    <w:basedOn w:val="BodyTextChar"/>
+    <w:name w:val="footnote reference"/>
+    <w:basedOn w:val="CaptionChar"/>
     <w:rPr>
       <w:vertAlign w:val="superscript"/>
     </w:rPr>
   </w:style>
   <w:style w:styleId="Hyperlink" w:type="character">
     <w:name w:val="Hyperlink"/>
-    <w:basedOn w:val="BodyTextChar"/>
-    <w:rPr>
-      <w:color w:themeColor="accent1" w:val="4F81BD"/>
+    <w:basedOn w:val="CaptionChar"/>
+    <w:rPr>
+      <w:color w:themeColor="accent1" w:val="156082"/>
     </w:rPr>
   </w:style>
   <w:style w:styleId="TOCHeading" w:type="paragraph">
@@ -2707,281 +3066,337 @@
       <w:spacing w:before="240" w:line="259" w:lineRule="auto"/>
       <w:outlineLvl w:val="9"/>
     </w:pPr>
-    <w:rPr>
-      <w:rFonts w:asciiTheme="majorHAnsi" w:cstheme="majorBidi" w:eastAsiaTheme="majorEastAsia" w:hAnsiTheme="majorHAnsi"/>
-      <w:b w:val="0"/>
-      <w:bCs w:val="0"/>
-      <w:color w:themeColor="accent1" w:themeShade="BF" w:val="365F91"/>
-    </w:rPr>
-  </w:style>
-  <w:style w:type="paragraph" w:customStyle="1" w:styleId="SourceCode">
+  </w:style>
+  <w:style w:customStyle="1" w:styleId="SourceCode" w:type="paragraph">
     <w:name w:val="Source Code"/>
     <w:basedOn w:val="Normal"/>
     <w:link w:val="VerbatimChar"/>
     <w:pPr>
-      <w:wordWrap w:val="off"/>
-      <w:shd w:val="clear" w:fill="f8f8f8"/>
+      <w:shd w:color="auto" w:fill="F8F8F8" w:val="clear"/>
+      <w:wordWrap w:val="0"/>
     </w:pPr>
   </w:style>
-  <w:style w:type="character" w:customStyle="1" w:styleId="KeywordTok">
+  <w:style w:customStyle="1" w:styleId="KeywordTok" w:type="character">
     <w:name w:val="KeywordTok"/>
     <w:basedOn w:val="VerbatimChar"/>
     <w:rPr>
+      <w:rFonts w:ascii="Consolas" w:hAnsi="Consolas"/>
       <w:b/>
-      <w:color w:val="204a87"/>
-      <w:shd w:val="clear" w:fill="f8f8f8"/>
-    </w:rPr>
-  </w:style>
-  <w:style w:type="character" w:customStyle="1" w:styleId="DataTypeTok">
+      <w:color w:val="204A87"/>
+      <w:sz w:val="22"/>
+      <w:shd w:color="auto" w:fill="F8F8F8" w:val="clear"/>
+    </w:rPr>
+  </w:style>
+  <w:style w:customStyle="1" w:styleId="DataTypeTok" w:type="character">
     <w:name w:val="DataTypeTok"/>
     <w:basedOn w:val="VerbatimChar"/>
     <w:rPr>
-      <w:color w:val="204a87"/>
-      <w:shd w:val="clear" w:fill="f8f8f8"/>
-    </w:rPr>
-  </w:style>
-  <w:style w:type="character" w:customStyle="1" w:styleId="DecValTok">
+      <w:rFonts w:ascii="Consolas" w:hAnsi="Consolas"/>
+      <w:color w:val="204A87"/>
+      <w:sz w:val="22"/>
+      <w:shd w:color="auto" w:fill="F8F8F8" w:val="clear"/>
+    </w:rPr>
+  </w:style>
+  <w:style w:customStyle="1" w:styleId="DecValTok" w:type="character">
     <w:name w:val="DecValTok"/>
     <w:basedOn w:val="VerbatimChar"/>
     <w:rPr>
-      <w:color w:val="0000cf"/>
-      <w:shd w:val="clear" w:fill="f8f8f8"/>
-    </w:rPr>
-  </w:style>
-  <w:style w:type="character" w:customStyle="1" w:styleId="BaseNTok">
+      <w:rFonts w:ascii="Consolas" w:hAnsi="Consolas"/>
+      <w:color w:val="0000CF"/>
+      <w:sz w:val="22"/>
+      <w:shd w:color="auto" w:fill="F8F8F8" w:val="clear"/>
+    </w:rPr>
+  </w:style>
+  <w:style w:customStyle="1" w:styleId="BaseNTok" w:type="character">
     <w:name w:val="BaseNTok"/>
     <w:basedOn w:val="VerbatimChar"/>
     <w:rPr>
-      <w:color w:val="0000cf"/>
-      <w:shd w:val="clear" w:fill="f8f8f8"/>
-    </w:rPr>
-  </w:style>
-  <w:style w:type="character" w:customStyle="1" w:styleId="FloatTok">
+      <w:rFonts w:ascii="Consolas" w:hAnsi="Consolas"/>
+      <w:color w:val="0000CF"/>
+      <w:sz w:val="22"/>
+      <w:shd w:color="auto" w:fill="F8F8F8" w:val="clear"/>
+    </w:rPr>
+  </w:style>
+  <w:style w:customStyle="1" w:styleId="FloatTok" w:type="character">
     <w:name w:val="FloatTok"/>
     <w:basedOn w:val="VerbatimChar"/>
     <w:rPr>
-      <w:color w:val="0000cf"/>
-      <w:shd w:val="clear" w:fill="f8f8f8"/>
-    </w:rPr>
-  </w:style>
-  <w:style w:type="character" w:customStyle="1" w:styleId="ConstantTok">
+      <w:rFonts w:ascii="Consolas" w:hAnsi="Consolas"/>
+      <w:color w:val="0000CF"/>
+      <w:sz w:val="22"/>
+      <w:shd w:color="auto" w:fill="F8F8F8" w:val="clear"/>
+    </w:rPr>
+  </w:style>
+  <w:style w:customStyle="1" w:styleId="ConstantTok" w:type="character">
     <w:name w:val="ConstantTok"/>
     <w:basedOn w:val="VerbatimChar"/>
     <w:rPr>
-      <w:color w:val="8f5902"/>
-      <w:shd w:val="clear" w:fill="f8f8f8"/>
-    </w:rPr>
-  </w:style>
-  <w:style w:type="character" w:customStyle="1" w:styleId="CharTok">
+      <w:rFonts w:ascii="Consolas" w:hAnsi="Consolas"/>
+      <w:color w:val="8F5902"/>
+      <w:sz w:val="22"/>
+      <w:shd w:color="auto" w:fill="F8F8F8" w:val="clear"/>
+    </w:rPr>
+  </w:style>
+  <w:style w:customStyle="1" w:styleId="CharTok" w:type="character">
     <w:name w:val="CharTok"/>
     <w:basedOn w:val="VerbatimChar"/>
     <w:rPr>
-      <w:color w:val="4e9a06"/>
-      <w:shd w:val="clear" w:fill="f8f8f8"/>
-    </w:rPr>
-  </w:style>
-  <w:style w:type="character" w:customStyle="1" w:styleId="SpecialCharTok">
+      <w:rFonts w:ascii="Consolas" w:hAnsi="Consolas"/>
+      <w:color w:val="4E9A06"/>
+      <w:sz w:val="22"/>
+      <w:shd w:color="auto" w:fill="F8F8F8" w:val="clear"/>
+    </w:rPr>
+  </w:style>
+  <w:style w:customStyle="1" w:styleId="SpecialCharTok" w:type="character">
     <w:name w:val="SpecialCharTok"/>
     <w:basedOn w:val="VerbatimChar"/>
     <w:rPr>
+      <w:rFonts w:ascii="Consolas" w:hAnsi="Consolas"/>
       <w:b/>
-      <w:color w:val="ce5c00"/>
-      <w:shd w:val="clear" w:fill="f8f8f8"/>
-    </w:rPr>
-  </w:style>
-  <w:style w:type="character" w:customStyle="1" w:styleId="StringTok">
+      <w:color w:val="CE5C00"/>
+      <w:sz w:val="22"/>
+      <w:shd w:color="auto" w:fill="F8F8F8" w:val="clear"/>
+    </w:rPr>
+  </w:style>
+  <w:style w:customStyle="1" w:styleId="StringTok" w:type="character">
     <w:name w:val="StringTok"/>
     <w:basedOn w:val="VerbatimChar"/>
     <w:rPr>
-      <w:color w:val="4e9a06"/>
-      <w:shd w:val="clear" w:fill="f8f8f8"/>
-    </w:rPr>
-  </w:style>
-  <w:style w:type="character" w:customStyle="1" w:styleId="VerbatimStringTok">
+      <w:rFonts w:ascii="Consolas" w:hAnsi="Consolas"/>
+      <w:color w:val="4E9A06"/>
+      <w:sz w:val="22"/>
+      <w:shd w:color="auto" w:fill="F8F8F8" w:val="clear"/>
+    </w:rPr>
+  </w:style>
+  <w:style w:customStyle="1" w:styleId="VerbatimStringTok" w:type="character">
     <w:name w:val="VerbatimStringTok"/>
     <w:basedOn w:val="VerbatimChar"/>
     <w:rPr>
-      <w:color w:val="4e9a06"/>
-      <w:shd w:val="clear" w:fill="f8f8f8"/>
-    </w:rPr>
-  </w:style>
-  <w:style w:type="character" w:customStyle="1" w:styleId="SpecialStringTok">
+      <w:rFonts w:ascii="Consolas" w:hAnsi="Consolas"/>
+      <w:color w:val="4E9A06"/>
+      <w:sz w:val="22"/>
+      <w:shd w:color="auto" w:fill="F8F8F8" w:val="clear"/>
+    </w:rPr>
+  </w:style>
+  <w:style w:customStyle="1" w:styleId="SpecialStringTok" w:type="character">
     <w:name w:val="SpecialStringTok"/>
     <w:basedOn w:val="VerbatimChar"/>
     <w:rPr>
-      <w:color w:val="4e9a06"/>
-      <w:shd w:val="clear" w:fill="f8f8f8"/>
-    </w:rPr>
-  </w:style>
-  <w:style w:type="character" w:customStyle="1" w:styleId="ImportTok">
+      <w:rFonts w:ascii="Consolas" w:hAnsi="Consolas"/>
+      <w:color w:val="4E9A06"/>
+      <w:sz w:val="22"/>
+      <w:shd w:color="auto" w:fill="F8F8F8" w:val="clear"/>
+    </w:rPr>
+  </w:style>
+  <w:style w:customStyle="1" w:styleId="ImportTok" w:type="character">
     <w:name w:val="ImportTok"/>
     <w:basedOn w:val="VerbatimChar"/>
     <w:rPr>
-      <w:shd w:val="clear" w:fill="f8f8f8"/>
-    </w:rPr>
-  </w:style>
-  <w:style w:type="character" w:customStyle="1" w:styleId="CommentTok">
+      <w:rFonts w:ascii="Consolas" w:hAnsi="Consolas"/>
+      <w:sz w:val="22"/>
+      <w:shd w:color="auto" w:fill="F8F8F8" w:val="clear"/>
+    </w:rPr>
+  </w:style>
+  <w:style w:customStyle="1" w:styleId="CommentTok" w:type="character">
     <w:name w:val="CommentTok"/>
     <w:basedOn w:val="VerbatimChar"/>
     <w:rPr>
+      <w:rFonts w:ascii="Consolas" w:hAnsi="Consolas"/>
       <w:i/>
-      <w:color w:val="8f5902"/>
-      <w:shd w:val="clear" w:fill="f8f8f8"/>
-    </w:rPr>
-  </w:style>
-  <w:style w:type="character" w:customStyle="1" w:styleId="DocumentationTok">
+      <w:color w:val="8F5902"/>
+      <w:sz w:val="22"/>
+      <w:shd w:color="auto" w:fill="F8F8F8" w:val="clear"/>
+    </w:rPr>
+  </w:style>
+  <w:style w:customStyle="1" w:styleId="DocumentationTok" w:type="character">
     <w:name w:val="DocumentationTok"/>
     <w:basedOn w:val="VerbatimChar"/>
     <w:rPr>
+      <w:rFonts w:ascii="Consolas" w:hAnsi="Consolas"/>
       <w:b/>
       <w:i/>
-      <w:color w:val="8f5902"/>
-      <w:shd w:val="clear" w:fill="f8f8f8"/>
-    </w:rPr>
-  </w:style>
-  <w:style w:type="character" w:customStyle="1" w:styleId="AnnotationTok">
+      <w:color w:val="8F5902"/>
+      <w:sz w:val="22"/>
+      <w:shd w:color="auto" w:fill="F8F8F8" w:val="clear"/>
+    </w:rPr>
+  </w:style>
+  <w:style w:customStyle="1" w:styleId="AnnotationTok" w:type="character">
     <w:name w:val="AnnotationTok"/>
     <w:basedOn w:val="VerbatimChar"/>
     <w:rPr>
+      <w:rFonts w:ascii="Consolas" w:hAnsi="Consolas"/>
       <w:b/>
       <w:i/>
-      <w:color w:val="8f5902"/>
-      <w:shd w:val="clear" w:fill="f8f8f8"/>
-    </w:rPr>
-  </w:style>
-  <w:style w:type="character" w:customStyle="1" w:styleId="CommentVarTok">
+      <w:color w:val="8F5902"/>
+      <w:sz w:val="22"/>
+      <w:shd w:color="auto" w:fill="F8F8F8" w:val="clear"/>
+    </w:rPr>
+  </w:style>
+  <w:style w:customStyle="1" w:styleId="CommentVarTok" w:type="character">
     <w:name w:val="CommentVarTok"/>
     <w:basedOn w:val="VerbatimChar"/>
     <w:rPr>
+      <w:rFonts w:ascii="Consolas" w:hAnsi="Consolas"/>
       <w:b/>
       <w:i/>
-      <w:color w:val="8f5902"/>
-      <w:shd w:val="clear" w:fill="f8f8f8"/>
-    </w:rPr>
-  </w:style>
-  <w:style w:type="character" w:customStyle="1" w:styleId="OtherTok">
+      <w:color w:val="8F5902"/>
+      <w:sz w:val="22"/>
+      <w:shd w:color="auto" w:fill="F8F8F8" w:val="clear"/>
+    </w:rPr>
+  </w:style>
+  <w:style w:customStyle="1" w:styleId="OtherTok" w:type="character">
     <w:name w:val="OtherTok"/>
     <w:basedOn w:val="VerbatimChar"/>
     <w:rPr>
-      <w:color w:val="8f5902"/>
-      <w:shd w:val="clear" w:fill="f8f8f8"/>
-    </w:rPr>
-  </w:style>
-  <w:style w:type="character" w:customStyle="1" w:styleId="FunctionTok">
+      <w:rFonts w:ascii="Consolas" w:hAnsi="Consolas"/>
+      <w:color w:val="8F5902"/>
+      <w:sz w:val="22"/>
+      <w:shd w:color="auto" w:fill="F8F8F8" w:val="clear"/>
+    </w:rPr>
+  </w:style>
+  <w:style w:customStyle="1" w:styleId="FunctionTok" w:type="character">
     <w:name w:val="FunctionTok"/>
     <w:basedOn w:val="VerbatimChar"/>
     <w:rPr>
+      <w:rFonts w:ascii="Consolas" w:hAnsi="Consolas"/>
       <w:b/>
-      <w:color w:val="204a87"/>
-      <w:shd w:val="clear" w:fill="f8f8f8"/>
-    </w:rPr>
-  </w:style>
-  <w:style w:type="character" w:customStyle="1" w:styleId="VariableTok">
+      <w:color w:val="204A87"/>
+      <w:sz w:val="22"/>
+      <w:shd w:color="auto" w:fill="F8F8F8" w:val="clear"/>
+    </w:rPr>
+  </w:style>
+  <w:style w:customStyle="1" w:styleId="VariableTok" w:type="character">
     <w:name w:val="VariableTok"/>
     <w:basedOn w:val="VerbatimChar"/>
     <w:rPr>
+      <w:rFonts w:ascii="Consolas" w:hAnsi="Consolas"/>
       <w:color w:val="000000"/>
-      <w:shd w:val="clear" w:fill="f8f8f8"/>
-    </w:rPr>
-  </w:style>
-  <w:style w:type="character" w:customStyle="1" w:styleId="ControlFlowTok">
+      <w:sz w:val="22"/>
+      <w:shd w:color="auto" w:fill="F8F8F8" w:val="clear"/>
+    </w:rPr>
+  </w:style>
+  <w:style w:customStyle="1" w:styleId="ControlFlowTok" w:type="character">
     <w:name w:val="ControlFlowTok"/>
     <w:basedOn w:val="VerbatimChar"/>
     <w:rPr>
+      <w:rFonts w:ascii="Consolas" w:hAnsi="Consolas"/>
       <w:b/>
-      <w:color w:val="204a87"/>
-      <w:shd w:val="clear" w:fill="f8f8f8"/>
-    </w:rPr>
-  </w:style>
-  <w:style w:type="character" w:customStyle="1" w:styleId="OperatorTok">
+      <w:color w:val="204A87"/>
+      <w:sz w:val="22"/>
+      <w:shd w:color="auto" w:fill="F8F8F8" w:val="clear"/>
+    </w:rPr>
+  </w:style>
+  <w:style w:customStyle="1" w:styleId="OperatorTok" w:type="character">
     <w:name w:val="OperatorTok"/>
     <w:basedOn w:val="VerbatimChar"/>
     <w:rPr>
+      <w:rFonts w:ascii="Consolas" w:hAnsi="Consolas"/>
       <w:b/>
-      <w:color w:val="ce5c00"/>
-      <w:shd w:val="clear" w:fill="f8f8f8"/>
-    </w:rPr>
-  </w:style>
-  <w:style w:type="character" w:customStyle="1" w:styleId="BuiltInTok">
+      <w:color w:val="CE5C00"/>
+      <w:sz w:val="22"/>
+      <w:shd w:color="auto" w:fill="F8F8F8" w:val="clear"/>
+    </w:rPr>
+  </w:style>
+  <w:style w:customStyle="1" w:styleId="BuiltInTok" w:type="character">
     <w:name w:val="BuiltInTok"/>
     <w:basedOn w:val="VerbatimChar"/>
     <w:rPr>
-      <w:shd w:val="clear" w:fill="f8f8f8"/>
-    </w:rPr>
-  </w:style>
-  <w:style w:type="character" w:customStyle="1" w:styleId="ExtensionTok">
+      <w:rFonts w:ascii="Consolas" w:hAnsi="Consolas"/>
+      <w:sz w:val="22"/>
+      <w:shd w:color="auto" w:fill="F8F8F8" w:val="clear"/>
+    </w:rPr>
+  </w:style>
+  <w:style w:customStyle="1" w:styleId="ExtensionTok" w:type="character">
     <w:name w:val="ExtensionTok"/>
     <w:basedOn w:val="VerbatimChar"/>
     <w:rPr>
-      <w:shd w:val="clear" w:fill="f8f8f8"/>
-    </w:rPr>
-  </w:style>
-  <w:style w:type="character" w:customStyle="1" w:styleId="PreprocessorTok">
+      <w:rFonts w:ascii="Consolas" w:hAnsi="Consolas"/>
+      <w:sz w:val="22"/>
+      <w:shd w:color="auto" w:fill="F8F8F8" w:val="clear"/>
+    </w:rPr>
+  </w:style>
+  <w:style w:customStyle="1" w:styleId="PreprocessorTok" w:type="character">
     <w:name w:val="PreprocessorTok"/>
     <w:basedOn w:val="VerbatimChar"/>
     <w:rPr>
+      <w:rFonts w:ascii="Consolas" w:hAnsi="Consolas"/>
       <w:i/>
-      <w:color w:val="8f5902"/>
-      <w:shd w:val="clear" w:fill="f8f8f8"/>
-    </w:rPr>
-  </w:style>
-  <w:style w:type="character" w:customStyle="1" w:styleId="AttributeTok">
+      <w:color w:val="8F5902"/>
+      <w:sz w:val="22"/>
+      <w:shd w:color="auto" w:fill="F8F8F8" w:val="clear"/>
+    </w:rPr>
+  </w:style>
+  <w:style w:customStyle="1" w:styleId="AttributeTok" w:type="character">
     <w:name w:val="AttributeTok"/>
     <w:basedOn w:val="VerbatimChar"/>
     <w:rPr>
-      <w:color w:val="204a87"/>
-      <w:shd w:val="clear" w:fill="f8f8f8"/>
-    </w:rPr>
-  </w:style>
-  <w:style w:type="character" w:customStyle="1" w:styleId="RegionMarkerTok">
+      <w:rFonts w:ascii="Consolas" w:hAnsi="Consolas"/>
+      <w:color w:val="204A87"/>
+      <w:sz w:val="22"/>
+      <w:shd w:color="auto" w:fill="F8F8F8" w:val="clear"/>
+    </w:rPr>
+  </w:style>
+  <w:style w:customStyle="1" w:styleId="RegionMarkerTok" w:type="character">
     <w:name w:val="RegionMarkerTok"/>
     <w:basedOn w:val="VerbatimChar"/>
     <w:rPr>
-      <w:shd w:val="clear" w:fill="f8f8f8"/>
-    </w:rPr>
-  </w:style>
-  <w:style w:type="character" w:customStyle="1" w:styleId="InformationTok">
+      <w:rFonts w:ascii="Consolas" w:hAnsi="Consolas"/>
+      <w:sz w:val="22"/>
+      <w:shd w:color="auto" w:fill="F8F8F8" w:val="clear"/>
+    </w:rPr>
+  </w:style>
+  <w:style w:customStyle="1" w:styleId="InformationTok" w:type="character">
     <w:name w:val="InformationTok"/>
     <w:basedOn w:val="VerbatimChar"/>
     <w:rPr>
+      <w:rFonts w:ascii="Consolas" w:hAnsi="Consolas"/>
       <w:b/>
       <w:i/>
-      <w:color w:val="8f5902"/>
-      <w:shd w:val="clear" w:fill="f8f8f8"/>
-    </w:rPr>
-  </w:style>
-  <w:style w:type="character" w:customStyle="1" w:styleId="WarningTok">
+      <w:color w:val="8F5902"/>
+      <w:sz w:val="22"/>
+      <w:shd w:color="auto" w:fill="F8F8F8" w:val="clear"/>
+    </w:rPr>
+  </w:style>
+  <w:style w:customStyle="1" w:styleId="WarningTok" w:type="character">
     <w:name w:val="WarningTok"/>
     <w:basedOn w:val="VerbatimChar"/>
     <w:rPr>
+      <w:rFonts w:ascii="Consolas" w:hAnsi="Consolas"/>
       <w:b/>
       <w:i/>
-      <w:color w:val="8f5902"/>
-      <w:shd w:val="clear" w:fill="f8f8f8"/>
-    </w:rPr>
-  </w:style>
-  <w:style w:type="character" w:customStyle="1" w:styleId="AlertTok">
+      <w:color w:val="8F5902"/>
+      <w:sz w:val="22"/>
+      <w:shd w:color="auto" w:fill="F8F8F8" w:val="clear"/>
+    </w:rPr>
+  </w:style>
+  <w:style w:customStyle="1" w:styleId="AlertTok" w:type="character">
     <w:name w:val="AlertTok"/>
     <w:basedOn w:val="VerbatimChar"/>
     <w:rPr>
-      <w:color w:val="ef2929"/>
-      <w:shd w:val="clear" w:fill="f8f8f8"/>
-    </w:rPr>
-  </w:style>
-  <w:style w:type="character" w:customStyle="1" w:styleId="ErrorTok">
+      <w:rFonts w:ascii="Consolas" w:hAnsi="Consolas"/>
+      <w:color w:val="EF2929"/>
+      <w:sz w:val="22"/>
+      <w:shd w:color="auto" w:fill="F8F8F8" w:val="clear"/>
+    </w:rPr>
+  </w:style>
+  <w:style w:customStyle="1" w:styleId="ErrorTok" w:type="character">
     <w:name w:val="ErrorTok"/>
     <w:basedOn w:val="VerbatimChar"/>
     <w:rPr>
+      <w:rFonts w:ascii="Consolas" w:hAnsi="Consolas"/>
       <w:b/>
-      <w:color w:val="a40000"/>
-      <w:shd w:val="clear" w:fill="f8f8f8"/>
-    </w:rPr>
-  </w:style>
-  <w:style w:type="character" w:customStyle="1" w:styleId="NormalTok">
+      <w:color w:val="A40000"/>
+      <w:sz w:val="22"/>
+      <w:shd w:color="auto" w:fill="F8F8F8" w:val="clear"/>
+    </w:rPr>
+  </w:style>
+  <w:style w:customStyle="1" w:styleId="NormalTok" w:type="character">
     <w:name w:val="NormalTok"/>
     <w:basedOn w:val="VerbatimChar"/>
     <w:rPr>
-      <w:shd w:val="clear" w:fill="f8f8f8"/>
+      <w:rFonts w:ascii="Consolas" w:hAnsi="Consolas"/>
+      <w:sz w:val="22"/>
+      <w:shd w:color="auto" w:fill="F8F8F8" w:val="clear"/>
     </w:rPr>
   </w:style>
 </w:styles>

</xml_diff>

<commit_message>
remove comparison with MDD table from main tables as numbers reported in text instead
</commit_message>
<xml_diff>
--- a/manuscript/tables_main.docx
+++ b/manuscript/tables_main.docx
@@ -1730,224 +1730,6 @@
             </w:pPr>
             <w:r>
               <w:t xml:space="preserve">0.035</w:t>
-            </w:r>
-          </w:p>
-        </w:tc>
-      </w:tr>
-    </w:tbl>
-    <w:p>
-      <w:pPr>
-        <w:pStyle w:val="BodyText"/>
-      </w:pPr>
-      <w:r>
-        <w:rPr>
-          <w:b/>
-          <w:bCs/>
-        </w:rPr>
-        <w:t xml:space="preserve">Table 3:</w:t>
-      </w:r>
-      <w:r>
-        <w:t xml:space="preserve"> </w:t>
-      </w:r>
-      <w:r>
-        <w:t xml:space="preserve">Comparison of results to major depression GWAS. Overlap of anti-depressant exposure associated genes with genes identified in MDD GWAS (Adams et al. 2025). The denominator is total number of genes identified by each method in the antidepressant exposure GWAS. The numerator is the number of those genes also identified by that method in the MDD GWAS. The columns represent the anti-depressant meta-analysis or cross-ancestry if using a multi-ancestry method.</w:t>
-      </w:r>
-    </w:p>
-    <w:tbl>
-      <w:tblPr>
-        <w:tblStyle w:val="Table"/>
-        <w:tblW w:type="pct" w:w="5000"/>
-        <w:tblLayout w:type="fixed"/>
-        <w:tblLook w:firstRow="1" w:lastRow="0" w:firstColumn="0" w:lastColumn="0" w:noHBand="0" w:noVBand="0" w:val="0020"/>
-      </w:tblPr>
-      <w:tblGrid>
-        <w:gridCol w:w="1203"/>
-        <w:gridCol w:w="1584"/>
-        <w:gridCol w:w="1964"/>
-        <w:gridCol w:w="1203"/>
-        <w:gridCol w:w="1964"/>
-      </w:tblGrid>
-      <w:tr>
-        <w:trPr>
-          <w:tblHeader w:val="on"/>
-        </w:trPr>
-        <w:tc>
-          <w:tcPr/>
-          <w:p>
-            <w:pPr>
-              <w:pStyle w:val="Compact"/>
-            </w:pPr>
-          </w:p>
-        </w:tc>
-        <w:tc>
-          <w:tcPr/>
-          <w:p>
-            <w:pPr>
-              <w:pStyle w:val="Compact"/>
-              <w:jc w:val="left"/>
-            </w:pPr>
-            <w:r>
-              <w:t xml:space="preserve">N06A (MR-MEGA)</w:t>
-            </w:r>
-          </w:p>
-        </w:tc>
-        <w:tc>
-          <w:tcPr/>
-          <w:p>
-            <w:pPr>
-              <w:pStyle w:val="Compact"/>
-              <w:jc w:val="left"/>
-            </w:pPr>
-            <w:r>
-              <w:t xml:space="preserve">N06A (EUR)</w:t>
-            </w:r>
-          </w:p>
-        </w:tc>
-        <w:tc>
-          <w:tcPr/>
-          <w:p>
-            <w:pPr>
-              <w:pStyle w:val="Compact"/>
-              <w:jc w:val="left"/>
-            </w:pPr>
-            <w:r>
-              <w:t xml:space="preserve">N06AA (EUR)</w:t>
-            </w:r>
-          </w:p>
-        </w:tc>
-        <w:tc>
-          <w:tcPr/>
-          <w:p>
-            <w:pPr>
-              <w:pStyle w:val="Compact"/>
-              <w:jc w:val="left"/>
-            </w:pPr>
-            <w:r>
-              <w:t xml:space="preserve">N06AB (EUR)</w:t>
-            </w:r>
-          </w:p>
-        </w:tc>
-      </w:tr>
-      <w:tr>
-        <w:tc>
-          <w:tcPr/>
-          <w:p>
-            <w:pPr>
-              <w:pStyle w:val="Compact"/>
-              <w:jc w:val="left"/>
-            </w:pPr>
-            <w:r>
-              <w:t xml:space="preserve">positional_mapping</w:t>
-            </w:r>
-          </w:p>
-        </w:tc>
-        <w:tc>
-          <w:tcPr/>
-          <w:p>
-            <w:pPr>
-              <w:pStyle w:val="Compact"/>
-              <w:jc w:val="left"/>
-            </w:pPr>
-            <w:r>
-              <w:t xml:space="preserve">—</w:t>
-            </w:r>
-          </w:p>
-        </w:tc>
-        <w:tc>
-          <w:tcPr/>
-          <w:p>
-            <w:pPr>
-              <w:pStyle w:val="Compact"/>
-              <w:jc w:val="left"/>
-            </w:pPr>
-            <w:r>
-              <w:t xml:space="preserve">25/255 (9.8%) p-value=2.58e-15</w:t>
-            </w:r>
-          </w:p>
-        </w:tc>
-        <w:tc>
-          <w:tcPr/>
-          <w:p>
-            <w:pPr>
-              <w:pStyle w:val="Compact"/>
-              <w:jc w:val="left"/>
-            </w:pPr>
-            <w:r>
-              <w:t xml:space="preserve">0/9 (0%) p-value=1</w:t>
-            </w:r>
-          </w:p>
-        </w:tc>
-        <w:tc>
-          <w:tcPr/>
-          <w:p>
-            <w:pPr>
-              <w:pStyle w:val="Compact"/>
-              <w:jc w:val="left"/>
-            </w:pPr>
-            <w:r>
-              <w:t xml:space="preserve">4/14 (28.57%) p-value=2.32e-05</w:t>
-            </w:r>
-          </w:p>
-        </w:tc>
-      </w:tr>
-      <w:tr>
-        <w:tc>
-          <w:tcPr/>
-          <w:p>
-            <w:pPr>
-              <w:pStyle w:val="Compact"/>
-              <w:jc w:val="left"/>
-            </w:pPr>
-            <w:r>
-              <w:t xml:space="preserve">fine_mapping</w:t>
-            </w:r>
-          </w:p>
-        </w:tc>
-        <w:tc>
-          <w:tcPr/>
-          <w:p>
-            <w:pPr>
-              <w:pStyle w:val="Compact"/>
-              <w:jc w:val="left"/>
-            </w:pPr>
-            <w:r>
-              <w:t xml:space="preserve">1/2 (50%) p-value=0.0249</w:t>
-            </w:r>
-          </w:p>
-        </w:tc>
-        <w:tc>
-          <w:tcPr/>
-          <w:p>
-            <w:pPr>
-              <w:pStyle w:val="Compact"/>
-              <w:jc w:val="left"/>
-            </w:pPr>
-            <w:r>
-              <w:t xml:space="preserve">—</w:t>
-            </w:r>
-          </w:p>
-        </w:tc>
-        <w:tc>
-          <w:tcPr/>
-          <w:p>
-            <w:pPr>
-              <w:pStyle w:val="Compact"/>
-              <w:jc w:val="left"/>
-            </w:pPr>
-            <w:r>
-              <w:t xml:space="preserve">—</w:t>
-            </w:r>
-          </w:p>
-        </w:tc>
-        <w:tc>
-          <w:tcPr/>
-          <w:p>
-            <w:pPr>
-              <w:pStyle w:val="Compact"/>
-              <w:jc w:val="left"/>
-            </w:pPr>
-            <w:r>
-              <w:t xml:space="preserve">—</w:t>
             </w:r>
           </w:p>
         </w:tc>

</xml_diff>